<commit_message>
changes with new version adding
</commit_message>
<xml_diff>
--- a/Interview-Qusetions-docs/jp-morgan-interview-questionier.docx
+++ b/Interview-Qusetions-docs/jp-morgan-interview-questionier.docx
@@ -1,6 +1,6 @@
 
 <file path=word/document.xml><?xml version="1.0" encoding="utf-8"?>
-<w:document xmlns:ve="http://schemas.openxmlformats.org/markup-compatibility/2006" xmlns:o="urn:schemas-microsoft-com:office:office" xmlns:r="http://schemas.openxmlformats.org/officeDocument/2006/relationships" xmlns:m="http://schemas.openxmlformats.org/officeDocument/2006/math" xmlns:v="urn:schemas-microsoft-com:vml" xmlns:wp="http://schemas.openxmlformats.org/drawingml/2006/wordprocessingDrawing" xmlns:w10="urn:schemas-microsoft-com:office:word" xmlns:w="http://schemas.openxmlformats.org/wordprocessingml/2006/main" xmlns:wne="http://schemas.microsoft.com/office/word/2006/wordml">
+<w:document xmlns:wpc="http://schemas.microsoft.com/office/word/2010/wordprocessingCanvas" xmlns:cx="http://schemas.microsoft.com/office/drawing/2014/chartex" xmlns:cx1="http://schemas.microsoft.com/office/drawing/2015/9/8/chartex" xmlns:cx2="http://schemas.microsoft.com/office/drawing/2015/10/21/chartex" xmlns:cx3="http://schemas.microsoft.com/office/drawing/2016/5/9/chartex" xmlns:cx4="http://schemas.microsoft.com/office/drawing/2016/5/10/chartex" xmlns:cx5="http://schemas.microsoft.com/office/drawing/2016/5/11/chartex" xmlns:cx6="http://schemas.microsoft.com/office/drawing/2016/5/12/chartex" xmlns:cx7="http://schemas.microsoft.com/office/drawing/2016/5/13/chartex" xmlns:cx8="http://schemas.microsoft.com/office/drawing/2016/5/14/chartex" xmlns:mc="http://schemas.openxmlformats.org/markup-compatibility/2006" xmlns:aink="http://schemas.microsoft.com/office/drawing/2016/ink" xmlns:am3d="http://schemas.microsoft.com/office/drawing/2017/model3d" xmlns:o="urn:schemas-microsoft-com:office:office" xmlns:oel="http://schemas.microsoft.com/office/2019/extlst" xmlns:r="http://schemas.openxmlformats.org/officeDocument/2006/relationships" xmlns:m="http://schemas.openxmlformats.org/officeDocument/2006/math" xmlns:v="urn:schemas-microsoft-com:vml" xmlns:wp14="http://schemas.microsoft.com/office/word/2010/wordprocessingDrawing" xmlns:wp="http://schemas.openxmlformats.org/drawingml/2006/wordprocessingDrawing" xmlns:w10="urn:schemas-microsoft-com:office:word" xmlns:w="http://schemas.openxmlformats.org/wordprocessingml/2006/main" xmlns:w14="http://schemas.microsoft.com/office/word/2010/wordml" xmlns:w15="http://schemas.microsoft.com/office/word/2012/wordml" xmlns:w16cex="http://schemas.microsoft.com/office/word/2018/wordml/cex" xmlns:w16cid="http://schemas.microsoft.com/office/word/2016/wordml/cid" xmlns:w16="http://schemas.microsoft.com/office/word/2018/wordml" xmlns:w16sdtdh="http://schemas.microsoft.com/office/word/2020/wordml/sdtdatahash" xmlns:w16se="http://schemas.microsoft.com/office/word/2015/wordml/symex" xmlns:wpg="http://schemas.microsoft.com/office/word/2010/wordprocessingGroup" xmlns:wpi="http://schemas.microsoft.com/office/word/2010/wordprocessingInk" xmlns:wne="http://schemas.microsoft.com/office/word/2006/wordml" xmlns:wps="http://schemas.microsoft.com/office/word/2010/wordprocessingShape" mc:Ignorable="w14 w15 w16se w16cid w16 w16cex w16sdtdh wp14">
   <w:body>
     <w:p>
       <w:pPr>
@@ -378,21 +378,7 @@
         <w:rPr>
           <w:rStyle w:val="Emphasis"/>
         </w:rPr>
-        <w:t>&gt;, &lt;</w:t>
-      </w:r>
-      <w:proofErr w:type="spellStart"/>
-      <w:r>
-        <w:rPr>
-          <w:rStyle w:val="Emphasis"/>
-        </w:rPr>
-        <w:t>li</w:t>
-      </w:r>
-      <w:proofErr w:type="spellEnd"/>
-      <w:r>
-        <w:rPr>
-          <w:rStyle w:val="Emphasis"/>
-        </w:rPr>
-        <w:t>&gt;, and &lt;section&gt;.</w:t>
+        <w:t>&gt;, &lt;li&gt;, and &lt;section&gt;.</w:t>
       </w:r>
     </w:p>
     <w:p>
@@ -492,16 +478,6 @@
         <w:pStyle w:val="ListParagraph"/>
         <w:spacing w:line="240" w:lineRule="auto"/>
         <w:rPr>
-          <w:b/>
-          <w:sz w:val="24"/>
-        </w:rPr>
-      </w:pPr>
-    </w:p>
-    <w:p>
-      <w:pPr>
-        <w:pStyle w:val="ListParagraph"/>
-        <w:spacing w:line="240" w:lineRule="auto"/>
-        <w:rPr>
           <w:rStyle w:val="Emphasis"/>
         </w:rPr>
       </w:pPr>
@@ -643,6 +619,15 @@
         </w:rPr>
         <w:t xml:space="preserve"> to encapsulate reusable logic and stateful behavior that can be shared across multiple components.You would use custom hooks to keep your functional components clean and promote code reusability.</w:t>
       </w:r>
+    </w:p>
+    <w:p>
+      <w:pPr>
+        <w:pStyle w:val="ListParagraph"/>
+        <w:spacing w:line="240" w:lineRule="auto"/>
+        <w:rPr>
+          <w:rStyle w:val="Emphasis"/>
+        </w:rPr>
+      </w:pPr>
     </w:p>
     <w:p>
       <w:pPr>
@@ -735,12 +720,14 @@
         <w:rPr>
           <w:b/>
           <w:sz w:val="24"/>
-        </w:rPr>
-      </w:pPr>
-      <w:r>
-        <w:rPr>
-          <w:b/>
-          <w:sz w:val="24"/>
+          <w:highlight w:val="cyan"/>
+        </w:rPr>
+      </w:pPr>
+      <w:r>
+        <w:rPr>
+          <w:b/>
+          <w:sz w:val="24"/>
+          <w:highlight w:val="cyan"/>
         </w:rPr>
         <w:t>How would you optimize the performance of a React application?</w:t>
       </w:r>
@@ -759,435 +746,1122 @@
         <w:pStyle w:val="ListParagraph"/>
         <w:spacing w:line="240" w:lineRule="auto"/>
         <w:rPr>
-          <w:rStyle w:val="Emphasis"/>
-        </w:rPr>
-      </w:pPr>
-      <w:r>
-        <w:rPr>
-          <w:rStyle w:val="Emphasis"/>
-        </w:rPr>
-        <w:t>**Use the Production Build</w:t>
+          <w:bCs/>
+          <w:sz w:val="24"/>
+        </w:rPr>
+      </w:pPr>
+      <w:r>
+        <w:rPr>
+          <w:bCs/>
+          <w:sz w:val="24"/>
+        </w:rPr>
+        <w:t>Optimizing a React application involves several strategies to enhance performance, improve user experience, and streamline development. Here are some key approaches:</w:t>
+      </w:r>
+    </w:p>
+    <w:p>
+      <w:pPr>
+        <w:pStyle w:val="ListParagraph"/>
+        <w:spacing w:line="240" w:lineRule="auto"/>
+        <w:rPr>
+          <w:bCs/>
+          <w:sz w:val="24"/>
+        </w:rPr>
+      </w:pPr>
+    </w:p>
+    <w:p>
+      <w:pPr>
+        <w:pStyle w:val="ListParagraph"/>
+        <w:spacing w:line="240" w:lineRule="auto"/>
+        <w:rPr>
+          <w:bCs/>
+          <w:sz w:val="24"/>
+        </w:rPr>
+      </w:pPr>
+      <w:r>
+        <w:rPr>
+          <w:bCs/>
+          <w:sz w:val="24"/>
+        </w:rPr>
+        <w:t xml:space="preserve">### 1. **Code Splitting and Lazy </w:t>
       </w:r>
       <w:proofErr w:type="gramStart"/>
       <w:r>
         <w:rPr>
-          <w:rStyle w:val="Emphasis"/>
+          <w:bCs/>
+          <w:sz w:val="24"/>
+        </w:rPr>
+        <w:t>Loading:*</w:t>
+      </w:r>
+      <w:proofErr w:type="gramEnd"/>
+      <w:r>
+        <w:rPr>
+          <w:bCs/>
+          <w:sz w:val="24"/>
+        </w:rPr>
+        <w:t>*</w:t>
+      </w:r>
+    </w:p>
+    <w:p>
+      <w:pPr>
+        <w:pStyle w:val="ListParagraph"/>
+        <w:spacing w:line="240" w:lineRule="auto"/>
+        <w:rPr>
+          <w:bCs/>
+          <w:sz w:val="24"/>
+        </w:rPr>
+      </w:pPr>
+      <w:r>
+        <w:rPr>
+          <w:bCs/>
+          <w:sz w:val="24"/>
+        </w:rPr>
+        <w:t xml:space="preserve">   - Use dynamic imports or </w:t>
+      </w:r>
+      <w:proofErr w:type="spellStart"/>
+      <w:r>
+        <w:rPr>
+          <w:bCs/>
+          <w:sz w:val="24"/>
+        </w:rPr>
+        <w:t>React's</w:t>
+      </w:r>
+      <w:proofErr w:type="spellEnd"/>
+      <w:r>
+        <w:rPr>
+          <w:bCs/>
+          <w:sz w:val="24"/>
+        </w:rPr>
+        <w:t xml:space="preserve"> `lazy` and `Suspense` for loading components only when necessary. This reduces the initial bundle size and speeds up the initial load time.</w:t>
+      </w:r>
+    </w:p>
+    <w:p>
+      <w:pPr>
+        <w:pStyle w:val="ListParagraph"/>
+        <w:spacing w:line="240" w:lineRule="auto"/>
+        <w:rPr>
+          <w:bCs/>
+          <w:sz w:val="24"/>
+        </w:rPr>
+      </w:pPr>
+    </w:p>
+    <w:p>
+      <w:pPr>
+        <w:pStyle w:val="ListParagraph"/>
+        <w:spacing w:line="240" w:lineRule="auto"/>
+        <w:rPr>
+          <w:bCs/>
+          <w:sz w:val="24"/>
+        </w:rPr>
+      </w:pPr>
+      <w:r>
+        <w:rPr>
+          <w:bCs/>
+          <w:sz w:val="24"/>
+        </w:rPr>
+        <w:t xml:space="preserve">### 2. **Bundle Size </w:t>
+      </w:r>
+      <w:proofErr w:type="gramStart"/>
+      <w:r>
+        <w:rPr>
+          <w:bCs/>
+          <w:sz w:val="24"/>
+        </w:rPr>
+        <w:t>Optimization:*</w:t>
+      </w:r>
+      <w:proofErr w:type="gramEnd"/>
+      <w:r>
+        <w:rPr>
+          <w:bCs/>
+          <w:sz w:val="24"/>
+        </w:rPr>
+        <w:t>*</w:t>
+      </w:r>
+    </w:p>
+    <w:p>
+      <w:pPr>
+        <w:pStyle w:val="ListParagraph"/>
+        <w:spacing w:line="240" w:lineRule="auto"/>
+        <w:rPr>
+          <w:bCs/>
+          <w:sz w:val="24"/>
+        </w:rPr>
+      </w:pPr>
+      <w:r>
+        <w:rPr>
+          <w:bCs/>
+          <w:sz w:val="24"/>
+        </w:rPr>
+        <w:t xml:space="preserve">   - Analyze and minimize dependencies.</w:t>
+      </w:r>
+    </w:p>
+    <w:p>
+      <w:pPr>
+        <w:pStyle w:val="ListParagraph"/>
+        <w:spacing w:line="240" w:lineRule="auto"/>
+        <w:rPr>
+          <w:bCs/>
+          <w:sz w:val="24"/>
+        </w:rPr>
+      </w:pPr>
+      <w:r>
+        <w:rPr>
+          <w:bCs/>
+          <w:sz w:val="24"/>
+        </w:rPr>
+        <w:t xml:space="preserve">   - Use tools like Webpack Bundle Analyzer to identify and eliminate unnecessary code.</w:t>
+      </w:r>
+    </w:p>
+    <w:p>
+      <w:pPr>
+        <w:pStyle w:val="ListParagraph"/>
+        <w:spacing w:line="240" w:lineRule="auto"/>
+        <w:rPr>
+          <w:bCs/>
+          <w:sz w:val="24"/>
+        </w:rPr>
+      </w:pPr>
+      <w:r>
+        <w:rPr>
+          <w:bCs/>
+          <w:sz w:val="24"/>
+        </w:rPr>
+        <w:t xml:space="preserve">   - Implement tree shaking to remove unused code during the build process.</w:t>
+      </w:r>
+    </w:p>
+    <w:p>
+      <w:pPr>
+        <w:pStyle w:val="ListParagraph"/>
+        <w:spacing w:line="240" w:lineRule="auto"/>
+        <w:rPr>
+          <w:bCs/>
+          <w:sz w:val="24"/>
+        </w:rPr>
+      </w:pPr>
+    </w:p>
+    <w:p>
+      <w:pPr>
+        <w:pStyle w:val="ListParagraph"/>
+        <w:spacing w:line="240" w:lineRule="auto"/>
+        <w:rPr>
+          <w:bCs/>
+          <w:sz w:val="24"/>
+        </w:rPr>
+      </w:pPr>
+      <w:r>
+        <w:rPr>
+          <w:bCs/>
+          <w:sz w:val="24"/>
+        </w:rPr>
+        <w:t>### 3. **</w:t>
+      </w:r>
+      <w:proofErr w:type="spellStart"/>
+      <w:r>
+        <w:rPr>
+          <w:bCs/>
+          <w:sz w:val="24"/>
+        </w:rPr>
+        <w:t>Memoization</w:t>
+      </w:r>
+      <w:proofErr w:type="spellEnd"/>
+      <w:r>
+        <w:rPr>
+          <w:bCs/>
+          <w:sz w:val="24"/>
+        </w:rPr>
+        <w:t xml:space="preserve"> and Pure </w:t>
+      </w:r>
+      <w:proofErr w:type="gramStart"/>
+      <w:r>
+        <w:rPr>
+          <w:bCs/>
+          <w:sz w:val="24"/>
+        </w:rPr>
+        <w:t>Components:*</w:t>
+      </w:r>
+      <w:proofErr w:type="gramEnd"/>
+      <w:r>
+        <w:rPr>
+          <w:bCs/>
+          <w:sz w:val="24"/>
+        </w:rPr>
+        <w:t>*</w:t>
+      </w:r>
+    </w:p>
+    <w:p>
+      <w:pPr>
+        <w:pStyle w:val="ListParagraph"/>
+        <w:spacing w:line="240" w:lineRule="auto"/>
+        <w:rPr>
+          <w:bCs/>
+          <w:sz w:val="24"/>
+        </w:rPr>
+      </w:pPr>
+      <w:r>
+        <w:rPr>
+          <w:bCs/>
+          <w:sz w:val="24"/>
+        </w:rPr>
+        <w:t xml:space="preserve">   - Utilize </w:t>
+      </w:r>
+      <w:proofErr w:type="spellStart"/>
+      <w:r>
+        <w:rPr>
+          <w:bCs/>
+          <w:sz w:val="24"/>
+        </w:rPr>
+        <w:t>React's</w:t>
+      </w:r>
+      <w:proofErr w:type="spellEnd"/>
+      <w:r>
+        <w:rPr>
+          <w:bCs/>
+          <w:sz w:val="24"/>
+        </w:rPr>
+        <w:t xml:space="preserve"> `memo` or `</w:t>
+      </w:r>
+      <w:proofErr w:type="spellStart"/>
+      <w:r>
+        <w:rPr>
+          <w:bCs/>
+          <w:sz w:val="24"/>
+        </w:rPr>
+        <w:t>PureComponent</w:t>
+      </w:r>
+      <w:proofErr w:type="spellEnd"/>
+      <w:r>
+        <w:rPr>
+          <w:bCs/>
+          <w:sz w:val="24"/>
+        </w:rPr>
+        <w:t>` to prevent unnecessary re-rendering of components by caching results and reducing calculations.</w:t>
+      </w:r>
+    </w:p>
+    <w:p>
+      <w:pPr>
+        <w:pStyle w:val="ListParagraph"/>
+        <w:spacing w:line="240" w:lineRule="auto"/>
+        <w:rPr>
+          <w:bCs/>
+          <w:sz w:val="24"/>
+        </w:rPr>
+      </w:pPr>
+    </w:p>
+    <w:p>
+      <w:pPr>
+        <w:pStyle w:val="ListParagraph"/>
+        <w:spacing w:line="240" w:lineRule="auto"/>
+        <w:rPr>
+          <w:bCs/>
+          <w:sz w:val="24"/>
+        </w:rPr>
+      </w:pPr>
+      <w:r>
+        <w:rPr>
+          <w:bCs/>
+          <w:sz w:val="24"/>
+        </w:rPr>
+        <w:t xml:space="preserve">### 4. **Performance </w:t>
+      </w:r>
+      <w:proofErr w:type="gramStart"/>
+      <w:r>
+        <w:rPr>
+          <w:bCs/>
+          <w:sz w:val="24"/>
+        </w:rPr>
+        <w:t>Monitoring:*</w:t>
+      </w:r>
+      <w:proofErr w:type="gramEnd"/>
+      <w:r>
+        <w:rPr>
+          <w:bCs/>
+          <w:sz w:val="24"/>
+        </w:rPr>
+        <w:t>*</w:t>
+      </w:r>
+    </w:p>
+    <w:p>
+      <w:pPr>
+        <w:pStyle w:val="ListParagraph"/>
+        <w:spacing w:line="240" w:lineRule="auto"/>
+        <w:rPr>
+          <w:bCs/>
+          <w:sz w:val="24"/>
+        </w:rPr>
+      </w:pPr>
+      <w:r>
+        <w:rPr>
+          <w:bCs/>
+          <w:sz w:val="24"/>
+        </w:rPr>
+        <w:t xml:space="preserve">   - Use tools like Chrome </w:t>
+      </w:r>
+      <w:proofErr w:type="spellStart"/>
+      <w:r>
+        <w:rPr>
+          <w:bCs/>
+          <w:sz w:val="24"/>
+        </w:rPr>
+        <w:t>DevTools</w:t>
+      </w:r>
+      <w:proofErr w:type="spellEnd"/>
+      <w:r>
+        <w:rPr>
+          <w:bCs/>
+          <w:sz w:val="24"/>
+        </w:rPr>
+        <w:t xml:space="preserve">, React </w:t>
+      </w:r>
+      <w:proofErr w:type="spellStart"/>
+      <w:r>
+        <w:rPr>
+          <w:bCs/>
+          <w:sz w:val="24"/>
+        </w:rPr>
+        <w:t>DevTools</w:t>
+      </w:r>
+      <w:proofErr w:type="spellEnd"/>
+      <w:r>
+        <w:rPr>
+          <w:bCs/>
+          <w:sz w:val="24"/>
+        </w:rPr>
+        <w:t>, or performance profiling libraries (e.g., Lighthouse, Web Vitals) to identify performance bottlenecks and optimize accordingly.</w:t>
+      </w:r>
+    </w:p>
+    <w:p>
+      <w:pPr>
+        <w:pStyle w:val="ListParagraph"/>
+        <w:spacing w:line="240" w:lineRule="auto"/>
+        <w:rPr>
+          <w:bCs/>
+          <w:sz w:val="24"/>
+        </w:rPr>
+      </w:pPr>
+    </w:p>
+    <w:p>
+      <w:pPr>
+        <w:pStyle w:val="ListParagraph"/>
+        <w:spacing w:line="240" w:lineRule="auto"/>
+        <w:rPr>
+          <w:bCs/>
+          <w:sz w:val="24"/>
+        </w:rPr>
+      </w:pPr>
+      <w:r>
+        <w:rPr>
+          <w:bCs/>
+          <w:sz w:val="24"/>
+        </w:rPr>
+        <w:t xml:space="preserve">### 5. **Virtualization and </w:t>
+      </w:r>
+      <w:proofErr w:type="gramStart"/>
+      <w:r>
+        <w:rPr>
+          <w:bCs/>
+          <w:sz w:val="24"/>
+        </w:rPr>
+        <w:t>Pagination:*</w:t>
+      </w:r>
+      <w:proofErr w:type="gramEnd"/>
+      <w:r>
+        <w:rPr>
+          <w:bCs/>
+          <w:sz w:val="24"/>
+        </w:rPr>
+        <w:t>*</w:t>
+      </w:r>
+    </w:p>
+    <w:p>
+      <w:pPr>
+        <w:pStyle w:val="ListParagraph"/>
+        <w:spacing w:line="240" w:lineRule="auto"/>
+        <w:rPr>
+          <w:bCs/>
+          <w:sz w:val="24"/>
+        </w:rPr>
+      </w:pPr>
+      <w:r>
+        <w:rPr>
+          <w:bCs/>
+          <w:sz w:val="24"/>
+        </w:rPr>
+        <w:t xml:space="preserve">   - Employ virtual lists or grids (e.g., React Virtualized, React Window) for rendering large lists efficiently to reduce the DOM size and improve scrolling performance.</w:t>
+      </w:r>
+    </w:p>
+    <w:p>
+      <w:pPr>
+        <w:pStyle w:val="ListParagraph"/>
+        <w:spacing w:line="240" w:lineRule="auto"/>
+        <w:rPr>
+          <w:bCs/>
+          <w:sz w:val="24"/>
+        </w:rPr>
+      </w:pPr>
+      <w:r>
+        <w:rPr>
+          <w:bCs/>
+          <w:sz w:val="24"/>
+        </w:rPr>
+        <w:t xml:space="preserve">   - Implement pagination for data-heavy applications to load content incrementally.</w:t>
+      </w:r>
+    </w:p>
+    <w:p>
+      <w:pPr>
+        <w:pStyle w:val="ListParagraph"/>
+        <w:spacing w:line="240" w:lineRule="auto"/>
+        <w:rPr>
+          <w:bCs/>
+          <w:sz w:val="24"/>
+        </w:rPr>
+      </w:pPr>
+    </w:p>
+    <w:p>
+      <w:pPr>
+        <w:pStyle w:val="ListParagraph"/>
+        <w:spacing w:line="240" w:lineRule="auto"/>
+        <w:rPr>
+          <w:bCs/>
+          <w:sz w:val="24"/>
+        </w:rPr>
+      </w:pPr>
+      <w:r>
+        <w:rPr>
+          <w:bCs/>
+          <w:sz w:val="24"/>
+        </w:rPr>
+        <w:t xml:space="preserve">### 6. **Optimizing </w:t>
+      </w:r>
+      <w:proofErr w:type="gramStart"/>
+      <w:r>
+        <w:rPr>
+          <w:bCs/>
+          <w:sz w:val="24"/>
+        </w:rPr>
+        <w:t>Renders:*</w:t>
+      </w:r>
+      <w:proofErr w:type="gramEnd"/>
+      <w:r>
+        <w:rPr>
+          <w:bCs/>
+          <w:sz w:val="24"/>
+        </w:rPr>
+        <w:t>*</w:t>
+      </w:r>
+    </w:p>
+    <w:p>
+      <w:pPr>
+        <w:pStyle w:val="ListParagraph"/>
+        <w:spacing w:line="240" w:lineRule="auto"/>
+        <w:rPr>
+          <w:bCs/>
+          <w:sz w:val="24"/>
+        </w:rPr>
+      </w:pPr>
+      <w:r>
+        <w:rPr>
+          <w:bCs/>
+          <w:sz w:val="24"/>
+        </w:rPr>
+        <w:t xml:space="preserve">   - Avoid unnecessary re-renders by using `</w:t>
+      </w:r>
+      <w:proofErr w:type="spellStart"/>
+      <w:r>
+        <w:rPr>
+          <w:bCs/>
+          <w:sz w:val="24"/>
+        </w:rPr>
+        <w:t>shouldComponentUpdate</w:t>
+      </w:r>
+      <w:proofErr w:type="spellEnd"/>
+      <w:r>
+        <w:rPr>
+          <w:bCs/>
+          <w:sz w:val="24"/>
+        </w:rPr>
+        <w:t>` or `</w:t>
+      </w:r>
+      <w:proofErr w:type="spellStart"/>
+      <w:r>
+        <w:rPr>
+          <w:bCs/>
+          <w:sz w:val="24"/>
+        </w:rPr>
+        <w:t>React.memo</w:t>
+      </w:r>
+      <w:proofErr w:type="spellEnd"/>
+      <w:r>
+        <w:rPr>
+          <w:bCs/>
+          <w:sz w:val="24"/>
+        </w:rPr>
+        <w:t>` to optimize functional components.</w:t>
+      </w:r>
+    </w:p>
+    <w:p>
+      <w:pPr>
+        <w:pStyle w:val="ListParagraph"/>
+        <w:spacing w:line="240" w:lineRule="auto"/>
+        <w:rPr>
+          <w:bCs/>
+          <w:sz w:val="24"/>
+        </w:rPr>
+      </w:pPr>
+      <w:r>
+        <w:rPr>
+          <w:bCs/>
+          <w:sz w:val="24"/>
+        </w:rPr>
+        <w:t xml:space="preserve">   - Use keys appropriately in lists to help React efficiently update the DOM.</w:t>
+      </w:r>
+    </w:p>
+    <w:p>
+      <w:pPr>
+        <w:pStyle w:val="ListParagraph"/>
+        <w:spacing w:line="240" w:lineRule="auto"/>
+        <w:rPr>
+          <w:bCs/>
+          <w:sz w:val="24"/>
+        </w:rPr>
+      </w:pPr>
+    </w:p>
+    <w:p>
+      <w:pPr>
+        <w:pStyle w:val="ListParagraph"/>
+        <w:spacing w:line="240" w:lineRule="auto"/>
+        <w:rPr>
+          <w:bCs/>
+          <w:sz w:val="24"/>
+        </w:rPr>
+      </w:pPr>
+      <w:r>
+        <w:rPr>
+          <w:bCs/>
+          <w:sz w:val="24"/>
+        </w:rPr>
+        <w:t xml:space="preserve">### 7. **Caching and </w:t>
+      </w:r>
+      <w:proofErr w:type="spellStart"/>
+      <w:proofErr w:type="gramStart"/>
+      <w:r>
+        <w:rPr>
+          <w:bCs/>
+          <w:sz w:val="24"/>
+        </w:rPr>
+        <w:t>Memoization</w:t>
+      </w:r>
+      <w:proofErr w:type="spellEnd"/>
+      <w:r>
+        <w:rPr>
+          <w:bCs/>
+          <w:sz w:val="24"/>
         </w:rPr>
         <w:t>:*</w:t>
       </w:r>
       <w:proofErr w:type="gramEnd"/>
       <w:r>
         <w:rPr>
-          <w:rStyle w:val="Emphasis"/>
-        </w:rPr>
-        <w:t>* When deploying your application, make sure you use the production build of React. You can create a production build by running `</w:t>
+          <w:bCs/>
+          <w:sz w:val="24"/>
+        </w:rPr>
+        <w:t>*</w:t>
+      </w:r>
+    </w:p>
+    <w:p>
+      <w:pPr>
+        <w:pStyle w:val="ListParagraph"/>
+        <w:spacing w:line="240" w:lineRule="auto"/>
+        <w:rPr>
+          <w:bCs/>
+          <w:sz w:val="24"/>
+        </w:rPr>
+      </w:pPr>
+      <w:r>
+        <w:rPr>
+          <w:bCs/>
+          <w:sz w:val="24"/>
+        </w:rPr>
+        <w:t xml:space="preserve">   - Cache data using techniques like </w:t>
       </w:r>
       <w:proofErr w:type="spellStart"/>
       <w:r>
         <w:rPr>
-          <w:rStyle w:val="Emphasis"/>
-        </w:rPr>
-        <w:t>npm</w:t>
+          <w:bCs/>
+          <w:sz w:val="24"/>
+        </w:rPr>
+        <w:t>memoization</w:t>
       </w:r>
       <w:proofErr w:type="spellEnd"/>
       <w:r>
         <w:rPr>
-          <w:rStyle w:val="Emphasis"/>
-        </w:rPr>
-        <w:t xml:space="preserve"> run build` or `yarn build`, depending on your project setup.</w:t>
-      </w:r>
-    </w:p>
-    <w:p>
-      <w:pPr>
-        <w:pStyle w:val="ListParagraph"/>
-        <w:spacing w:line="240" w:lineRule="auto"/>
-        <w:rPr>
-          <w:rStyle w:val="Emphasis"/>
-        </w:rPr>
-      </w:pPr>
-      <w:r>
-        <w:rPr>
-          <w:rStyle w:val="Emphasis"/>
-        </w:rPr>
-        <w:t xml:space="preserve">**Code Splitting allows users to load only the code they need when navigating to specific routes or sections of your app. Tools like </w:t>
+          <w:bCs/>
+          <w:sz w:val="24"/>
+        </w:rPr>
+        <w:t>, client-side caching (local storage, session storage), or service workers for offline capabilities.</w:t>
+      </w:r>
+    </w:p>
+    <w:p>
+      <w:pPr>
+        <w:pStyle w:val="ListParagraph"/>
+        <w:spacing w:line="240" w:lineRule="auto"/>
+        <w:rPr>
+          <w:bCs/>
+          <w:sz w:val="24"/>
+        </w:rPr>
+      </w:pPr>
+    </w:p>
+    <w:p>
+      <w:pPr>
+        <w:pStyle w:val="ListParagraph"/>
+        <w:spacing w:line="240" w:lineRule="auto"/>
+        <w:rPr>
+          <w:bCs/>
+          <w:sz w:val="24"/>
+        </w:rPr>
+      </w:pPr>
+      <w:r>
+        <w:rPr>
+          <w:bCs/>
+          <w:sz w:val="24"/>
+        </w:rPr>
+        <w:t xml:space="preserve">### 8. **Code Profiling and </w:t>
+      </w:r>
+      <w:proofErr w:type="gramStart"/>
+      <w:r>
+        <w:rPr>
+          <w:bCs/>
+          <w:sz w:val="24"/>
+        </w:rPr>
+        <w:t>Optimization:*</w:t>
+      </w:r>
+      <w:proofErr w:type="gramEnd"/>
+      <w:r>
+        <w:rPr>
+          <w:bCs/>
+          <w:sz w:val="24"/>
+        </w:rPr>
+        <w:t>*</w:t>
+      </w:r>
+    </w:p>
+    <w:p>
+      <w:pPr>
+        <w:pStyle w:val="ListParagraph"/>
+        <w:spacing w:line="240" w:lineRule="auto"/>
+        <w:rPr>
+          <w:bCs/>
+          <w:sz w:val="24"/>
+        </w:rPr>
+      </w:pPr>
+      <w:r>
+        <w:rPr>
+          <w:bCs/>
+          <w:sz w:val="24"/>
+        </w:rPr>
+        <w:t xml:space="preserve">   - Identify and optimize performance-intensive code, such as heavy computations or inefficient algorithms.</w:t>
+      </w:r>
+    </w:p>
+    <w:p>
+      <w:pPr>
+        <w:pStyle w:val="ListParagraph"/>
+        <w:spacing w:line="240" w:lineRule="auto"/>
+        <w:rPr>
+          <w:bCs/>
+          <w:sz w:val="24"/>
+        </w:rPr>
+      </w:pPr>
+    </w:p>
+    <w:p>
+      <w:pPr>
+        <w:pStyle w:val="ListParagraph"/>
+        <w:spacing w:line="240" w:lineRule="auto"/>
+        <w:rPr>
+          <w:bCs/>
+          <w:sz w:val="24"/>
+        </w:rPr>
+      </w:pPr>
+      <w:r>
+        <w:rPr>
+          <w:bCs/>
+          <w:sz w:val="24"/>
+        </w:rPr>
+        <w:t>### 9. **Server-Side Rendering (SSR) and Pre-</w:t>
+      </w:r>
+      <w:proofErr w:type="gramStart"/>
+      <w:r>
+        <w:rPr>
+          <w:bCs/>
+          <w:sz w:val="24"/>
+        </w:rPr>
+        <w:t>rendering:*</w:t>
+      </w:r>
+      <w:proofErr w:type="gramEnd"/>
+      <w:r>
+        <w:rPr>
+          <w:bCs/>
+          <w:sz w:val="24"/>
+        </w:rPr>
+        <w:t>*</w:t>
+      </w:r>
+    </w:p>
+    <w:p>
+      <w:pPr>
+        <w:pStyle w:val="ListParagraph"/>
+        <w:spacing w:line="240" w:lineRule="auto"/>
+        <w:rPr>
+          <w:bCs/>
+          <w:sz w:val="24"/>
+        </w:rPr>
+      </w:pPr>
+      <w:r>
+        <w:rPr>
+          <w:bCs/>
+          <w:sz w:val="24"/>
+        </w:rPr>
+        <w:t xml:space="preserve">   - Implement SSR or pre-rendering (using tools like Next.js) to send pre-built HTML to the client, improving initial load times and SEO.</w:t>
+      </w:r>
+    </w:p>
+    <w:p>
+      <w:pPr>
+        <w:pStyle w:val="ListParagraph"/>
+        <w:spacing w:line="240" w:lineRule="auto"/>
+        <w:rPr>
+          <w:bCs/>
+          <w:sz w:val="24"/>
+        </w:rPr>
+      </w:pPr>
+    </w:p>
+    <w:p>
+      <w:pPr>
+        <w:pStyle w:val="ListParagraph"/>
+        <w:spacing w:line="240" w:lineRule="auto"/>
+        <w:rPr>
+          <w:bCs/>
+          <w:sz w:val="24"/>
+        </w:rPr>
+      </w:pPr>
+      <w:r>
+        <w:rPr>
+          <w:bCs/>
+          <w:sz w:val="24"/>
+        </w:rPr>
+        <w:lastRenderedPageBreak/>
+        <w:t xml:space="preserve">### 10. **Bundle Compression and </w:t>
+      </w:r>
+      <w:proofErr w:type="gramStart"/>
+      <w:r>
+        <w:rPr>
+          <w:bCs/>
+          <w:sz w:val="24"/>
+        </w:rPr>
+        <w:t>Gzipping:*</w:t>
+      </w:r>
+      <w:proofErr w:type="gramEnd"/>
+      <w:r>
+        <w:rPr>
+          <w:bCs/>
+          <w:sz w:val="24"/>
+        </w:rPr>
+        <w:t>*</w:t>
+      </w:r>
+    </w:p>
+    <w:p>
+      <w:pPr>
+        <w:pStyle w:val="ListParagraph"/>
+        <w:spacing w:line="240" w:lineRule="auto"/>
+        <w:rPr>
+          <w:bCs/>
+          <w:sz w:val="24"/>
+        </w:rPr>
+      </w:pPr>
+      <w:r>
+        <w:rPr>
+          <w:bCs/>
+          <w:sz w:val="24"/>
+        </w:rPr>
+        <w:t xml:space="preserve">   - Enable compression and minification of assets (JS, CSS) to reduce file sizes and speed up downloads.</w:t>
+      </w:r>
+    </w:p>
+    <w:p>
+      <w:pPr>
+        <w:pStyle w:val="ListParagraph"/>
+        <w:spacing w:line="240" w:lineRule="auto"/>
+        <w:rPr>
+          <w:bCs/>
+          <w:sz w:val="24"/>
+        </w:rPr>
+      </w:pPr>
+    </w:p>
+    <w:p>
+      <w:pPr>
+        <w:pStyle w:val="ListParagraph"/>
+        <w:spacing w:line="240" w:lineRule="auto"/>
+        <w:rPr>
+          <w:bCs/>
+          <w:sz w:val="24"/>
+        </w:rPr>
+      </w:pPr>
+      <w:r>
+        <w:rPr>
+          <w:bCs/>
+          <w:sz w:val="24"/>
+        </w:rPr>
+        <w:t xml:space="preserve">### 11. **Network </w:t>
+      </w:r>
+      <w:proofErr w:type="gramStart"/>
+      <w:r>
+        <w:rPr>
+          <w:bCs/>
+          <w:sz w:val="24"/>
+        </w:rPr>
+        <w:t>Optimization:*</w:t>
+      </w:r>
+      <w:proofErr w:type="gramEnd"/>
+      <w:r>
+        <w:rPr>
+          <w:bCs/>
+          <w:sz w:val="24"/>
+        </w:rPr>
+        <w:t>*</w:t>
+      </w:r>
+    </w:p>
+    <w:p>
+      <w:pPr>
+        <w:pStyle w:val="ListParagraph"/>
+        <w:spacing w:line="240" w:lineRule="auto"/>
+        <w:rPr>
+          <w:bCs/>
+          <w:sz w:val="24"/>
+        </w:rPr>
+      </w:pPr>
+      <w:r>
+        <w:rPr>
+          <w:bCs/>
+          <w:sz w:val="24"/>
+        </w:rPr>
+        <w:t xml:space="preserve">   - Optimize API calls by reducing payloads, leveraging caching, and using efficient data formats (like JSON instead of XML).</w:t>
+      </w:r>
+    </w:p>
+    <w:p>
+      <w:pPr>
+        <w:pStyle w:val="ListParagraph"/>
+        <w:spacing w:line="240" w:lineRule="auto"/>
+        <w:rPr>
+          <w:bCs/>
+          <w:sz w:val="24"/>
+        </w:rPr>
+      </w:pPr>
+    </w:p>
+    <w:p>
+      <w:pPr>
+        <w:pStyle w:val="ListParagraph"/>
+        <w:spacing w:line="240" w:lineRule="auto"/>
+        <w:rPr>
+          <w:bCs/>
+          <w:sz w:val="24"/>
+        </w:rPr>
+      </w:pPr>
+      <w:r>
+        <w:rPr>
+          <w:bCs/>
+          <w:sz w:val="24"/>
+        </w:rPr>
+        <w:t xml:space="preserve">### 12. **React Performance </w:t>
+      </w:r>
+      <w:proofErr w:type="gramStart"/>
+      <w:r>
+        <w:rPr>
+          <w:bCs/>
+          <w:sz w:val="24"/>
+        </w:rPr>
+        <w:t>Tools:*</w:t>
+      </w:r>
+      <w:proofErr w:type="gramEnd"/>
+      <w:r>
+        <w:rPr>
+          <w:bCs/>
+          <w:sz w:val="24"/>
+        </w:rPr>
+        <w:t>*</w:t>
+      </w:r>
+    </w:p>
+    <w:p>
+      <w:pPr>
+        <w:pStyle w:val="ListParagraph"/>
+        <w:spacing w:line="240" w:lineRule="auto"/>
+        <w:rPr>
+          <w:bCs/>
+          <w:sz w:val="24"/>
+        </w:rPr>
+      </w:pPr>
+      <w:r>
+        <w:rPr>
+          <w:bCs/>
+          <w:sz w:val="24"/>
+        </w:rPr>
+        <w:t xml:space="preserve">   - Leverage tools like React Profiler, React </w:t>
       </w:r>
       <w:proofErr w:type="spellStart"/>
       <w:r>
         <w:rPr>
-          <w:rStyle w:val="Emphasis"/>
-        </w:rPr>
-        <w:t>Webpack</w:t>
+          <w:bCs/>
+          <w:sz w:val="24"/>
+        </w:rPr>
+        <w:t>DevTools</w:t>
       </w:r>
       <w:proofErr w:type="spellEnd"/>
       <w:r>
         <w:rPr>
-          <w:rStyle w:val="Emphasis"/>
-        </w:rPr>
-        <w:t xml:space="preserve"> and React's built-in `</w:t>
-      </w:r>
-      <w:proofErr w:type="spellStart"/>
-      <w:r>
-        <w:rPr>
-          <w:rStyle w:val="Emphasis"/>
-        </w:rPr>
-        <w:t>React.lazy</w:t>
-      </w:r>
-      <w:proofErr w:type="spellEnd"/>
-      <w:r>
-        <w:rPr>
-          <w:rStyle w:val="Emphasis"/>
-        </w:rPr>
-        <w:t>()` and `Suspense` can help with code splitting.</w:t>
-      </w:r>
-    </w:p>
-    <w:p>
-      <w:pPr>
-        <w:pStyle w:val="ListParagraph"/>
-        <w:spacing w:line="240" w:lineRule="auto"/>
-        <w:rPr>
-          <w:rStyle w:val="Emphasis"/>
-        </w:rPr>
-      </w:pPr>
-      <w:r>
-        <w:rPr>
-          <w:rStyle w:val="Emphasis"/>
-        </w:rPr>
-        <w:t>**Lazy Loading</w:t>
+          <w:bCs/>
+          <w:sz w:val="24"/>
+        </w:rPr>
+        <w:t>, and browser extensions to identify and address performance issues in specific React components.</w:t>
+      </w:r>
+    </w:p>
+    <w:p>
+      <w:pPr>
+        <w:pStyle w:val="ListParagraph"/>
+        <w:spacing w:line="240" w:lineRule="auto"/>
+        <w:rPr>
+          <w:bCs/>
+          <w:sz w:val="24"/>
+        </w:rPr>
+      </w:pPr>
+    </w:p>
+    <w:p>
+      <w:pPr>
+        <w:pStyle w:val="ListParagraph"/>
+        <w:spacing w:line="240" w:lineRule="auto"/>
+        <w:rPr>
+          <w:bCs/>
+          <w:sz w:val="24"/>
+        </w:rPr>
+      </w:pPr>
+      <w:r>
+        <w:rPr>
+          <w:bCs/>
+          <w:sz w:val="24"/>
+        </w:rPr>
+        <w:t xml:space="preserve">### 13. **CDN (Content Delivery Network) </w:t>
       </w:r>
       <w:proofErr w:type="gramStart"/>
       <w:r>
         <w:rPr>
-          <w:rStyle w:val="Emphasis"/>
-        </w:rPr>
-        <w:t>:*</w:t>
+          <w:bCs/>
+          <w:sz w:val="24"/>
+        </w:rPr>
+        <w:t>Usage:*</w:t>
       </w:r>
       <w:proofErr w:type="gramEnd"/>
       <w:r>
         <w:rPr>
-          <w:rStyle w:val="Emphasis"/>
-        </w:rPr>
-        <w:t xml:space="preserve">* Load non-essential components, libraries, or resources lazily when they are needed rather than all at once during the initial page load. </w:t>
-      </w:r>
-    </w:p>
-    <w:p>
-      <w:pPr>
-        <w:pStyle w:val="ListParagraph"/>
-        <w:spacing w:line="240" w:lineRule="auto"/>
-        <w:rPr>
-          <w:rStyle w:val="Emphasis"/>
-        </w:rPr>
-      </w:pPr>
-      <w:r>
-        <w:rPr>
-          <w:rStyle w:val="Emphasis"/>
-        </w:rPr>
-        <w:t>**Bundle Analysis</w:t>
+          <w:bCs/>
+          <w:sz w:val="24"/>
+        </w:rPr>
+        <w:t>*</w:t>
+      </w:r>
+    </w:p>
+    <w:p>
+      <w:pPr>
+        <w:pStyle w:val="ListParagraph"/>
+        <w:spacing w:line="240" w:lineRule="auto"/>
+        <w:rPr>
+          <w:bCs/>
+          <w:sz w:val="24"/>
+        </w:rPr>
+      </w:pPr>
+      <w:r>
+        <w:rPr>
+          <w:bCs/>
+          <w:sz w:val="24"/>
+        </w:rPr>
+        <w:t xml:space="preserve">   - Distribute static assets through CDNs to reduce server load and improve global availability and load times.</w:t>
+      </w:r>
+    </w:p>
+    <w:p>
+      <w:pPr>
+        <w:pStyle w:val="ListParagraph"/>
+        <w:spacing w:line="240" w:lineRule="auto"/>
+        <w:rPr>
+          <w:bCs/>
+          <w:sz w:val="24"/>
+        </w:rPr>
+      </w:pPr>
+    </w:p>
+    <w:p>
+      <w:pPr>
+        <w:pStyle w:val="ListParagraph"/>
+        <w:spacing w:line="240" w:lineRule="auto"/>
+        <w:rPr>
+          <w:bCs/>
+          <w:sz w:val="24"/>
+        </w:rPr>
+      </w:pPr>
+      <w:r>
+        <w:rPr>
+          <w:bCs/>
+          <w:sz w:val="24"/>
+        </w:rPr>
+        <w:t xml:space="preserve">### 14. **Bundle Splitting and Dynamic </w:t>
       </w:r>
       <w:proofErr w:type="gramStart"/>
       <w:r>
         <w:rPr>
-          <w:rStyle w:val="Emphasis"/>
-        </w:rPr>
-        <w:t>:*</w:t>
+          <w:bCs/>
+          <w:sz w:val="24"/>
+        </w:rPr>
+        <w:t>Imports:*</w:t>
       </w:r>
       <w:proofErr w:type="gramEnd"/>
       <w:r>
         <w:rPr>
-          <w:rStyle w:val="Emphasis"/>
-        </w:rPr>
-        <w:t xml:space="preserve">* Use tools like </w:t>
-      </w:r>
-      <w:proofErr w:type="spellStart"/>
-      <w:r>
-        <w:rPr>
-          <w:rStyle w:val="Emphasis"/>
-        </w:rPr>
-        <w:t>Webpack</w:t>
-      </w:r>
-      <w:proofErr w:type="spellEnd"/>
-      <w:r>
-        <w:rPr>
-          <w:rStyle w:val="Emphasis"/>
-        </w:rPr>
-        <w:t xml:space="preserve"> Bundle Analyzer to analyze your application's bundle size. Identify and remove unnecessary dependencies and code to reduce the bundle size.</w:t>
-      </w:r>
-    </w:p>
-    <w:p>
-      <w:pPr>
-        <w:pStyle w:val="ListParagraph"/>
-        <w:spacing w:line="240" w:lineRule="auto"/>
-        <w:rPr>
-          <w:rStyle w:val="Emphasis"/>
-        </w:rPr>
-      </w:pPr>
-      <w:r>
-        <w:rPr>
-          <w:rStyle w:val="Emphasis"/>
-        </w:rPr>
-        <w:t>**Optimize Images and Assets</w:t>
-      </w:r>
-      <w:proofErr w:type="gramStart"/>
-      <w:r>
-        <w:rPr>
-          <w:rStyle w:val="Emphasis"/>
-        </w:rPr>
-        <w:t>:*</w:t>
-      </w:r>
-      <w:proofErr w:type="gramEnd"/>
-      <w:r>
-        <w:rPr>
-          <w:rStyle w:val="Emphasis"/>
-        </w:rPr>
-        <w:t xml:space="preserve">* Compress and optimize images and other assets to reduce their file sizes. Consider using modern image formats like </w:t>
-      </w:r>
-      <w:proofErr w:type="spellStart"/>
-      <w:r>
-        <w:rPr>
-          <w:rStyle w:val="Emphasis"/>
-        </w:rPr>
-        <w:t>WebP</w:t>
-      </w:r>
-      <w:proofErr w:type="spellEnd"/>
-      <w:r>
-        <w:rPr>
-          <w:rStyle w:val="Emphasis"/>
-        </w:rPr>
-        <w:t xml:space="preserve"> and lazy loading images to improve load times.</w:t>
-      </w:r>
-    </w:p>
-    <w:p>
-      <w:pPr>
-        <w:pStyle w:val="ListParagraph"/>
-        <w:spacing w:line="240" w:lineRule="auto"/>
-        <w:rPr>
-          <w:rStyle w:val="Emphasis"/>
-        </w:rPr>
-      </w:pPr>
-      <w:r>
-        <w:rPr>
-          <w:rStyle w:val="Emphasis"/>
-        </w:rPr>
-        <w:t>**Server-Side Rendering (SSR):** Implement server-side rendering to render the initial HTML on the server. SSR can improve the time-to-first-render and SEO performance. Next.js is a popular framework for server-side rendering with React.</w:t>
-      </w:r>
-    </w:p>
-    <w:p>
-      <w:pPr>
-        <w:pStyle w:val="ListParagraph"/>
-        <w:spacing w:line="240" w:lineRule="auto"/>
-        <w:rPr>
-          <w:rStyle w:val="Emphasis"/>
-        </w:rPr>
-      </w:pPr>
-      <w:r>
-        <w:rPr>
-          <w:rStyle w:val="Emphasis"/>
-        </w:rPr>
-        <w:t>**Memoization</w:t>
-      </w:r>
-      <w:proofErr w:type="gramStart"/>
-      <w:r>
-        <w:rPr>
-          <w:rStyle w:val="Emphasis"/>
-        </w:rPr>
-        <w:t>:*</w:t>
-      </w:r>
-      <w:proofErr w:type="gramEnd"/>
-      <w:r>
-        <w:rPr>
-          <w:rStyle w:val="Emphasis"/>
-        </w:rPr>
-        <w:t>* Use memoization techniques like React's `</w:t>
-      </w:r>
-      <w:proofErr w:type="spellStart"/>
-      <w:r>
-        <w:rPr>
-          <w:rStyle w:val="Emphasis"/>
-        </w:rPr>
-        <w:t>React.memo</w:t>
-      </w:r>
-      <w:proofErr w:type="spellEnd"/>
-      <w:r>
-        <w:rPr>
-          <w:rStyle w:val="Emphasis"/>
-        </w:rPr>
-        <w:t>()` and the `</w:t>
-      </w:r>
-      <w:proofErr w:type="spellStart"/>
-      <w:r>
-        <w:rPr>
-          <w:rStyle w:val="Emphasis"/>
-        </w:rPr>
-        <w:t>useMemo</w:t>
-      </w:r>
-      <w:proofErr w:type="spellEnd"/>
-      <w:r>
-        <w:rPr>
-          <w:rStyle w:val="Emphasis"/>
-        </w:rPr>
-        <w:t>()` and `</w:t>
-      </w:r>
-      <w:proofErr w:type="spellStart"/>
-      <w:r>
-        <w:rPr>
-          <w:rStyle w:val="Emphasis"/>
-        </w:rPr>
-        <w:t>useCallback</w:t>
-      </w:r>
-      <w:proofErr w:type="spellEnd"/>
-      <w:r>
-        <w:rPr>
-          <w:rStyle w:val="Emphasis"/>
-        </w:rPr>
-        <w:t xml:space="preserve">()` hooks to prevent unnecessary re-renders of components and avoid </w:t>
-      </w:r>
-      <w:proofErr w:type="spellStart"/>
-      <w:r>
-        <w:rPr>
-          <w:rStyle w:val="Emphasis"/>
-        </w:rPr>
-        <w:t>recomputing</w:t>
-      </w:r>
-      <w:proofErr w:type="spellEnd"/>
-      <w:r>
-        <w:rPr>
-          <w:rStyle w:val="Emphasis"/>
-        </w:rPr>
-        <w:t xml:space="preserve"> expensive calculations.</w:t>
-      </w:r>
-    </w:p>
-    <w:p>
-      <w:pPr>
-        <w:pStyle w:val="ListParagraph"/>
-        <w:spacing w:line="240" w:lineRule="auto"/>
-        <w:rPr>
-          <w:rStyle w:val="Emphasis"/>
-        </w:rPr>
-      </w:pPr>
-      <w:r>
-        <w:rPr>
-          <w:rStyle w:val="Emphasis"/>
-        </w:rPr>
-        <w:t xml:space="preserve">**Optimize </w:t>
-      </w:r>
-      <w:proofErr w:type="spellStart"/>
-      <w:r>
-        <w:rPr>
-          <w:rStyle w:val="Emphasis"/>
-        </w:rPr>
-        <w:t>Redux</w:t>
-      </w:r>
-      <w:proofErr w:type="spellEnd"/>
-      <w:r>
-        <w:rPr>
-          <w:rStyle w:val="Emphasis"/>
-        </w:rPr>
-        <w:t xml:space="preserve"> or State Management</w:t>
-      </w:r>
-      <w:proofErr w:type="gramStart"/>
-      <w:r>
-        <w:rPr>
-          <w:rStyle w:val="Emphasis"/>
-        </w:rPr>
-        <w:t>:*</w:t>
-      </w:r>
-      <w:proofErr w:type="gramEnd"/>
-      <w:r>
-        <w:rPr>
-          <w:rStyle w:val="Emphasis"/>
-        </w:rPr>
-        <w:t xml:space="preserve">* If you're using </w:t>
-      </w:r>
-      <w:proofErr w:type="spellStart"/>
-      <w:r>
-        <w:rPr>
-          <w:rStyle w:val="Emphasis"/>
-        </w:rPr>
-        <w:t>Redux</w:t>
-      </w:r>
-      <w:proofErr w:type="spellEnd"/>
-      <w:r>
-        <w:rPr>
-          <w:rStyle w:val="Emphasis"/>
-        </w:rPr>
-        <w:t xml:space="preserve"> or another state management library, ensure that you're using it efficiently. Avoid unnecessary re-renders by selecting only the necessary data with `</w:t>
-      </w:r>
-      <w:proofErr w:type="spellStart"/>
-      <w:r>
-        <w:rPr>
-          <w:rStyle w:val="Emphasis"/>
-        </w:rPr>
-        <w:t>mapStateToProps</w:t>
-      </w:r>
-      <w:proofErr w:type="spellEnd"/>
-      <w:r>
-        <w:rPr>
-          <w:rStyle w:val="Emphasis"/>
-        </w:rPr>
-        <w:t>` or similar techniques.</w:t>
-      </w:r>
-      <w:r>
-        <w:rPr>
-          <w:rStyle w:val="Emphasis"/>
-        </w:rPr>
-        <w:cr/>
-        <w:t xml:space="preserve">**Use </w:t>
-      </w:r>
-      <w:proofErr w:type="spellStart"/>
-      <w:r>
-        <w:rPr>
-          <w:rStyle w:val="Emphasis"/>
-        </w:rPr>
-        <w:t>PureComponent</w:t>
-      </w:r>
-      <w:proofErr w:type="spellEnd"/>
-      <w:r>
-        <w:rPr>
-          <w:rStyle w:val="Emphasis"/>
-        </w:rPr>
-        <w:t xml:space="preserve"> or </w:t>
-      </w:r>
-      <w:proofErr w:type="spellStart"/>
-      <w:r>
-        <w:rPr>
-          <w:rStyle w:val="Emphasis"/>
-        </w:rPr>
-        <w:t>shouldComponentUpdate</w:t>
-      </w:r>
-      <w:proofErr w:type="spellEnd"/>
-    </w:p>
-    <w:p>
-      <w:pPr>
-        <w:pStyle w:val="ListParagraph"/>
-        <w:spacing w:line="240" w:lineRule="auto"/>
-        <w:rPr>
-          <w:rStyle w:val="Emphasis"/>
-        </w:rPr>
-      </w:pPr>
-      <w:r>
-        <w:rPr>
-          <w:rStyle w:val="Emphasis"/>
-        </w:rPr>
-        <w:t>**Network Optimization:** Minimize the number of HTTP requests, leverage HTTP/2 for multiplexing, use content delivery networks (CDNs), and implement caching strategies to reduce network latency.</w:t>
-      </w:r>
-    </w:p>
-    <w:p>
-      <w:pPr>
-        <w:pStyle w:val="ListParagraph"/>
-        <w:spacing w:line="240" w:lineRule="auto"/>
-        <w:rPr>
-          <w:rStyle w:val="Emphasis"/>
-        </w:rPr>
-      </w:pPr>
-    </w:p>
-    <w:p>
-      <w:pPr>
-        <w:pStyle w:val="ListParagraph"/>
-        <w:spacing w:line="240" w:lineRule="auto"/>
-        <w:rPr>
-          <w:b/>
-          <w:sz w:val="24"/>
-        </w:rPr>
-      </w:pPr>
+          <w:bCs/>
+          <w:sz w:val="24"/>
+        </w:rPr>
+        <w:t>*</w:t>
+      </w:r>
+    </w:p>
+    <w:p>
+      <w:pPr>
+        <w:pStyle w:val="ListParagraph"/>
+        <w:spacing w:line="240" w:lineRule="auto"/>
+        <w:rPr>
+          <w:bCs/>
+          <w:sz w:val="24"/>
+        </w:rPr>
+      </w:pPr>
+      <w:r>
+        <w:rPr>
+          <w:bCs/>
+          <w:sz w:val="24"/>
+        </w:rPr>
+        <w:t xml:space="preserve">   - Split large bundles into smaller chunks using tools like webpack's code splitting, allowing the browser to download only necessary code for the current view.</w:t>
+      </w:r>
+    </w:p>
+    <w:p>
+      <w:pPr>
+        <w:pStyle w:val="ListParagraph"/>
+        <w:spacing w:line="240" w:lineRule="auto"/>
+        <w:rPr>
+          <w:bCs/>
+          <w:sz w:val="24"/>
+        </w:rPr>
+      </w:pPr>
+    </w:p>
+    <w:p>
+      <w:pPr>
+        <w:pStyle w:val="ListParagraph"/>
+        <w:spacing w:line="240" w:lineRule="auto"/>
+        <w:rPr>
+          <w:bCs/>
+          <w:sz w:val="24"/>
+        </w:rPr>
+      </w:pPr>
+      <w:r>
+        <w:rPr>
+          <w:bCs/>
+          <w:sz w:val="24"/>
+        </w:rPr>
+        <w:t>Implementing these strategies based on your application's specific needs can significantly enhance its performance and user experience.</w:t>
+      </w:r>
     </w:p>
     <w:p>
       <w:pPr>
@@ -1249,19 +1923,25 @@
           <w:rStyle w:val="SubtleEmphasis"/>
         </w:rPr>
       </w:pPr>
+      <w:r>
+        <w:rPr>
+          <w:rStyle w:val="SubtleEmphasis"/>
+        </w:rPr>
+        <w:t xml:space="preserve">import React, </w:t>
+      </w:r>
       <w:proofErr w:type="gramStart"/>
       <w:r>
         <w:rPr>
           <w:rStyle w:val="SubtleEmphasis"/>
         </w:rPr>
-        <w:t>import</w:t>
+        <w:t>{ lazy</w:t>
       </w:r>
       <w:proofErr w:type="gramEnd"/>
       <w:r>
         <w:rPr>
           <w:rStyle w:val="SubtleEmphasis"/>
         </w:rPr>
-        <w:t xml:space="preserve"> React, { lazy, Suspense } from 'react';</w:t>
+        <w:t>, Suspense } from 'react';</w:t>
       </w:r>
     </w:p>
     <w:p>
@@ -1278,33 +1958,39 @@
           <w:rStyle w:val="SubtleEmphasis"/>
         </w:rPr>
       </w:pPr>
+      <w:r>
+        <w:rPr>
+          <w:rStyle w:val="SubtleEmphasis"/>
+        </w:rPr>
+        <w:t xml:space="preserve">const </w:t>
+      </w:r>
+      <w:proofErr w:type="spellStart"/>
+      <w:r>
+        <w:rPr>
+          <w:rStyle w:val="SubtleEmphasis"/>
+        </w:rPr>
+        <w:t>ExpensiveComponent</w:t>
+      </w:r>
+      <w:proofErr w:type="spellEnd"/>
+      <w:r>
+        <w:rPr>
+          <w:rStyle w:val="SubtleEmphasis"/>
+        </w:rPr>
+        <w:t xml:space="preserve"> = </w:t>
+      </w:r>
       <w:proofErr w:type="gramStart"/>
       <w:r>
         <w:rPr>
           <w:rStyle w:val="SubtleEmphasis"/>
         </w:rPr>
-        <w:t>const</w:t>
+        <w:t>lazy(</w:t>
       </w:r>
       <w:proofErr w:type="gramEnd"/>
       <w:r>
         <w:rPr>
           <w:rStyle w:val="SubtleEmphasis"/>
         </w:rPr>
-        <w:t xml:space="preserve"> </w:t>
-      </w:r>
-      <w:proofErr w:type="spellStart"/>
-      <w:r>
-        <w:rPr>
-          <w:rStyle w:val="SubtleEmphasis"/>
-        </w:rPr>
-        <w:t>ExpensiveComponent</w:t>
-      </w:r>
-      <w:proofErr w:type="spellEnd"/>
-      <w:r>
-        <w:rPr>
-          <w:rStyle w:val="SubtleEmphasis"/>
-        </w:rPr>
-        <w:t xml:space="preserve"> = lazy(() =&gt; import('./</w:t>
+        <w:t>() =&gt; import('./</w:t>
       </w:r>
       <w:proofErr w:type="spellStart"/>
       <w:r>
@@ -1335,19 +2021,25 @@
           <w:rStyle w:val="SubtleEmphasis"/>
         </w:rPr>
       </w:pPr>
+      <w:r>
+        <w:rPr>
+          <w:rStyle w:val="SubtleEmphasis"/>
+        </w:rPr>
+        <w:t xml:space="preserve">function </w:t>
+      </w:r>
       <w:proofErr w:type="gramStart"/>
       <w:r>
         <w:rPr>
           <w:rStyle w:val="SubtleEmphasis"/>
         </w:rPr>
-        <w:t>function</w:t>
+        <w:t>App(</w:t>
       </w:r>
       <w:proofErr w:type="gramEnd"/>
       <w:r>
         <w:rPr>
           <w:rStyle w:val="SubtleEmphasis"/>
         </w:rPr>
-        <w:t xml:space="preserve"> App() {</w:t>
+        <w:t>) {</w:t>
       </w:r>
     </w:p>
     <w:p>
@@ -1368,21 +2060,7 @@
         <w:rPr>
           <w:rStyle w:val="SubtleEmphasis"/>
         </w:rPr>
-        <w:t xml:space="preserve">  </w:t>
-      </w:r>
-      <w:proofErr w:type="gramStart"/>
-      <w:r>
-        <w:rPr>
-          <w:rStyle w:val="SubtleEmphasis"/>
-        </w:rPr>
-        <w:t>return</w:t>
-      </w:r>
-      <w:proofErr w:type="gramEnd"/>
-      <w:r>
-        <w:rPr>
-          <w:rStyle w:val="SubtleEmphasis"/>
-        </w:rPr>
-        <w:t xml:space="preserve"> (</w:t>
+        <w:t xml:space="preserve">  return (</w:t>
       </w:r>
     </w:p>
     <w:p>
@@ -1438,21 +2116,7 @@
         <w:rPr>
           <w:rStyle w:val="SubtleEmphasis"/>
         </w:rPr>
-        <w:t xml:space="preserve">      &lt;Suspense fallback</w:t>
-      </w:r>
-      <w:proofErr w:type="gramStart"/>
-      <w:r>
-        <w:rPr>
-          <w:rStyle w:val="SubtleEmphasis"/>
-        </w:rPr>
-        <w:t>={</w:t>
-      </w:r>
-      <w:proofErr w:type="gramEnd"/>
-      <w:r>
-        <w:rPr>
-          <w:rStyle w:val="SubtleEmphasis"/>
-        </w:rPr>
-        <w:t>&lt;div&gt;Loading...&lt;/div&gt;}&gt;</w:t>
+        <w:t xml:space="preserve">      &lt;Suspense fallback={&lt;div&gt;Loading...&lt;/div&gt;}&gt;</w:t>
       </w:r>
     </w:p>
     <w:p>
@@ -1588,19 +2252,11 @@
           <w:rStyle w:val="SubtleEmphasis"/>
         </w:rPr>
       </w:pPr>
-      <w:proofErr w:type="gramStart"/>
       <w:r>
         <w:rPr>
           <w:rStyle w:val="SubtleEmphasis"/>
         </w:rPr>
-        <w:t>export</w:t>
-      </w:r>
-      <w:proofErr w:type="gramEnd"/>
-      <w:r>
-        <w:rPr>
-          <w:rStyle w:val="SubtleEmphasis"/>
-        </w:rPr>
-        <w:t xml:space="preserve"> default App;</w:t>
+        <w:t>export default App;</w:t>
       </w:r>
     </w:p>
     <w:p>
@@ -1739,19 +2395,11 @@
           <w:rStyle w:val="Emphasis"/>
         </w:rPr>
       </w:pPr>
-      <w:proofErr w:type="spellStart"/>
-      <w:r>
-        <w:rPr>
-          <w:rStyle w:val="Emphasis"/>
-        </w:rPr>
-        <w:t>Webpack</w:t>
-      </w:r>
-      <w:proofErr w:type="spellEnd"/>
-      <w:r>
-        <w:rPr>
-          <w:rStyle w:val="Emphasis"/>
-        </w:rPr>
-        <w:t xml:space="preserve"> is a powerful asset management and build tool that has become a staple in modern frontend development. It allows developers to easily manage and optimize the various assets that make up a web application, including JavaScript files, CSS, images, and more.</w:t>
+      <w:r>
+        <w:rPr>
+          <w:rStyle w:val="Emphasis"/>
+        </w:rPr>
+        <w:t>Webpack is a powerful asset management and build tool that has become a staple in modern frontend development. It allows developers to easily manage and optimize the various assets that make up a web application, including JavaScript files, CSS, images, and more.</w:t>
       </w:r>
     </w:p>
     <w:p>
@@ -1871,156 +2519,70 @@
           <w:b/>
           <w:sz w:val="24"/>
         </w:rPr>
-        <w:t xml:space="preserve">What is the difference between let, const, and </w:t>
-      </w:r>
-      <w:proofErr w:type="spellStart"/>
-      <w:r>
-        <w:rPr>
-          <w:b/>
-          <w:sz w:val="24"/>
-        </w:rPr>
-        <w:t>var</w:t>
-      </w:r>
-      <w:proofErr w:type="spellEnd"/>
-      <w:r>
-        <w:rPr>
-          <w:b/>
-          <w:sz w:val="24"/>
-        </w:rPr>
-        <w:t xml:space="preserve"> in JavaScript?</w:t>
-      </w:r>
-    </w:p>
-    <w:p>
-      <w:pPr>
-        <w:pStyle w:val="ListParagraph"/>
-        <w:spacing w:line="240" w:lineRule="auto"/>
-        <w:rPr>
-          <w:rStyle w:val="Emphasis"/>
-        </w:rPr>
-      </w:pPr>
-      <w:proofErr w:type="gramStart"/>
-      <w:r>
-        <w:rPr>
-          <w:rStyle w:val="Emphasis"/>
-        </w:rPr>
-        <w:t>let</w:t>
-      </w:r>
-      <w:proofErr w:type="gramEnd"/>
-      <w:r>
-        <w:rPr>
-          <w:rStyle w:val="Emphasis"/>
-        </w:rPr>
-        <w:t>: Variables declared with let have block scope, which means they are limited to the block in which they are defined (inside curly braces {}). They can be reassigned within the same scope.</w:t>
-      </w:r>
-    </w:p>
-    <w:p>
-      <w:pPr>
-        <w:pStyle w:val="ListParagraph"/>
-        <w:spacing w:line="240" w:lineRule="auto"/>
-        <w:rPr>
-          <w:rStyle w:val="Emphasis"/>
-        </w:rPr>
-      </w:pPr>
-    </w:p>
-    <w:p>
-      <w:pPr>
-        <w:pStyle w:val="ListParagraph"/>
-        <w:spacing w:line="240" w:lineRule="auto"/>
-        <w:rPr>
-          <w:rStyle w:val="Emphasis"/>
-        </w:rPr>
-      </w:pPr>
-      <w:proofErr w:type="spellStart"/>
-      <w:proofErr w:type="gramStart"/>
-      <w:r>
-        <w:rPr>
-          <w:rStyle w:val="Emphasis"/>
-        </w:rPr>
-        <w:t>const</w:t>
-      </w:r>
-      <w:proofErr w:type="spellEnd"/>
-      <w:proofErr w:type="gramEnd"/>
-      <w:r>
-        <w:rPr>
-          <w:rStyle w:val="Emphasis"/>
-        </w:rPr>
-        <w:t>: Variables declared with const also have block scope, but they cannot be reassigned after they are initialized. However, if the variable is an object or array, its properties or elements can still be modified.</w:t>
-      </w:r>
-    </w:p>
-    <w:p>
-      <w:pPr>
-        <w:pStyle w:val="ListParagraph"/>
-        <w:spacing w:line="240" w:lineRule="auto"/>
-        <w:rPr>
-          <w:rStyle w:val="Emphasis"/>
-        </w:rPr>
-      </w:pPr>
-    </w:p>
-    <w:p>
-      <w:pPr>
-        <w:pStyle w:val="ListParagraph"/>
-        <w:spacing w:line="240" w:lineRule="auto"/>
-        <w:rPr>
-          <w:rStyle w:val="Emphasis"/>
-        </w:rPr>
-      </w:pPr>
-      <w:proofErr w:type="spellStart"/>
-      <w:proofErr w:type="gramStart"/>
-      <w:r>
-        <w:rPr>
-          <w:rStyle w:val="Emphasis"/>
-        </w:rPr>
-        <w:t>var</w:t>
-      </w:r>
-      <w:proofErr w:type="spellEnd"/>
-      <w:proofErr w:type="gramEnd"/>
-      <w:r>
-        <w:rPr>
-          <w:rStyle w:val="Emphasis"/>
-        </w:rPr>
-        <w:t xml:space="preserve">: Variables declared with </w:t>
-      </w:r>
-      <w:proofErr w:type="spellStart"/>
-      <w:r>
-        <w:rPr>
-          <w:rStyle w:val="Emphasis"/>
-        </w:rPr>
-        <w:t>var</w:t>
-      </w:r>
-      <w:proofErr w:type="spellEnd"/>
-      <w:r>
-        <w:rPr>
-          <w:rStyle w:val="Emphasis"/>
-        </w:rPr>
-        <w:t xml:space="preserve"> have function scope, meaning they are limited to the function in which they are defined. Unlike let and const, </w:t>
-      </w:r>
-      <w:proofErr w:type="spellStart"/>
-      <w:r>
-        <w:rPr>
-          <w:rStyle w:val="Emphasis"/>
-        </w:rPr>
-        <w:t>var</w:t>
-      </w:r>
-      <w:proofErr w:type="spellEnd"/>
-      <w:r>
-        <w:rPr>
-          <w:rStyle w:val="Emphasis"/>
-        </w:rPr>
-        <w:t xml:space="preserve"> variables can be reassigned and have some quirks related to hoisting, which can lead to unexpected behavior. It's generally recommended to use let and const over </w:t>
-      </w:r>
-      <w:proofErr w:type="spellStart"/>
-      <w:r>
-        <w:rPr>
-          <w:rStyle w:val="Emphasis"/>
-        </w:rPr>
-        <w:t>var</w:t>
-      </w:r>
-      <w:proofErr w:type="spellEnd"/>
-      <w:r>
-        <w:rPr>
-          <w:rStyle w:val="Emphasis"/>
-        </w:rPr>
-        <w:t xml:space="preserve"> for better code quality and predictability.</w:t>
+        <w:t>What is the difference between let, const, and var in JavaScript?</w:t>
+      </w:r>
+    </w:p>
+    <w:p>
+      <w:pPr>
+        <w:pStyle w:val="ListParagraph"/>
+        <w:spacing w:line="240" w:lineRule="auto"/>
+        <w:rPr>
+          <w:rStyle w:val="Emphasis"/>
+        </w:rPr>
+      </w:pPr>
+      <w:r>
+        <w:rPr>
+          <w:rStyle w:val="Emphasis"/>
+        </w:rPr>
+        <w:t>let: Variables declared with let have block scope, which means they are limited to the block in which they are defined (inside curly braces {}). They can be reassigned within the same scope.</w:t>
+      </w:r>
+    </w:p>
+    <w:p>
+      <w:pPr>
+        <w:pStyle w:val="ListParagraph"/>
+        <w:spacing w:line="240" w:lineRule="auto"/>
+        <w:rPr>
+          <w:rStyle w:val="Emphasis"/>
+        </w:rPr>
+      </w:pPr>
+    </w:p>
+    <w:p>
+      <w:pPr>
+        <w:pStyle w:val="ListParagraph"/>
+        <w:spacing w:line="240" w:lineRule="auto"/>
+        <w:rPr>
+          <w:rStyle w:val="Emphasis"/>
+        </w:rPr>
+      </w:pPr>
+      <w:r>
+        <w:rPr>
+          <w:rStyle w:val="Emphasis"/>
+        </w:rPr>
+        <w:t>const: Variables declared with const also have block scope, but they cannot be reassigned after they are initialized. However, if the variable is an object or array, its properties or elements can still be modified.</w:t>
+      </w:r>
+    </w:p>
+    <w:p>
+      <w:pPr>
+        <w:pStyle w:val="ListParagraph"/>
+        <w:spacing w:line="240" w:lineRule="auto"/>
+        <w:rPr>
+          <w:rStyle w:val="Emphasis"/>
+        </w:rPr>
+      </w:pPr>
+    </w:p>
+    <w:p>
+      <w:pPr>
+        <w:pStyle w:val="ListParagraph"/>
+        <w:spacing w:line="240" w:lineRule="auto"/>
+        <w:rPr>
+          <w:rStyle w:val="Emphasis"/>
+        </w:rPr>
+      </w:pPr>
+      <w:r>
+        <w:rPr>
+          <w:rStyle w:val="Emphasis"/>
+        </w:rPr>
+        <w:t>var: Variables declared with var have function scope, meaning they are limited to the function in which they are defined. Unlike let and const, var variables can be reassigned and have some quirks related to hoisting, which can lead to unexpected behavior. It's generally recommended to use let and const over var for better code quality and predictability.</w:t>
       </w:r>
     </w:p>
     <w:p>
@@ -2080,21 +2642,7 @@
         <w:rPr>
           <w:rStyle w:val="Emphasis"/>
         </w:rPr>
-        <w:t xml:space="preserve"> JavaScript, there are two common ways to work with asynchronous operations: then/catch method chaining and </w:t>
-      </w:r>
-      <w:proofErr w:type="spellStart"/>
-      <w:r>
-        <w:rPr>
-          <w:rStyle w:val="Emphasis"/>
-        </w:rPr>
-        <w:t>async</w:t>
-      </w:r>
-      <w:proofErr w:type="spellEnd"/>
-      <w:r>
-        <w:rPr>
-          <w:rStyle w:val="Emphasis"/>
-        </w:rPr>
-        <w:t>/await . Both methods can be used to handle promises, which are objects that represent the eventual completion (or failure) of an asynchronous operation.</w:t>
+        <w:t xml:space="preserve"> JavaScript, there are two common ways to work with asynchronous operations: then/catch method chaining and async/await . Both methods can be used to handle promises, which are objects that represent the eventual completion (or failure) of an asynchronous operation.</w:t>
       </w:r>
     </w:p>
     <w:p>
@@ -2297,33 +2845,6 @@
     <w:p>
       <w:pPr>
         <w:pStyle w:val="ListParagraph"/>
-        <w:spacing w:line="240" w:lineRule="auto"/>
-        <w:rPr>
-          <w:rStyle w:val="Emphasis"/>
-        </w:rPr>
-      </w:pPr>
-    </w:p>
-    <w:p>
-      <w:pPr>
-        <w:pStyle w:val="ListParagraph"/>
-        <w:spacing w:line="240" w:lineRule="auto"/>
-        <w:rPr>
-          <w:rStyle w:val="Emphasis"/>
-        </w:rPr>
-      </w:pPr>
-    </w:p>
-    <w:p>
-      <w:pPr>
-        <w:pStyle w:val="ListParagraph"/>
-        <w:spacing w:line="240" w:lineRule="auto"/>
-        <w:rPr>
-          <w:rStyle w:val="Emphasis"/>
-        </w:rPr>
-      </w:pPr>
-    </w:p>
-    <w:p>
-      <w:pPr>
-        <w:pStyle w:val="ListParagraph"/>
         <w:numPr>
           <w:ilvl w:val="0"/>
           <w:numId w:val="1"/>
@@ -2339,23 +2860,7 @@
           <w:b/>
           <w:sz w:val="24"/>
         </w:rPr>
-        <w:t xml:space="preserve">What are Pure Components in </w:t>
-      </w:r>
-      <w:proofErr w:type="spellStart"/>
-      <w:r>
-        <w:rPr>
-          <w:b/>
-          <w:sz w:val="24"/>
-        </w:rPr>
-        <w:t>ReactJS</w:t>
-      </w:r>
-      <w:proofErr w:type="spellEnd"/>
-      <w:r>
-        <w:rPr>
-          <w:b/>
-          <w:sz w:val="24"/>
-        </w:rPr>
-        <w:t>?</w:t>
+        <w:t>What are Pure Components in ReactJS?</w:t>
       </w:r>
     </w:p>
     <w:p>
@@ -2501,6 +3006,16 @@
     <w:p>
       <w:pPr>
         <w:pStyle w:val="ListParagraph"/>
+        <w:spacing w:line="240" w:lineRule="auto"/>
+        <w:rPr>
+          <w:b/>
+          <w:sz w:val="24"/>
+        </w:rPr>
+      </w:pPr>
+    </w:p>
+    <w:p>
+      <w:pPr>
+        <w:pStyle w:val="ListParagraph"/>
         <w:numPr>
           <w:ilvl w:val="0"/>
           <w:numId w:val="1"/>
@@ -2516,6 +3031,7 @@
           <w:b/>
           <w:sz w:val="24"/>
         </w:rPr>
+        <w:lastRenderedPageBreak/>
         <w:t xml:space="preserve">Difference between </w:t>
       </w:r>
       <w:proofErr w:type="gramStart"/>
@@ -2845,35 +3361,7 @@
         <w:rPr>
           <w:rStyle w:val="Emphasis"/>
         </w:rPr>
-        <w:t xml:space="preserve">JavaScript uses objects to represent data and behavior. </w:t>
-      </w:r>
-      <w:proofErr w:type="gramStart"/>
-      <w:r>
-        <w:rPr>
-          <w:rStyle w:val="Emphasis"/>
-        </w:rPr>
-        <w:t>it</w:t>
-      </w:r>
-      <w:proofErr w:type="gramEnd"/>
-      <w:r>
-        <w:rPr>
-          <w:rStyle w:val="Emphasis"/>
-        </w:rPr>
-        <w:t xml:space="preserve"> introduced the class syntax in </w:t>
-      </w:r>
-      <w:proofErr w:type="spellStart"/>
-      <w:r>
-        <w:rPr>
-          <w:rStyle w:val="Emphasis"/>
-        </w:rPr>
-        <w:t>ECMAScript</w:t>
-      </w:r>
-      <w:proofErr w:type="spellEnd"/>
-      <w:r>
-        <w:rPr>
-          <w:rStyle w:val="Emphasis"/>
-        </w:rPr>
-        <w:t xml:space="preserve"> 2015 (ES6) to provide a more familiar way to define and work with objects in an OOP style.</w:t>
+        <w:t>JavaScript uses objects to represent data and behavior. it introduced the class syntax in ECMAScript 2015 (ES6) to provide a more familiar way to define and work with objects in an OOP style.</w:t>
       </w:r>
     </w:p>
     <w:p>
@@ -2917,35 +3405,7 @@
         <w:rPr>
           <w:rStyle w:val="Emphasis"/>
         </w:rPr>
-        <w:t xml:space="preserve"> allows you to create a new class (subclass) based on an existing class (</w:t>
-      </w:r>
-      <w:proofErr w:type="spellStart"/>
-      <w:r>
-        <w:rPr>
-          <w:rStyle w:val="Emphasis"/>
-        </w:rPr>
-        <w:t>superclass</w:t>
-      </w:r>
-      <w:proofErr w:type="spellEnd"/>
-      <w:r>
-        <w:rPr>
-          <w:rStyle w:val="Emphasis"/>
-        </w:rPr>
-        <w:t xml:space="preserve">). In JavaScript, you can achieve inheritance using prototype chaining, and with the introduction of the class syntax, you can use </w:t>
-      </w:r>
-      <w:proofErr w:type="gramStart"/>
-      <w:r>
-        <w:rPr>
-          <w:rStyle w:val="Emphasis"/>
-        </w:rPr>
-        <w:t>the extends</w:t>
-      </w:r>
-      <w:proofErr w:type="gramEnd"/>
-      <w:r>
-        <w:rPr>
-          <w:rStyle w:val="Emphasis"/>
-        </w:rPr>
-        <w:t xml:space="preserve"> keyword for class inheritance.</w:t>
+        <w:t xml:space="preserve"> allows you to create a new class (subclass) based on an existing class (superclass). In JavaScript, you can achieve inheritance using prototype chaining, and with the introduction of the class syntax, you can use the extends keyword for class inheritance.</w:t>
       </w:r>
     </w:p>
     <w:p>
@@ -2967,21 +3427,7 @@
         <w:rPr>
           <w:rStyle w:val="Emphasis"/>
         </w:rPr>
-        <w:t xml:space="preserve"> allows objects of different classes to be treated as objects of a common </w:t>
-      </w:r>
-      <w:proofErr w:type="spellStart"/>
-      <w:r>
-        <w:rPr>
-          <w:rStyle w:val="Emphasis"/>
-        </w:rPr>
-        <w:t>superclass</w:t>
-      </w:r>
-      <w:proofErr w:type="spellEnd"/>
-      <w:r>
-        <w:rPr>
-          <w:rStyle w:val="Emphasis"/>
-        </w:rPr>
-        <w:t>.</w:t>
+        <w:t xml:space="preserve"> allows objects of different classes to be treated as objects of a common superclass.</w:t>
       </w:r>
     </w:p>
     <w:p>
@@ -3081,8 +3527,8 @@
 </file>
 
 <file path=word/numbering.xml><?xml version="1.0" encoding="utf-8"?>
-<w:numbering xmlns:ve="http://schemas.openxmlformats.org/markup-compatibility/2006" xmlns:o="urn:schemas-microsoft-com:office:office" xmlns:r="http://schemas.openxmlformats.org/officeDocument/2006/relationships" xmlns:m="http://schemas.openxmlformats.org/officeDocument/2006/math" xmlns:v="urn:schemas-microsoft-com:vml" xmlns:wp="http://schemas.openxmlformats.org/drawingml/2006/wordprocessingDrawing" xmlns:w10="urn:schemas-microsoft-com:office:word" xmlns:w="http://schemas.openxmlformats.org/wordprocessingml/2006/main" xmlns:wne="http://schemas.microsoft.com/office/word/2006/wordml">
-  <w:abstractNum w:abstractNumId="0">
+<w:numbering xmlns:wpc="http://schemas.microsoft.com/office/word/2010/wordprocessingCanvas" xmlns:cx="http://schemas.microsoft.com/office/drawing/2014/chartex" xmlns:cx1="http://schemas.microsoft.com/office/drawing/2015/9/8/chartex" xmlns:cx2="http://schemas.microsoft.com/office/drawing/2015/10/21/chartex" xmlns:cx3="http://schemas.microsoft.com/office/drawing/2016/5/9/chartex" xmlns:cx4="http://schemas.microsoft.com/office/drawing/2016/5/10/chartex" xmlns:cx5="http://schemas.microsoft.com/office/drawing/2016/5/11/chartex" xmlns:cx6="http://schemas.microsoft.com/office/drawing/2016/5/12/chartex" xmlns:cx7="http://schemas.microsoft.com/office/drawing/2016/5/13/chartex" xmlns:cx8="http://schemas.microsoft.com/office/drawing/2016/5/14/chartex" xmlns:mc="http://schemas.openxmlformats.org/markup-compatibility/2006" xmlns:aink="http://schemas.microsoft.com/office/drawing/2016/ink" xmlns:am3d="http://schemas.microsoft.com/office/drawing/2017/model3d" xmlns:o="urn:schemas-microsoft-com:office:office" xmlns:oel="http://schemas.microsoft.com/office/2019/extlst" xmlns:r="http://schemas.openxmlformats.org/officeDocument/2006/relationships" xmlns:m="http://schemas.openxmlformats.org/officeDocument/2006/math" xmlns:v="urn:schemas-microsoft-com:vml" xmlns:wp14="http://schemas.microsoft.com/office/word/2010/wordprocessingDrawing" xmlns:wp="http://schemas.openxmlformats.org/drawingml/2006/wordprocessingDrawing" xmlns:w10="urn:schemas-microsoft-com:office:word" xmlns:w="http://schemas.openxmlformats.org/wordprocessingml/2006/main" xmlns:w14="http://schemas.microsoft.com/office/word/2010/wordml" xmlns:w15="http://schemas.microsoft.com/office/word/2012/wordml" xmlns:w16cex="http://schemas.microsoft.com/office/word/2018/wordml/cex" xmlns:w16cid="http://schemas.microsoft.com/office/word/2016/wordml/cid" xmlns:w16="http://schemas.microsoft.com/office/word/2018/wordml" xmlns:w16sdtdh="http://schemas.microsoft.com/office/word/2020/wordml/sdtdatahash" xmlns:w16se="http://schemas.microsoft.com/office/word/2015/wordml/symex" xmlns:wpg="http://schemas.microsoft.com/office/word/2010/wordprocessingGroup" xmlns:wpi="http://schemas.microsoft.com/office/word/2010/wordprocessingInk" xmlns:wne="http://schemas.microsoft.com/office/word/2006/wordml" xmlns:wps="http://schemas.microsoft.com/office/word/2010/wordprocessingShape" mc:Ignorable="w14 w15 w16se w16cid w16 w16cex w16sdtdh wp14">
+  <w:abstractNum w:abstractNumId="0" w15:restartNumberingAfterBreak="0">
     <w:nsid w:val="7C2D205E"/>
     <w:multiLevelType w:val="hybridMultilevel"/>
     <w:tmpl w:val="D4F658B4"/>
@@ -3168,14 +3614,14 @@
       </w:pPr>
     </w:lvl>
   </w:abstractNum>
-  <w:num w:numId="1">
+  <w:num w:numId="1" w16cid:durableId="535125460">
     <w:abstractNumId w:val="0"/>
   </w:num>
 </w:numbering>
 </file>
 
 <file path=word/styles.xml><?xml version="1.0" encoding="utf-8"?>
-<w:styles xmlns:r="http://schemas.openxmlformats.org/officeDocument/2006/relationships" xmlns:w="http://schemas.openxmlformats.org/wordprocessingml/2006/main">
+<w:styles xmlns:mc="http://schemas.openxmlformats.org/markup-compatibility/2006" xmlns:r="http://schemas.openxmlformats.org/officeDocument/2006/relationships" xmlns:w="http://schemas.openxmlformats.org/wordprocessingml/2006/main" xmlns:w14="http://schemas.microsoft.com/office/word/2010/wordml" xmlns:w15="http://schemas.microsoft.com/office/word/2012/wordml" xmlns:w16cex="http://schemas.microsoft.com/office/word/2018/wordml/cex" xmlns:w16cid="http://schemas.microsoft.com/office/word/2016/wordml/cid" xmlns:w16="http://schemas.microsoft.com/office/word/2018/wordml" xmlns:w16sdtdh="http://schemas.microsoft.com/office/word/2020/wordml/sdtdatahash" xmlns:w16se="http://schemas.microsoft.com/office/word/2015/wordml/symex" mc:Ignorable="w14 w15 w16se w16cid w16 w16cex w16sdtdh">
   <w:docDefaults>
     <w:rPrDefault>
       <w:rPr>
@@ -3191,144 +3637,383 @@
       </w:pPr>
     </w:pPrDefault>
   </w:docDefaults>
-  <w:latentStyles w:defLockedState="0" w:defUIPriority="99" w:defSemiHidden="1" w:defUnhideWhenUsed="1" w:defQFormat="0" w:count="267">
-    <w:lsdException w:name="Normal" w:semiHidden="0" w:uiPriority="0" w:unhideWhenUsed="0" w:qFormat="1"/>
-    <w:lsdException w:name="heading 1" w:semiHidden="0" w:uiPriority="9" w:unhideWhenUsed="0" w:qFormat="1"/>
-    <w:lsdException w:name="heading 2" w:uiPriority="9" w:qFormat="1"/>
-    <w:lsdException w:name="heading 3" w:uiPriority="9" w:qFormat="1"/>
-    <w:lsdException w:name="heading 4" w:uiPriority="9" w:qFormat="1"/>
-    <w:lsdException w:name="heading 5" w:uiPriority="9" w:qFormat="1"/>
-    <w:lsdException w:name="heading 6" w:uiPriority="9" w:qFormat="1"/>
-    <w:lsdException w:name="heading 7" w:uiPriority="9" w:qFormat="1"/>
-    <w:lsdException w:name="heading 8" w:uiPriority="9" w:qFormat="1"/>
-    <w:lsdException w:name="heading 9" w:uiPriority="9" w:qFormat="1"/>
-    <w:lsdException w:name="toc 1" w:uiPriority="39"/>
-    <w:lsdException w:name="toc 2" w:uiPriority="39"/>
-    <w:lsdException w:name="toc 3" w:uiPriority="39"/>
-    <w:lsdException w:name="toc 4" w:uiPriority="39"/>
-    <w:lsdException w:name="toc 5" w:uiPriority="39"/>
-    <w:lsdException w:name="toc 6" w:uiPriority="39"/>
-    <w:lsdException w:name="toc 7" w:uiPriority="39"/>
-    <w:lsdException w:name="toc 8" w:uiPriority="39"/>
-    <w:lsdException w:name="toc 9" w:uiPriority="39"/>
-    <w:lsdException w:name="caption" w:uiPriority="35" w:qFormat="1"/>
-    <w:lsdException w:name="Title" w:semiHidden="0" w:uiPriority="10" w:unhideWhenUsed="0" w:qFormat="1"/>
-    <w:lsdException w:name="Default Paragraph Font" w:uiPriority="1"/>
-    <w:lsdException w:name="Subtitle" w:semiHidden="0" w:uiPriority="11" w:unhideWhenUsed="0" w:qFormat="1"/>
-    <w:lsdException w:name="Strong" w:semiHidden="0" w:uiPriority="22" w:unhideWhenUsed="0" w:qFormat="1"/>
-    <w:lsdException w:name="Emphasis" w:semiHidden="0" w:uiPriority="20" w:unhideWhenUsed="0" w:qFormat="1"/>
-    <w:lsdException w:name="Table Grid" w:semiHidden="0" w:uiPriority="59" w:unhideWhenUsed="0"/>
-    <w:lsdException w:name="Placeholder Text" w:unhideWhenUsed="0"/>
-    <w:lsdException w:name="No Spacing" w:semiHidden="0" w:uiPriority="1" w:unhideWhenUsed="0" w:qFormat="1"/>
-    <w:lsdException w:name="Light Shading" w:semiHidden="0" w:uiPriority="60" w:unhideWhenUsed="0"/>
-    <w:lsdException w:name="Light List" w:semiHidden="0" w:uiPriority="61" w:unhideWhenUsed="0"/>
-    <w:lsdException w:name="Light Grid" w:semiHidden="0" w:uiPriority="62" w:unhideWhenUsed="0"/>
-    <w:lsdException w:name="Medium Shading 1" w:semiHidden="0" w:uiPriority="63" w:unhideWhenUsed="0"/>
-    <w:lsdException w:name="Medium Shading 2" w:semiHidden="0" w:uiPriority="64" w:unhideWhenUsed="0"/>
-    <w:lsdException w:name="Medium List 1" w:semiHidden="0" w:uiPriority="65" w:unhideWhenUsed="0"/>
-    <w:lsdException w:name="Medium List 2" w:semiHidden="0" w:uiPriority="66" w:unhideWhenUsed="0"/>
-    <w:lsdException w:name="Medium Grid 1" w:semiHidden="0" w:uiPriority="67" w:unhideWhenUsed="0"/>
-    <w:lsdException w:name="Medium Grid 2" w:semiHidden="0" w:uiPriority="68" w:unhideWhenUsed="0"/>
-    <w:lsdException w:name="Medium Grid 3" w:semiHidden="0" w:uiPriority="69" w:unhideWhenUsed="0"/>
-    <w:lsdException w:name="Dark List" w:semiHidden="0" w:uiPriority="70" w:unhideWhenUsed="0"/>
-    <w:lsdException w:name="Colorful Shading" w:semiHidden="0" w:uiPriority="71" w:unhideWhenUsed="0"/>
-    <w:lsdException w:name="Colorful List" w:semiHidden="0" w:uiPriority="72" w:unhideWhenUsed="0"/>
-    <w:lsdException w:name="Colorful Grid" w:semiHidden="0" w:uiPriority="73" w:unhideWhenUsed="0"/>
-    <w:lsdException w:name="Light Shading Accent 1" w:semiHidden="0" w:uiPriority="60" w:unhideWhenUsed="0"/>
-    <w:lsdException w:name="Light List Accent 1" w:semiHidden="0" w:uiPriority="61" w:unhideWhenUsed="0"/>
-    <w:lsdException w:name="Light Grid Accent 1" w:semiHidden="0" w:uiPriority="62" w:unhideWhenUsed="0"/>
-    <w:lsdException w:name="Medium Shading 1 Accent 1" w:semiHidden="0" w:uiPriority="63" w:unhideWhenUsed="0"/>
-    <w:lsdException w:name="Medium Shading 2 Accent 1" w:semiHidden="0" w:uiPriority="64" w:unhideWhenUsed="0"/>
-    <w:lsdException w:name="Medium List 1 Accent 1" w:semiHidden="0" w:uiPriority="65" w:unhideWhenUsed="0"/>
-    <w:lsdException w:name="Revision" w:unhideWhenUsed="0"/>
-    <w:lsdException w:name="List Paragraph" w:semiHidden="0" w:uiPriority="34" w:unhideWhenUsed="0" w:qFormat="1"/>
-    <w:lsdException w:name="Quote" w:semiHidden="0" w:uiPriority="29" w:unhideWhenUsed="0" w:qFormat="1"/>
-    <w:lsdException w:name="Intense Quote" w:semiHidden="0" w:uiPriority="30" w:unhideWhenUsed="0" w:qFormat="1"/>
-    <w:lsdException w:name="Medium List 2 Accent 1" w:semiHidden="0" w:uiPriority="66" w:unhideWhenUsed="0"/>
-    <w:lsdException w:name="Medium Grid 1 Accent 1" w:semiHidden="0" w:uiPriority="67" w:unhideWhenUsed="0"/>
-    <w:lsdException w:name="Medium Grid 2 Accent 1" w:semiHidden="0" w:uiPriority="68" w:unhideWhenUsed="0"/>
-    <w:lsdException w:name="Medium Grid 3 Accent 1" w:semiHidden="0" w:uiPriority="69" w:unhideWhenUsed="0"/>
-    <w:lsdException w:name="Dark List Accent 1" w:semiHidden="0" w:uiPriority="70" w:unhideWhenUsed="0"/>
-    <w:lsdException w:name="Colorful Shading Accent 1" w:semiHidden="0" w:uiPriority="71" w:unhideWhenUsed="0"/>
-    <w:lsdException w:name="Colorful List Accent 1" w:semiHidden="0" w:uiPriority="72" w:unhideWhenUsed="0"/>
-    <w:lsdException w:name="Colorful Grid Accent 1" w:semiHidden="0" w:uiPriority="73" w:unhideWhenUsed="0"/>
-    <w:lsdException w:name="Light Shading Accent 2" w:semiHidden="0" w:uiPriority="60" w:unhideWhenUsed="0"/>
-    <w:lsdException w:name="Light List Accent 2" w:semiHidden="0" w:uiPriority="61" w:unhideWhenUsed="0"/>
-    <w:lsdException w:name="Light Grid Accent 2" w:semiHidden="0" w:uiPriority="62" w:unhideWhenUsed="0"/>
-    <w:lsdException w:name="Medium Shading 1 Accent 2" w:semiHidden="0" w:uiPriority="63" w:unhideWhenUsed="0"/>
-    <w:lsdException w:name="Medium Shading 2 Accent 2" w:semiHidden="0" w:uiPriority="64" w:unhideWhenUsed="0"/>
-    <w:lsdException w:name="Medium List 1 Accent 2" w:semiHidden="0" w:uiPriority="65" w:unhideWhenUsed="0"/>
-    <w:lsdException w:name="Medium List 2 Accent 2" w:semiHidden="0" w:uiPriority="66" w:unhideWhenUsed="0"/>
-    <w:lsdException w:name="Medium Grid 1 Accent 2" w:semiHidden="0" w:uiPriority="67" w:unhideWhenUsed="0"/>
-    <w:lsdException w:name="Medium Grid 2 Accent 2" w:semiHidden="0" w:uiPriority="68" w:unhideWhenUsed="0"/>
-    <w:lsdException w:name="Medium Grid 3 Accent 2" w:semiHidden="0" w:uiPriority="69" w:unhideWhenUsed="0"/>
-    <w:lsdException w:name="Dark List Accent 2" w:semiHidden="0" w:uiPriority="70" w:unhideWhenUsed="0"/>
-    <w:lsdException w:name="Colorful Shading Accent 2" w:semiHidden="0" w:uiPriority="71" w:unhideWhenUsed="0"/>
-    <w:lsdException w:name="Colorful List Accent 2" w:semiHidden="0" w:uiPriority="72" w:unhideWhenUsed="0"/>
-    <w:lsdException w:name="Colorful Grid Accent 2" w:semiHidden="0" w:uiPriority="73" w:unhideWhenUsed="0"/>
-    <w:lsdException w:name="Light Shading Accent 3" w:semiHidden="0" w:uiPriority="60" w:unhideWhenUsed="0"/>
-    <w:lsdException w:name="Light List Accent 3" w:semiHidden="0" w:uiPriority="61" w:unhideWhenUsed="0"/>
-    <w:lsdException w:name="Light Grid Accent 3" w:semiHidden="0" w:uiPriority="62" w:unhideWhenUsed="0"/>
-    <w:lsdException w:name="Medium Shading 1 Accent 3" w:semiHidden="0" w:uiPriority="63" w:unhideWhenUsed="0"/>
-    <w:lsdException w:name="Medium Shading 2 Accent 3" w:semiHidden="0" w:uiPriority="64" w:unhideWhenUsed="0"/>
-    <w:lsdException w:name="Medium List 1 Accent 3" w:semiHidden="0" w:uiPriority="65" w:unhideWhenUsed="0"/>
-    <w:lsdException w:name="Medium List 2 Accent 3" w:semiHidden="0" w:uiPriority="66" w:unhideWhenUsed="0"/>
-    <w:lsdException w:name="Medium Grid 1 Accent 3" w:semiHidden="0" w:uiPriority="67" w:unhideWhenUsed="0"/>
-    <w:lsdException w:name="Medium Grid 2 Accent 3" w:semiHidden="0" w:uiPriority="68" w:unhideWhenUsed="0"/>
-    <w:lsdException w:name="Medium Grid 3 Accent 3" w:semiHidden="0" w:uiPriority="69" w:unhideWhenUsed="0"/>
-    <w:lsdException w:name="Dark List Accent 3" w:semiHidden="0" w:uiPriority="70" w:unhideWhenUsed="0"/>
-    <w:lsdException w:name="Colorful Shading Accent 3" w:semiHidden="0" w:uiPriority="71" w:unhideWhenUsed="0"/>
-    <w:lsdException w:name="Colorful List Accent 3" w:semiHidden="0" w:uiPriority="72" w:unhideWhenUsed="0"/>
-    <w:lsdException w:name="Colorful Grid Accent 3" w:semiHidden="0" w:uiPriority="73" w:unhideWhenUsed="0"/>
-    <w:lsdException w:name="Light Shading Accent 4" w:semiHidden="0" w:uiPriority="60" w:unhideWhenUsed="0"/>
-    <w:lsdException w:name="Light List Accent 4" w:semiHidden="0" w:uiPriority="61" w:unhideWhenUsed="0"/>
-    <w:lsdException w:name="Light Grid Accent 4" w:semiHidden="0" w:uiPriority="62" w:unhideWhenUsed="0"/>
-    <w:lsdException w:name="Medium Shading 1 Accent 4" w:semiHidden="0" w:uiPriority="63" w:unhideWhenUsed="0"/>
-    <w:lsdException w:name="Medium Shading 2 Accent 4" w:semiHidden="0" w:uiPriority="64" w:unhideWhenUsed="0"/>
-    <w:lsdException w:name="Medium List 1 Accent 4" w:semiHidden="0" w:uiPriority="65" w:unhideWhenUsed="0"/>
-    <w:lsdException w:name="Medium List 2 Accent 4" w:semiHidden="0" w:uiPriority="66" w:unhideWhenUsed="0"/>
-    <w:lsdException w:name="Medium Grid 1 Accent 4" w:semiHidden="0" w:uiPriority="67" w:unhideWhenUsed="0"/>
-    <w:lsdException w:name="Medium Grid 2 Accent 4" w:semiHidden="0" w:uiPriority="68" w:unhideWhenUsed="0"/>
-    <w:lsdException w:name="Medium Grid 3 Accent 4" w:semiHidden="0" w:uiPriority="69" w:unhideWhenUsed="0"/>
-    <w:lsdException w:name="Dark List Accent 4" w:semiHidden="0" w:uiPriority="70" w:unhideWhenUsed="0"/>
-    <w:lsdException w:name="Colorful Shading Accent 4" w:semiHidden="0" w:uiPriority="71" w:unhideWhenUsed="0"/>
-    <w:lsdException w:name="Colorful List Accent 4" w:semiHidden="0" w:uiPriority="72" w:unhideWhenUsed="0"/>
-    <w:lsdException w:name="Colorful Grid Accent 4" w:semiHidden="0" w:uiPriority="73" w:unhideWhenUsed="0"/>
-    <w:lsdException w:name="Light Shading Accent 5" w:semiHidden="0" w:uiPriority="60" w:unhideWhenUsed="0"/>
-    <w:lsdException w:name="Light List Accent 5" w:semiHidden="0" w:uiPriority="61" w:unhideWhenUsed="0"/>
-    <w:lsdException w:name="Light Grid Accent 5" w:semiHidden="0" w:uiPriority="62" w:unhideWhenUsed="0"/>
-    <w:lsdException w:name="Medium Shading 1 Accent 5" w:semiHidden="0" w:uiPriority="63" w:unhideWhenUsed="0"/>
-    <w:lsdException w:name="Medium Shading 2 Accent 5" w:semiHidden="0" w:uiPriority="64" w:unhideWhenUsed="0"/>
-    <w:lsdException w:name="Medium List 1 Accent 5" w:semiHidden="0" w:uiPriority="65" w:unhideWhenUsed="0"/>
-    <w:lsdException w:name="Medium List 2 Accent 5" w:semiHidden="0" w:uiPriority="66" w:unhideWhenUsed="0"/>
-    <w:lsdException w:name="Medium Grid 1 Accent 5" w:semiHidden="0" w:uiPriority="67" w:unhideWhenUsed="0"/>
-    <w:lsdException w:name="Medium Grid 2 Accent 5" w:semiHidden="0" w:uiPriority="68" w:unhideWhenUsed="0"/>
-    <w:lsdException w:name="Medium Grid 3 Accent 5" w:semiHidden="0" w:uiPriority="69" w:unhideWhenUsed="0"/>
-    <w:lsdException w:name="Dark List Accent 5" w:semiHidden="0" w:uiPriority="70" w:unhideWhenUsed="0"/>
-    <w:lsdException w:name="Colorful Shading Accent 5" w:semiHidden="0" w:uiPriority="71" w:unhideWhenUsed="0"/>
-    <w:lsdException w:name="Colorful List Accent 5" w:semiHidden="0" w:uiPriority="72" w:unhideWhenUsed="0"/>
-    <w:lsdException w:name="Colorful Grid Accent 5" w:semiHidden="0" w:uiPriority="73" w:unhideWhenUsed="0"/>
-    <w:lsdException w:name="Light Shading Accent 6" w:semiHidden="0" w:uiPriority="60" w:unhideWhenUsed="0"/>
-    <w:lsdException w:name="Light List Accent 6" w:semiHidden="0" w:uiPriority="61" w:unhideWhenUsed="0"/>
-    <w:lsdException w:name="Light Grid Accent 6" w:semiHidden="0" w:uiPriority="62" w:unhideWhenUsed="0"/>
-    <w:lsdException w:name="Medium Shading 1 Accent 6" w:semiHidden="0" w:uiPriority="63" w:unhideWhenUsed="0"/>
-    <w:lsdException w:name="Medium Shading 2 Accent 6" w:semiHidden="0" w:uiPriority="64" w:unhideWhenUsed="0"/>
-    <w:lsdException w:name="Medium List 1 Accent 6" w:semiHidden="0" w:uiPriority="65" w:unhideWhenUsed="0"/>
-    <w:lsdException w:name="Medium List 2 Accent 6" w:semiHidden="0" w:uiPriority="66" w:unhideWhenUsed="0"/>
-    <w:lsdException w:name="Medium Grid 1 Accent 6" w:semiHidden="0" w:uiPriority="67" w:unhideWhenUsed="0"/>
-    <w:lsdException w:name="Medium Grid 2 Accent 6" w:semiHidden="0" w:uiPriority="68" w:unhideWhenUsed="0"/>
-    <w:lsdException w:name="Medium Grid 3 Accent 6" w:semiHidden="0" w:uiPriority="69" w:unhideWhenUsed="0"/>
-    <w:lsdException w:name="Dark List Accent 6" w:semiHidden="0" w:uiPriority="70" w:unhideWhenUsed="0"/>
-    <w:lsdException w:name="Colorful Shading Accent 6" w:semiHidden="0" w:uiPriority="71" w:unhideWhenUsed="0"/>
-    <w:lsdException w:name="Colorful List Accent 6" w:semiHidden="0" w:uiPriority="72" w:unhideWhenUsed="0"/>
-    <w:lsdException w:name="Colorful Grid Accent 6" w:semiHidden="0" w:uiPriority="73" w:unhideWhenUsed="0"/>
-    <w:lsdException w:name="Subtle Emphasis" w:semiHidden="0" w:uiPriority="19" w:unhideWhenUsed="0" w:qFormat="1"/>
-    <w:lsdException w:name="Intense Emphasis" w:semiHidden="0" w:uiPriority="21" w:unhideWhenUsed="0" w:qFormat="1"/>
-    <w:lsdException w:name="Subtle Reference" w:semiHidden="0" w:uiPriority="31" w:unhideWhenUsed="0" w:qFormat="1"/>
-    <w:lsdException w:name="Intense Reference" w:semiHidden="0" w:uiPriority="32" w:unhideWhenUsed="0" w:qFormat="1"/>
-    <w:lsdException w:name="Book Title" w:semiHidden="0" w:uiPriority="33" w:unhideWhenUsed="0" w:qFormat="1"/>
-    <w:lsdException w:name="Bibliography" w:uiPriority="37"/>
-    <w:lsdException w:name="TOC Heading" w:uiPriority="39" w:qFormat="1"/>
+  <w:latentStyles w:defLockedState="0" w:defUIPriority="99" w:defSemiHidden="0" w:defUnhideWhenUsed="0" w:defQFormat="0" w:count="376">
+    <w:lsdException w:name="Normal" w:uiPriority="0" w:qFormat="1"/>
+    <w:lsdException w:name="heading 1" w:uiPriority="9" w:qFormat="1"/>
+    <w:lsdException w:name="heading 2" w:semiHidden="1" w:uiPriority="9" w:unhideWhenUsed="1" w:qFormat="1"/>
+    <w:lsdException w:name="heading 3" w:semiHidden="1" w:uiPriority="9" w:unhideWhenUsed="1" w:qFormat="1"/>
+    <w:lsdException w:name="heading 4" w:semiHidden="1" w:uiPriority="9" w:unhideWhenUsed="1" w:qFormat="1"/>
+    <w:lsdException w:name="heading 5" w:semiHidden="1" w:uiPriority="9" w:unhideWhenUsed="1" w:qFormat="1"/>
+    <w:lsdException w:name="heading 6" w:semiHidden="1" w:uiPriority="9" w:unhideWhenUsed="1" w:qFormat="1"/>
+    <w:lsdException w:name="heading 7" w:semiHidden="1" w:uiPriority="9" w:unhideWhenUsed="1" w:qFormat="1"/>
+    <w:lsdException w:name="heading 8" w:semiHidden="1" w:uiPriority="9" w:unhideWhenUsed="1" w:qFormat="1"/>
+    <w:lsdException w:name="heading 9" w:semiHidden="1" w:uiPriority="9" w:unhideWhenUsed="1" w:qFormat="1"/>
+    <w:lsdException w:name="index 1" w:semiHidden="1" w:unhideWhenUsed="1"/>
+    <w:lsdException w:name="index 2" w:semiHidden="1" w:unhideWhenUsed="1"/>
+    <w:lsdException w:name="index 3" w:semiHidden="1" w:unhideWhenUsed="1"/>
+    <w:lsdException w:name="index 4" w:semiHidden="1" w:unhideWhenUsed="1"/>
+    <w:lsdException w:name="index 5" w:semiHidden="1" w:unhideWhenUsed="1"/>
+    <w:lsdException w:name="index 6" w:semiHidden="1" w:unhideWhenUsed="1"/>
+    <w:lsdException w:name="index 7" w:semiHidden="1" w:unhideWhenUsed="1"/>
+    <w:lsdException w:name="index 8" w:semiHidden="1" w:unhideWhenUsed="1"/>
+    <w:lsdException w:name="index 9" w:semiHidden="1" w:unhideWhenUsed="1"/>
+    <w:lsdException w:name="toc 1" w:semiHidden="1" w:uiPriority="39" w:unhideWhenUsed="1"/>
+    <w:lsdException w:name="toc 2" w:semiHidden="1" w:uiPriority="39" w:unhideWhenUsed="1"/>
+    <w:lsdException w:name="toc 3" w:semiHidden="1" w:uiPriority="39" w:unhideWhenUsed="1"/>
+    <w:lsdException w:name="toc 4" w:semiHidden="1" w:uiPriority="39" w:unhideWhenUsed="1"/>
+    <w:lsdException w:name="toc 5" w:semiHidden="1" w:uiPriority="39" w:unhideWhenUsed="1"/>
+    <w:lsdException w:name="toc 6" w:semiHidden="1" w:uiPriority="39" w:unhideWhenUsed="1"/>
+    <w:lsdException w:name="toc 7" w:semiHidden="1" w:uiPriority="39" w:unhideWhenUsed="1"/>
+    <w:lsdException w:name="toc 8" w:semiHidden="1" w:uiPriority="39" w:unhideWhenUsed="1"/>
+    <w:lsdException w:name="toc 9" w:semiHidden="1" w:uiPriority="39" w:unhideWhenUsed="1"/>
+    <w:lsdException w:name="Normal Indent" w:semiHidden="1" w:unhideWhenUsed="1"/>
+    <w:lsdException w:name="footnote text" w:semiHidden="1" w:unhideWhenUsed="1"/>
+    <w:lsdException w:name="annotation text" w:semiHidden="1" w:unhideWhenUsed="1"/>
+    <w:lsdException w:name="header" w:semiHidden="1" w:unhideWhenUsed="1"/>
+    <w:lsdException w:name="footer" w:semiHidden="1" w:unhideWhenUsed="1"/>
+    <w:lsdException w:name="index heading" w:semiHidden="1" w:unhideWhenUsed="1"/>
+    <w:lsdException w:name="caption" w:semiHidden="1" w:uiPriority="35" w:unhideWhenUsed="1" w:qFormat="1"/>
+    <w:lsdException w:name="table of figures" w:semiHidden="1" w:unhideWhenUsed="1"/>
+    <w:lsdException w:name="envelope address" w:semiHidden="1" w:unhideWhenUsed="1"/>
+    <w:lsdException w:name="envelope return" w:semiHidden="1" w:unhideWhenUsed="1"/>
+    <w:lsdException w:name="footnote reference" w:semiHidden="1" w:unhideWhenUsed="1"/>
+    <w:lsdException w:name="annotation reference" w:semiHidden="1" w:unhideWhenUsed="1"/>
+    <w:lsdException w:name="line number" w:semiHidden="1" w:unhideWhenUsed="1"/>
+    <w:lsdException w:name="page number" w:semiHidden="1" w:unhideWhenUsed="1"/>
+    <w:lsdException w:name="endnote reference" w:semiHidden="1" w:unhideWhenUsed="1"/>
+    <w:lsdException w:name="endnote text" w:semiHidden="1" w:unhideWhenUsed="1"/>
+    <w:lsdException w:name="table of authorities" w:semiHidden="1" w:unhideWhenUsed="1"/>
+    <w:lsdException w:name="macro" w:semiHidden="1" w:unhideWhenUsed="1"/>
+    <w:lsdException w:name="toa heading" w:semiHidden="1" w:unhideWhenUsed="1"/>
+    <w:lsdException w:name="List" w:semiHidden="1" w:unhideWhenUsed="1"/>
+    <w:lsdException w:name="List Bullet" w:semiHidden="1" w:unhideWhenUsed="1"/>
+    <w:lsdException w:name="List Number" w:semiHidden="1" w:unhideWhenUsed="1"/>
+    <w:lsdException w:name="List 2" w:semiHidden="1" w:unhideWhenUsed="1"/>
+    <w:lsdException w:name="List 3" w:semiHidden="1" w:unhideWhenUsed="1"/>
+    <w:lsdException w:name="List 4" w:semiHidden="1" w:unhideWhenUsed="1"/>
+    <w:lsdException w:name="List 5" w:semiHidden="1" w:unhideWhenUsed="1"/>
+    <w:lsdException w:name="List Bullet 2" w:semiHidden="1" w:unhideWhenUsed="1"/>
+    <w:lsdException w:name="List Bullet 3" w:semiHidden="1" w:unhideWhenUsed="1"/>
+    <w:lsdException w:name="List Bullet 4" w:semiHidden="1" w:unhideWhenUsed="1"/>
+    <w:lsdException w:name="List Bullet 5" w:semiHidden="1" w:unhideWhenUsed="1"/>
+    <w:lsdException w:name="List Number 2" w:semiHidden="1" w:unhideWhenUsed="1"/>
+    <w:lsdException w:name="List Number 3" w:semiHidden="1" w:unhideWhenUsed="1"/>
+    <w:lsdException w:name="List Number 4" w:semiHidden="1" w:unhideWhenUsed="1"/>
+    <w:lsdException w:name="List Number 5" w:semiHidden="1" w:unhideWhenUsed="1"/>
+    <w:lsdException w:name="Title" w:uiPriority="10" w:qFormat="1"/>
+    <w:lsdException w:name="Closing" w:semiHidden="1" w:unhideWhenUsed="1"/>
+    <w:lsdException w:name="Signature" w:semiHidden="1" w:unhideWhenUsed="1"/>
+    <w:lsdException w:name="Default Paragraph Font" w:semiHidden="1" w:uiPriority="1" w:unhideWhenUsed="1"/>
+    <w:lsdException w:name="Body Text" w:semiHidden="1" w:unhideWhenUsed="1"/>
+    <w:lsdException w:name="Body Text Indent" w:semiHidden="1" w:unhideWhenUsed="1"/>
+    <w:lsdException w:name="List Continue" w:semiHidden="1" w:unhideWhenUsed="1"/>
+    <w:lsdException w:name="List Continue 2" w:semiHidden="1" w:unhideWhenUsed="1"/>
+    <w:lsdException w:name="List Continue 3" w:semiHidden="1" w:unhideWhenUsed="1"/>
+    <w:lsdException w:name="List Continue 4" w:semiHidden="1" w:unhideWhenUsed="1"/>
+    <w:lsdException w:name="List Continue 5" w:semiHidden="1" w:unhideWhenUsed="1"/>
+    <w:lsdException w:name="Message Header" w:semiHidden="1" w:unhideWhenUsed="1"/>
+    <w:lsdException w:name="Subtitle" w:uiPriority="11" w:qFormat="1"/>
+    <w:lsdException w:name="Salutation" w:semiHidden="1" w:unhideWhenUsed="1"/>
+    <w:lsdException w:name="Date" w:semiHidden="1" w:unhideWhenUsed="1"/>
+    <w:lsdException w:name="Body Text First Indent" w:semiHidden="1" w:unhideWhenUsed="1"/>
+    <w:lsdException w:name="Body Text First Indent 2" w:semiHidden="1" w:unhideWhenUsed="1"/>
+    <w:lsdException w:name="Note Heading" w:semiHidden="1" w:unhideWhenUsed="1"/>
+    <w:lsdException w:name="Body Text 2" w:semiHidden="1" w:unhideWhenUsed="1"/>
+    <w:lsdException w:name="Body Text 3" w:semiHidden="1" w:unhideWhenUsed="1"/>
+    <w:lsdException w:name="Body Text Indent 2" w:semiHidden="1" w:unhideWhenUsed="1"/>
+    <w:lsdException w:name="Body Text Indent 3" w:semiHidden="1" w:unhideWhenUsed="1"/>
+    <w:lsdException w:name="Block Text" w:semiHidden="1" w:unhideWhenUsed="1"/>
+    <w:lsdException w:name="Hyperlink" w:semiHidden="1" w:unhideWhenUsed="1"/>
+    <w:lsdException w:name="FollowedHyperlink" w:semiHidden="1" w:unhideWhenUsed="1"/>
+    <w:lsdException w:name="Strong" w:uiPriority="22" w:qFormat="1"/>
+    <w:lsdException w:name="Emphasis" w:uiPriority="20" w:qFormat="1"/>
+    <w:lsdException w:name="Document Map" w:semiHidden="1" w:unhideWhenUsed="1"/>
+    <w:lsdException w:name="Plain Text" w:semiHidden="1" w:unhideWhenUsed="1"/>
+    <w:lsdException w:name="E-mail Signature" w:semiHidden="1" w:unhideWhenUsed="1"/>
+    <w:lsdException w:name="HTML Top of Form" w:semiHidden="1" w:unhideWhenUsed="1"/>
+    <w:lsdException w:name="HTML Bottom of Form" w:semiHidden="1" w:unhideWhenUsed="1"/>
+    <w:lsdException w:name="Normal (Web)" w:semiHidden="1" w:unhideWhenUsed="1"/>
+    <w:lsdException w:name="HTML Acronym" w:semiHidden="1" w:unhideWhenUsed="1"/>
+    <w:lsdException w:name="HTML Address" w:semiHidden="1" w:unhideWhenUsed="1"/>
+    <w:lsdException w:name="HTML Cite" w:semiHidden="1" w:unhideWhenUsed="1"/>
+    <w:lsdException w:name="HTML Code" w:semiHidden="1" w:unhideWhenUsed="1"/>
+    <w:lsdException w:name="HTML Definition" w:semiHidden="1" w:unhideWhenUsed="1"/>
+    <w:lsdException w:name="HTML Keyboard" w:semiHidden="1" w:unhideWhenUsed="1"/>
+    <w:lsdException w:name="HTML Preformatted" w:semiHidden="1" w:unhideWhenUsed="1"/>
+    <w:lsdException w:name="HTML Sample" w:semiHidden="1" w:unhideWhenUsed="1"/>
+    <w:lsdException w:name="HTML Typewriter" w:semiHidden="1" w:unhideWhenUsed="1"/>
+    <w:lsdException w:name="HTML Variable" w:semiHidden="1" w:unhideWhenUsed="1"/>
+    <w:lsdException w:name="Normal Table" w:semiHidden="1" w:unhideWhenUsed="1"/>
+    <w:lsdException w:name="annotation subject" w:semiHidden="1" w:unhideWhenUsed="1"/>
+    <w:lsdException w:name="No List" w:semiHidden="1" w:unhideWhenUsed="1"/>
+    <w:lsdException w:name="Outline List 1" w:semiHidden="1" w:unhideWhenUsed="1"/>
+    <w:lsdException w:name="Outline List 2" w:semiHidden="1" w:unhideWhenUsed="1"/>
+    <w:lsdException w:name="Outline List 3" w:semiHidden="1" w:unhideWhenUsed="1"/>
+    <w:lsdException w:name="Table Simple 1" w:semiHidden="1" w:unhideWhenUsed="1"/>
+    <w:lsdException w:name="Table Simple 2" w:semiHidden="1" w:unhideWhenUsed="1"/>
+    <w:lsdException w:name="Table Simple 3" w:semiHidden="1" w:unhideWhenUsed="1"/>
+    <w:lsdException w:name="Table Classic 1" w:semiHidden="1" w:unhideWhenUsed="1"/>
+    <w:lsdException w:name="Table Classic 2" w:semiHidden="1" w:unhideWhenUsed="1"/>
+    <w:lsdException w:name="Table Classic 3" w:semiHidden="1" w:unhideWhenUsed="1"/>
+    <w:lsdException w:name="Table Classic 4" w:semiHidden="1" w:unhideWhenUsed="1"/>
+    <w:lsdException w:name="Table Colorful 1" w:semiHidden="1" w:unhideWhenUsed="1"/>
+    <w:lsdException w:name="Table Colorful 2" w:semiHidden="1" w:unhideWhenUsed="1"/>
+    <w:lsdException w:name="Table Colorful 3" w:semiHidden="1" w:unhideWhenUsed="1"/>
+    <w:lsdException w:name="Table Columns 1" w:semiHidden="1" w:unhideWhenUsed="1"/>
+    <w:lsdException w:name="Table Columns 2" w:semiHidden="1" w:unhideWhenUsed="1"/>
+    <w:lsdException w:name="Table Columns 3" w:semiHidden="1" w:unhideWhenUsed="1"/>
+    <w:lsdException w:name="Table Columns 4" w:semiHidden="1" w:unhideWhenUsed="1"/>
+    <w:lsdException w:name="Table Columns 5" w:semiHidden="1" w:unhideWhenUsed="1"/>
+    <w:lsdException w:name="Table Grid 1" w:semiHidden="1" w:unhideWhenUsed="1"/>
+    <w:lsdException w:name="Table Grid 2" w:semiHidden="1" w:unhideWhenUsed="1"/>
+    <w:lsdException w:name="Table Grid 3" w:semiHidden="1" w:unhideWhenUsed="1"/>
+    <w:lsdException w:name="Table Grid 4" w:semiHidden="1" w:unhideWhenUsed="1"/>
+    <w:lsdException w:name="Table Grid 5" w:semiHidden="1" w:unhideWhenUsed="1"/>
+    <w:lsdException w:name="Table Grid 6" w:semiHidden="1" w:unhideWhenUsed="1"/>
+    <w:lsdException w:name="Table Grid 7" w:semiHidden="1" w:unhideWhenUsed="1"/>
+    <w:lsdException w:name="Table Grid 8" w:semiHidden="1" w:unhideWhenUsed="1"/>
+    <w:lsdException w:name="Table List 1" w:semiHidden="1" w:unhideWhenUsed="1"/>
+    <w:lsdException w:name="Table List 2" w:semiHidden="1" w:unhideWhenUsed="1"/>
+    <w:lsdException w:name="Table List 3" w:semiHidden="1" w:unhideWhenUsed="1"/>
+    <w:lsdException w:name="Table List 4" w:semiHidden="1" w:unhideWhenUsed="1"/>
+    <w:lsdException w:name="Table List 5" w:semiHidden="1" w:unhideWhenUsed="1"/>
+    <w:lsdException w:name="Table List 6" w:semiHidden="1" w:unhideWhenUsed="1"/>
+    <w:lsdException w:name="Table List 7" w:semiHidden="1" w:unhideWhenUsed="1"/>
+    <w:lsdException w:name="Table List 8" w:semiHidden="1" w:unhideWhenUsed="1"/>
+    <w:lsdException w:name="Table 3D effects 1" w:semiHidden="1" w:unhideWhenUsed="1"/>
+    <w:lsdException w:name="Table 3D effects 2" w:semiHidden="1" w:unhideWhenUsed="1"/>
+    <w:lsdException w:name="Table 3D effects 3" w:semiHidden="1" w:unhideWhenUsed="1"/>
+    <w:lsdException w:name="Table Contemporary" w:semiHidden="1" w:unhideWhenUsed="1"/>
+    <w:lsdException w:name="Table Elegant" w:semiHidden="1" w:unhideWhenUsed="1"/>
+    <w:lsdException w:name="Table Professional" w:semiHidden="1" w:unhideWhenUsed="1"/>
+    <w:lsdException w:name="Table Subtle 1" w:semiHidden="1" w:unhideWhenUsed="1"/>
+    <w:lsdException w:name="Table Subtle 2" w:semiHidden="1" w:unhideWhenUsed="1"/>
+    <w:lsdException w:name="Table Web 1" w:semiHidden="1" w:unhideWhenUsed="1"/>
+    <w:lsdException w:name="Table Web 2" w:semiHidden="1" w:unhideWhenUsed="1"/>
+    <w:lsdException w:name="Table Web 3" w:semiHidden="1" w:unhideWhenUsed="1"/>
+    <w:lsdException w:name="Balloon Text" w:semiHidden="1" w:unhideWhenUsed="1"/>
+    <w:lsdException w:name="Table Grid" w:uiPriority="59"/>
+    <w:lsdException w:name="Table Theme" w:semiHidden="1" w:unhideWhenUsed="1"/>
+    <w:lsdException w:name="Placeholder Text" w:semiHidden="1"/>
+    <w:lsdException w:name="No Spacing" w:uiPriority="1" w:qFormat="1"/>
+    <w:lsdException w:name="Light Shading" w:uiPriority="60"/>
+    <w:lsdException w:name="Light List" w:uiPriority="61"/>
+    <w:lsdException w:name="Light Grid" w:uiPriority="62"/>
+    <w:lsdException w:name="Medium Shading 1" w:uiPriority="63"/>
+    <w:lsdException w:name="Medium Shading 2" w:uiPriority="64"/>
+    <w:lsdException w:name="Medium List 1" w:uiPriority="65"/>
+    <w:lsdException w:name="Medium List 2" w:uiPriority="66"/>
+    <w:lsdException w:name="Medium Grid 1" w:uiPriority="67"/>
+    <w:lsdException w:name="Medium Grid 2" w:uiPriority="68"/>
+    <w:lsdException w:name="Medium Grid 3" w:uiPriority="69"/>
+    <w:lsdException w:name="Dark List" w:uiPriority="70"/>
+    <w:lsdException w:name="Colorful Shading" w:uiPriority="71"/>
+    <w:lsdException w:name="Colorful List" w:uiPriority="72"/>
+    <w:lsdException w:name="Colorful Grid" w:uiPriority="73"/>
+    <w:lsdException w:name="Light Shading Accent 1" w:uiPriority="60"/>
+    <w:lsdException w:name="Light List Accent 1" w:uiPriority="61"/>
+    <w:lsdException w:name="Light Grid Accent 1" w:uiPriority="62"/>
+    <w:lsdException w:name="Medium Shading 1 Accent 1" w:uiPriority="63"/>
+    <w:lsdException w:name="Medium Shading 2 Accent 1" w:uiPriority="64"/>
+    <w:lsdException w:name="Medium List 1 Accent 1" w:uiPriority="65"/>
+    <w:lsdException w:name="Revision" w:semiHidden="1"/>
+    <w:lsdException w:name="List Paragraph" w:uiPriority="34" w:qFormat="1"/>
+    <w:lsdException w:name="Quote" w:uiPriority="29" w:qFormat="1"/>
+    <w:lsdException w:name="Intense Quote" w:uiPriority="30" w:qFormat="1"/>
+    <w:lsdException w:name="Medium List 2 Accent 1" w:uiPriority="66"/>
+    <w:lsdException w:name="Medium Grid 1 Accent 1" w:uiPriority="67"/>
+    <w:lsdException w:name="Medium Grid 2 Accent 1" w:uiPriority="68"/>
+    <w:lsdException w:name="Medium Grid 3 Accent 1" w:uiPriority="69"/>
+    <w:lsdException w:name="Dark List Accent 1" w:uiPriority="70"/>
+    <w:lsdException w:name="Colorful Shading Accent 1" w:uiPriority="71"/>
+    <w:lsdException w:name="Colorful List Accent 1" w:uiPriority="72"/>
+    <w:lsdException w:name="Colorful Grid Accent 1" w:uiPriority="73"/>
+    <w:lsdException w:name="Light Shading Accent 2" w:uiPriority="60"/>
+    <w:lsdException w:name="Light List Accent 2" w:uiPriority="61"/>
+    <w:lsdException w:name="Light Grid Accent 2" w:uiPriority="62"/>
+    <w:lsdException w:name="Medium Shading 1 Accent 2" w:uiPriority="63"/>
+    <w:lsdException w:name="Medium Shading 2 Accent 2" w:uiPriority="64"/>
+    <w:lsdException w:name="Medium List 1 Accent 2" w:uiPriority="65"/>
+    <w:lsdException w:name="Medium List 2 Accent 2" w:uiPriority="66"/>
+    <w:lsdException w:name="Medium Grid 1 Accent 2" w:uiPriority="67"/>
+    <w:lsdException w:name="Medium Grid 2 Accent 2" w:uiPriority="68"/>
+    <w:lsdException w:name="Medium Grid 3 Accent 2" w:uiPriority="69"/>
+    <w:lsdException w:name="Dark List Accent 2" w:uiPriority="70"/>
+    <w:lsdException w:name="Colorful Shading Accent 2" w:uiPriority="71"/>
+    <w:lsdException w:name="Colorful List Accent 2" w:uiPriority="72"/>
+    <w:lsdException w:name="Colorful Grid Accent 2" w:uiPriority="73"/>
+    <w:lsdException w:name="Light Shading Accent 3" w:uiPriority="60"/>
+    <w:lsdException w:name="Light List Accent 3" w:uiPriority="61"/>
+    <w:lsdException w:name="Light Grid Accent 3" w:uiPriority="62"/>
+    <w:lsdException w:name="Medium Shading 1 Accent 3" w:uiPriority="63"/>
+    <w:lsdException w:name="Medium Shading 2 Accent 3" w:uiPriority="64"/>
+    <w:lsdException w:name="Medium List 1 Accent 3" w:uiPriority="65"/>
+    <w:lsdException w:name="Medium List 2 Accent 3" w:uiPriority="66"/>
+    <w:lsdException w:name="Medium Grid 1 Accent 3" w:uiPriority="67"/>
+    <w:lsdException w:name="Medium Grid 2 Accent 3" w:uiPriority="68"/>
+    <w:lsdException w:name="Medium Grid 3 Accent 3" w:uiPriority="69"/>
+    <w:lsdException w:name="Dark List Accent 3" w:uiPriority="70"/>
+    <w:lsdException w:name="Colorful Shading Accent 3" w:uiPriority="71"/>
+    <w:lsdException w:name="Colorful List Accent 3" w:uiPriority="72"/>
+    <w:lsdException w:name="Colorful Grid Accent 3" w:uiPriority="73"/>
+    <w:lsdException w:name="Light Shading Accent 4" w:uiPriority="60"/>
+    <w:lsdException w:name="Light List Accent 4" w:uiPriority="61"/>
+    <w:lsdException w:name="Light Grid Accent 4" w:uiPriority="62"/>
+    <w:lsdException w:name="Medium Shading 1 Accent 4" w:uiPriority="63"/>
+    <w:lsdException w:name="Medium Shading 2 Accent 4" w:uiPriority="64"/>
+    <w:lsdException w:name="Medium List 1 Accent 4" w:uiPriority="65"/>
+    <w:lsdException w:name="Medium List 2 Accent 4" w:uiPriority="66"/>
+    <w:lsdException w:name="Medium Grid 1 Accent 4" w:uiPriority="67"/>
+    <w:lsdException w:name="Medium Grid 2 Accent 4" w:uiPriority="68"/>
+    <w:lsdException w:name="Medium Grid 3 Accent 4" w:uiPriority="69"/>
+    <w:lsdException w:name="Dark List Accent 4" w:uiPriority="70"/>
+    <w:lsdException w:name="Colorful Shading Accent 4" w:uiPriority="71"/>
+    <w:lsdException w:name="Colorful List Accent 4" w:uiPriority="72"/>
+    <w:lsdException w:name="Colorful Grid Accent 4" w:uiPriority="73"/>
+    <w:lsdException w:name="Light Shading Accent 5" w:uiPriority="60"/>
+    <w:lsdException w:name="Light List Accent 5" w:uiPriority="61"/>
+    <w:lsdException w:name="Light Grid Accent 5" w:uiPriority="62"/>
+    <w:lsdException w:name="Medium Shading 1 Accent 5" w:uiPriority="63"/>
+    <w:lsdException w:name="Medium Shading 2 Accent 5" w:uiPriority="64"/>
+    <w:lsdException w:name="Medium List 1 Accent 5" w:uiPriority="65"/>
+    <w:lsdException w:name="Medium List 2 Accent 5" w:uiPriority="66"/>
+    <w:lsdException w:name="Medium Grid 1 Accent 5" w:uiPriority="67"/>
+    <w:lsdException w:name="Medium Grid 2 Accent 5" w:uiPriority="68"/>
+    <w:lsdException w:name="Medium Grid 3 Accent 5" w:uiPriority="69"/>
+    <w:lsdException w:name="Dark List Accent 5" w:uiPriority="70"/>
+    <w:lsdException w:name="Colorful Shading Accent 5" w:uiPriority="71"/>
+    <w:lsdException w:name="Colorful List Accent 5" w:uiPriority="72"/>
+    <w:lsdException w:name="Colorful Grid Accent 5" w:uiPriority="73"/>
+    <w:lsdException w:name="Light Shading Accent 6" w:uiPriority="60"/>
+    <w:lsdException w:name="Light List Accent 6" w:uiPriority="61"/>
+    <w:lsdException w:name="Light Grid Accent 6" w:uiPriority="62"/>
+    <w:lsdException w:name="Medium Shading 1 Accent 6" w:uiPriority="63"/>
+    <w:lsdException w:name="Medium Shading 2 Accent 6" w:uiPriority="64"/>
+    <w:lsdException w:name="Medium List 1 Accent 6" w:uiPriority="65"/>
+    <w:lsdException w:name="Medium List 2 Accent 6" w:uiPriority="66"/>
+    <w:lsdException w:name="Medium Grid 1 Accent 6" w:uiPriority="67"/>
+    <w:lsdException w:name="Medium Grid 2 Accent 6" w:uiPriority="68"/>
+    <w:lsdException w:name="Medium Grid 3 Accent 6" w:uiPriority="69"/>
+    <w:lsdException w:name="Dark List Accent 6" w:uiPriority="70"/>
+    <w:lsdException w:name="Colorful Shading Accent 6" w:uiPriority="71"/>
+    <w:lsdException w:name="Colorful List Accent 6" w:uiPriority="72"/>
+    <w:lsdException w:name="Colorful Grid Accent 6" w:uiPriority="73"/>
+    <w:lsdException w:name="Subtle Emphasis" w:uiPriority="19" w:qFormat="1"/>
+    <w:lsdException w:name="Intense Emphasis" w:uiPriority="21" w:qFormat="1"/>
+    <w:lsdException w:name="Subtle Reference" w:uiPriority="31" w:qFormat="1"/>
+    <w:lsdException w:name="Intense Reference" w:uiPriority="32" w:qFormat="1"/>
+    <w:lsdException w:name="Book Title" w:uiPriority="33" w:qFormat="1"/>
+    <w:lsdException w:name="Bibliography" w:semiHidden="1" w:uiPriority="37" w:unhideWhenUsed="1"/>
+    <w:lsdException w:name="TOC Heading" w:semiHidden="1" w:uiPriority="39" w:unhideWhenUsed="1" w:qFormat="1"/>
+    <w:lsdException w:name="Plain Table 1" w:uiPriority="41"/>
+    <w:lsdException w:name="Plain Table 2" w:uiPriority="42"/>
+    <w:lsdException w:name="Plain Table 3" w:uiPriority="43"/>
+    <w:lsdException w:name="Plain Table 4" w:uiPriority="44"/>
+    <w:lsdException w:name="Plain Table 5" w:uiPriority="45"/>
+    <w:lsdException w:name="Grid Table Light" w:uiPriority="40"/>
+    <w:lsdException w:name="Grid Table 1 Light" w:uiPriority="46"/>
+    <w:lsdException w:name="Grid Table 2" w:uiPriority="47"/>
+    <w:lsdException w:name="Grid Table 3" w:uiPriority="48"/>
+    <w:lsdException w:name="Grid Table 4" w:uiPriority="49"/>
+    <w:lsdException w:name="Grid Table 5 Dark" w:uiPriority="50"/>
+    <w:lsdException w:name="Grid Table 6 Colorful" w:uiPriority="51"/>
+    <w:lsdException w:name="Grid Table 7 Colorful" w:uiPriority="52"/>
+    <w:lsdException w:name="Grid Table 1 Light Accent 1" w:uiPriority="46"/>
+    <w:lsdException w:name="Grid Table 2 Accent 1" w:uiPriority="47"/>
+    <w:lsdException w:name="Grid Table 3 Accent 1" w:uiPriority="48"/>
+    <w:lsdException w:name="Grid Table 4 Accent 1" w:uiPriority="49"/>
+    <w:lsdException w:name="Grid Table 5 Dark Accent 1" w:uiPriority="50"/>
+    <w:lsdException w:name="Grid Table 6 Colorful Accent 1" w:uiPriority="51"/>
+    <w:lsdException w:name="Grid Table 7 Colorful Accent 1" w:uiPriority="52"/>
+    <w:lsdException w:name="Grid Table 1 Light Accent 2" w:uiPriority="46"/>
+    <w:lsdException w:name="Grid Table 2 Accent 2" w:uiPriority="47"/>
+    <w:lsdException w:name="Grid Table 3 Accent 2" w:uiPriority="48"/>
+    <w:lsdException w:name="Grid Table 4 Accent 2" w:uiPriority="49"/>
+    <w:lsdException w:name="Grid Table 5 Dark Accent 2" w:uiPriority="50"/>
+    <w:lsdException w:name="Grid Table 6 Colorful Accent 2" w:uiPriority="51"/>
+    <w:lsdException w:name="Grid Table 7 Colorful Accent 2" w:uiPriority="52"/>
+    <w:lsdException w:name="Grid Table 1 Light Accent 3" w:uiPriority="46"/>
+    <w:lsdException w:name="Grid Table 2 Accent 3" w:uiPriority="47"/>
+    <w:lsdException w:name="Grid Table 3 Accent 3" w:uiPriority="48"/>
+    <w:lsdException w:name="Grid Table 4 Accent 3" w:uiPriority="49"/>
+    <w:lsdException w:name="Grid Table 5 Dark Accent 3" w:uiPriority="50"/>
+    <w:lsdException w:name="Grid Table 6 Colorful Accent 3" w:uiPriority="51"/>
+    <w:lsdException w:name="Grid Table 7 Colorful Accent 3" w:uiPriority="52"/>
+    <w:lsdException w:name="Grid Table 1 Light Accent 4" w:uiPriority="46"/>
+    <w:lsdException w:name="Grid Table 2 Accent 4" w:uiPriority="47"/>
+    <w:lsdException w:name="Grid Table 3 Accent 4" w:uiPriority="48"/>
+    <w:lsdException w:name="Grid Table 4 Accent 4" w:uiPriority="49"/>
+    <w:lsdException w:name="Grid Table 5 Dark Accent 4" w:uiPriority="50"/>
+    <w:lsdException w:name="Grid Table 6 Colorful Accent 4" w:uiPriority="51"/>
+    <w:lsdException w:name="Grid Table 7 Colorful Accent 4" w:uiPriority="52"/>
+    <w:lsdException w:name="Grid Table 1 Light Accent 5" w:uiPriority="46"/>
+    <w:lsdException w:name="Grid Table 2 Accent 5" w:uiPriority="47"/>
+    <w:lsdException w:name="Grid Table 3 Accent 5" w:uiPriority="48"/>
+    <w:lsdException w:name="Grid Table 4 Accent 5" w:uiPriority="49"/>
+    <w:lsdException w:name="Grid Table 5 Dark Accent 5" w:uiPriority="50"/>
+    <w:lsdException w:name="Grid Table 6 Colorful Accent 5" w:uiPriority="51"/>
+    <w:lsdException w:name="Grid Table 7 Colorful Accent 5" w:uiPriority="52"/>
+    <w:lsdException w:name="Grid Table 1 Light Accent 6" w:uiPriority="46"/>
+    <w:lsdException w:name="Grid Table 2 Accent 6" w:uiPriority="47"/>
+    <w:lsdException w:name="Grid Table 3 Accent 6" w:uiPriority="48"/>
+    <w:lsdException w:name="Grid Table 4 Accent 6" w:uiPriority="49"/>
+    <w:lsdException w:name="Grid Table 5 Dark Accent 6" w:uiPriority="50"/>
+    <w:lsdException w:name="Grid Table 6 Colorful Accent 6" w:uiPriority="51"/>
+    <w:lsdException w:name="Grid Table 7 Colorful Accent 6" w:uiPriority="52"/>
+    <w:lsdException w:name="List Table 1 Light" w:uiPriority="46"/>
+    <w:lsdException w:name="List Table 2" w:uiPriority="47"/>
+    <w:lsdException w:name="List Table 3" w:uiPriority="48"/>
+    <w:lsdException w:name="List Table 4" w:uiPriority="49"/>
+    <w:lsdException w:name="List Table 5 Dark" w:uiPriority="50"/>
+    <w:lsdException w:name="List Table 6 Colorful" w:uiPriority="51"/>
+    <w:lsdException w:name="List Table 7 Colorful" w:uiPriority="52"/>
+    <w:lsdException w:name="List Table 1 Light Accent 1" w:uiPriority="46"/>
+    <w:lsdException w:name="List Table 2 Accent 1" w:uiPriority="47"/>
+    <w:lsdException w:name="List Table 3 Accent 1" w:uiPriority="48"/>
+    <w:lsdException w:name="List Table 4 Accent 1" w:uiPriority="49"/>
+    <w:lsdException w:name="List Table 5 Dark Accent 1" w:uiPriority="50"/>
+    <w:lsdException w:name="List Table 6 Colorful Accent 1" w:uiPriority="51"/>
+    <w:lsdException w:name="List Table 7 Colorful Accent 1" w:uiPriority="52"/>
+    <w:lsdException w:name="List Table 1 Light Accent 2" w:uiPriority="46"/>
+    <w:lsdException w:name="List Table 2 Accent 2" w:uiPriority="47"/>
+    <w:lsdException w:name="List Table 3 Accent 2" w:uiPriority="48"/>
+    <w:lsdException w:name="List Table 4 Accent 2" w:uiPriority="49"/>
+    <w:lsdException w:name="List Table 5 Dark Accent 2" w:uiPriority="50"/>
+    <w:lsdException w:name="List Table 6 Colorful Accent 2" w:uiPriority="51"/>
+    <w:lsdException w:name="List Table 7 Colorful Accent 2" w:uiPriority="52"/>
+    <w:lsdException w:name="List Table 1 Light Accent 3" w:uiPriority="46"/>
+    <w:lsdException w:name="List Table 2 Accent 3" w:uiPriority="47"/>
+    <w:lsdException w:name="List Table 3 Accent 3" w:uiPriority="48"/>
+    <w:lsdException w:name="List Table 4 Accent 3" w:uiPriority="49"/>
+    <w:lsdException w:name="List Table 5 Dark Accent 3" w:uiPriority="50"/>
+    <w:lsdException w:name="List Table 6 Colorful Accent 3" w:uiPriority="51"/>
+    <w:lsdException w:name="List Table 7 Colorful Accent 3" w:uiPriority="52"/>
+    <w:lsdException w:name="List Table 1 Light Accent 4" w:uiPriority="46"/>
+    <w:lsdException w:name="List Table 2 Accent 4" w:uiPriority="47"/>
+    <w:lsdException w:name="List Table 3 Accent 4" w:uiPriority="48"/>
+    <w:lsdException w:name="List Table 4 Accent 4" w:uiPriority="49"/>
+    <w:lsdException w:name="List Table 5 Dark Accent 4" w:uiPriority="50"/>
+    <w:lsdException w:name="List Table 6 Colorful Accent 4" w:uiPriority="51"/>
+    <w:lsdException w:name="List Table 7 Colorful Accent 4" w:uiPriority="52"/>
+    <w:lsdException w:name="List Table 1 Light Accent 5" w:uiPriority="46"/>
+    <w:lsdException w:name="List Table 2 Accent 5" w:uiPriority="47"/>
+    <w:lsdException w:name="List Table 3 Accent 5" w:uiPriority="48"/>
+    <w:lsdException w:name="List Table 4 Accent 5" w:uiPriority="49"/>
+    <w:lsdException w:name="List Table 5 Dark Accent 5" w:uiPriority="50"/>
+    <w:lsdException w:name="List Table 6 Colorful Accent 5" w:uiPriority="51"/>
+    <w:lsdException w:name="List Table 7 Colorful Accent 5" w:uiPriority="52"/>
+    <w:lsdException w:name="List Table 1 Light Accent 6" w:uiPriority="46"/>
+    <w:lsdException w:name="List Table 2 Accent 6" w:uiPriority="47"/>
+    <w:lsdException w:name="List Table 3 Accent 6" w:uiPriority="48"/>
+    <w:lsdException w:name="List Table 4 Accent 6" w:uiPriority="49"/>
+    <w:lsdException w:name="List Table 5 Dark Accent 6" w:uiPriority="50"/>
+    <w:lsdException w:name="List Table 6 Colorful Accent 6" w:uiPriority="51"/>
+    <w:lsdException w:name="List Table 7 Colorful Accent 6" w:uiPriority="52"/>
+    <w:lsdException w:name="Mention" w:semiHidden="1" w:unhideWhenUsed="1"/>
+    <w:lsdException w:name="Smart Hyperlink" w:semiHidden="1" w:unhideWhenUsed="1"/>
+    <w:lsdException w:name="Hashtag" w:semiHidden="1" w:unhideWhenUsed="1"/>
+    <w:lsdException w:name="Unresolved Mention" w:semiHidden="1" w:unhideWhenUsed="1"/>
+    <w:lsdException w:name="Smart Link" w:semiHidden="1" w:unhideWhenUsed="1"/>
   </w:latentStyles>
   <w:style w:type="paragraph" w:default="1" w:styleId="Normal">
     <w:name w:val="Normal"/>
@@ -3346,7 +4031,6 @@
     <w:uiPriority w:val="99"/>
     <w:semiHidden/>
     <w:unhideWhenUsed/>
-    <w:qFormat/>
     <w:tblPr>
       <w:tblInd w:w="0" w:type="dxa"/>
       <w:tblCellMar>

</xml_diff>

<commit_message>
updated with new js code
</commit_message>
<xml_diff>
--- a/Interview-Qusetions-docs/jp-morgan-interview-questionier.docx
+++ b/Interview-Qusetions-docs/jp-morgan-interview-questionier.docx
@@ -1,6 +1,6 @@
 
 <file path=word/document.xml><?xml version="1.0" encoding="utf-8"?>
-<w:document xmlns:wpc="http://schemas.microsoft.com/office/word/2010/wordprocessingCanvas" xmlns:cx="http://schemas.microsoft.com/office/drawing/2014/chartex" xmlns:cx1="http://schemas.microsoft.com/office/drawing/2015/9/8/chartex" xmlns:cx2="http://schemas.microsoft.com/office/drawing/2015/10/21/chartex" xmlns:cx3="http://schemas.microsoft.com/office/drawing/2016/5/9/chartex" xmlns:cx4="http://schemas.microsoft.com/office/drawing/2016/5/10/chartex" xmlns:cx5="http://schemas.microsoft.com/office/drawing/2016/5/11/chartex" xmlns:cx6="http://schemas.microsoft.com/office/drawing/2016/5/12/chartex" xmlns:cx7="http://schemas.microsoft.com/office/drawing/2016/5/13/chartex" xmlns:cx8="http://schemas.microsoft.com/office/drawing/2016/5/14/chartex" xmlns:mc="http://schemas.openxmlformats.org/markup-compatibility/2006" xmlns:aink="http://schemas.microsoft.com/office/drawing/2016/ink" xmlns:am3d="http://schemas.microsoft.com/office/drawing/2017/model3d" xmlns:o="urn:schemas-microsoft-com:office:office" xmlns:oel="http://schemas.microsoft.com/office/2019/extlst" xmlns:r="http://schemas.openxmlformats.org/officeDocument/2006/relationships" xmlns:m="http://schemas.openxmlformats.org/officeDocument/2006/math" xmlns:v="urn:schemas-microsoft-com:vml" xmlns:wp14="http://schemas.microsoft.com/office/word/2010/wordprocessingDrawing" xmlns:wp="http://schemas.openxmlformats.org/drawingml/2006/wordprocessingDrawing" xmlns:w10="urn:schemas-microsoft-com:office:word" xmlns:w="http://schemas.openxmlformats.org/wordprocessingml/2006/main" xmlns:w14="http://schemas.microsoft.com/office/word/2010/wordml" xmlns:w15="http://schemas.microsoft.com/office/word/2012/wordml" xmlns:w16cex="http://schemas.microsoft.com/office/word/2018/wordml/cex" xmlns:w16cid="http://schemas.microsoft.com/office/word/2016/wordml/cid" xmlns:w16="http://schemas.microsoft.com/office/word/2018/wordml" xmlns:w16sdtdh="http://schemas.microsoft.com/office/word/2020/wordml/sdtdatahash" xmlns:w16se="http://schemas.microsoft.com/office/word/2015/wordml/symex" xmlns:wpg="http://schemas.microsoft.com/office/word/2010/wordprocessingGroup" xmlns:wpi="http://schemas.microsoft.com/office/word/2010/wordprocessingInk" xmlns:wne="http://schemas.microsoft.com/office/word/2006/wordml" xmlns:wps="http://schemas.microsoft.com/office/word/2010/wordprocessingShape" mc:Ignorable="w14 w15 w16se w16cid w16 w16cex w16sdtdh wp14">
+<w:document xmlns:wpc="http://schemas.microsoft.com/office/word/2010/wordprocessingCanvas" xmlns:cx="http://schemas.microsoft.com/office/drawing/2014/chartex" xmlns:cx1="http://schemas.microsoft.com/office/drawing/2015/9/8/chartex" xmlns:cx2="http://schemas.microsoft.com/office/drawing/2015/10/21/chartex" xmlns:cx3="http://schemas.microsoft.com/office/drawing/2016/5/9/chartex" xmlns:cx4="http://schemas.microsoft.com/office/drawing/2016/5/10/chartex" xmlns:cx5="http://schemas.microsoft.com/office/drawing/2016/5/11/chartex" xmlns:cx6="http://schemas.microsoft.com/office/drawing/2016/5/12/chartex" xmlns:cx7="http://schemas.microsoft.com/office/drawing/2016/5/13/chartex" xmlns:cx8="http://schemas.microsoft.com/office/drawing/2016/5/14/chartex" xmlns:mc="http://schemas.openxmlformats.org/markup-compatibility/2006" xmlns:aink="http://schemas.microsoft.com/office/drawing/2016/ink" xmlns:am3d="http://schemas.microsoft.com/office/drawing/2017/model3d" xmlns:o="urn:schemas-microsoft-com:office:office" xmlns:oel="http://schemas.microsoft.com/office/2019/extlst" xmlns:r="http://schemas.openxmlformats.org/officeDocument/2006/relationships" xmlns:m="http://schemas.openxmlformats.org/officeDocument/2006/math" xmlns:v="urn:schemas-microsoft-com:vml" xmlns:wp14="http://schemas.microsoft.com/office/word/2010/wordprocessingDrawing" xmlns:wp="http://schemas.openxmlformats.org/drawingml/2006/wordprocessingDrawing" xmlns:w10="urn:schemas-microsoft-com:office:word" xmlns:w="http://schemas.openxmlformats.org/wordprocessingml/2006/main" xmlns:w14="http://schemas.microsoft.com/office/word/2010/wordml" xmlns:w15="http://schemas.microsoft.com/office/word/2012/wordml" xmlns:w16cex="http://schemas.microsoft.com/office/word/2018/wordml/cex" xmlns:w16cid="http://schemas.microsoft.com/office/word/2016/wordml/cid" xmlns:w16="http://schemas.microsoft.com/office/word/2018/wordml" xmlns:w16du="http://schemas.microsoft.com/office/word/2023/wordml/word16du" xmlns:w16sdtdh="http://schemas.microsoft.com/office/word/2020/wordml/sdtdatahash" xmlns:w16se="http://schemas.microsoft.com/office/word/2015/wordml/symex" xmlns:wpg="http://schemas.microsoft.com/office/word/2010/wordprocessingGroup" xmlns:wpi="http://schemas.microsoft.com/office/word/2010/wordprocessingInk" xmlns:wne="http://schemas.microsoft.com/office/word/2006/wordml" xmlns:wps="http://schemas.microsoft.com/office/word/2010/wordprocessingShape" mc:Ignorable="w14 w15 w16se w16cid w16 w16cex w16sdtdh w16du wp14">
   <w:body>
     <w:p>
       <w:pPr>
@@ -184,35 +184,7 @@
         <w:rPr>
           <w:rStyle w:val="Emphasis"/>
         </w:rPr>
-        <w:t>Examples of inline elements include &lt;a&gt;, &lt;span&gt;, &lt;strong&gt;, &lt;</w:t>
-      </w:r>
-      <w:proofErr w:type="spellStart"/>
-      <w:r>
-        <w:rPr>
-          <w:rStyle w:val="Emphasis"/>
-        </w:rPr>
-        <w:t>em</w:t>
-      </w:r>
-      <w:proofErr w:type="spellEnd"/>
-      <w:r>
-        <w:rPr>
-          <w:rStyle w:val="Emphasis"/>
-        </w:rPr>
-        <w:t>&gt;, and &lt;</w:t>
-      </w:r>
-      <w:proofErr w:type="spellStart"/>
-      <w:r>
-        <w:rPr>
-          <w:rStyle w:val="Emphasis"/>
-        </w:rPr>
-        <w:t>img</w:t>
-      </w:r>
-      <w:proofErr w:type="spellEnd"/>
-      <w:r>
-        <w:rPr>
-          <w:rStyle w:val="Emphasis"/>
-        </w:rPr>
-        <w:t>&gt;.</w:t>
+        <w:t>Examples of inline elements include &lt;a&gt;, &lt;span&gt;, &lt;strong&gt;, &lt;em&gt;, and &lt;img&gt;.</w:t>
       </w:r>
     </w:p>
     <w:p>
@@ -364,21 +336,7 @@
         <w:rPr>
           <w:rStyle w:val="Emphasis"/>
         </w:rPr>
-        <w:t>Examples of block-level elements include &lt;div&gt;, &lt;p&gt;, &lt;h1&gt; to &lt;h6&gt;, &lt;</w:t>
-      </w:r>
-      <w:proofErr w:type="spellStart"/>
-      <w:r>
-        <w:rPr>
-          <w:rStyle w:val="Emphasis"/>
-        </w:rPr>
-        <w:t>ul</w:t>
-      </w:r>
-      <w:proofErr w:type="spellEnd"/>
-      <w:r>
-        <w:rPr>
-          <w:rStyle w:val="Emphasis"/>
-        </w:rPr>
-        <w:t>&gt;, &lt;li&gt;, and &lt;section&gt;.</w:t>
+        <w:t>Examples of block-level elements include &lt;div&gt;, &lt;p&gt;, &lt;h1&gt; to &lt;h6&gt;, &lt;ul&gt;, &lt;li&gt;, and &lt;section&gt;.</w:t>
       </w:r>
     </w:p>
     <w:p>
@@ -682,21 +640,7 @@
         <w:rPr>
           <w:rStyle w:val="Emphasis"/>
         </w:rPr>
-        <w:t xml:space="preserve">The virtual DOM (VDOM) is a programming concept where an ideal, or “virtual”, representation of a UI is kept in memory and synced with the “real” DOM by a library such as </w:t>
-      </w:r>
-      <w:proofErr w:type="spellStart"/>
-      <w:r>
-        <w:rPr>
-          <w:rStyle w:val="Emphasis"/>
-        </w:rPr>
-        <w:t>ReactDOM</w:t>
-      </w:r>
-      <w:proofErr w:type="spellEnd"/>
-      <w:r>
-        <w:rPr>
-          <w:rStyle w:val="Emphasis"/>
-        </w:rPr>
-        <w:t>. Every time the state of our application changes, the virtual DOM gets updated instead of the real DOM.</w:t>
+        <w:t>The virtual DOM (VDOM) is a programming concept where an ideal, or “virtual”, representation of a UI is kept in memory and synced with the “real” DOM by a library such as ReactDOM. Every time the state of our application changes, the virtual DOM gets updated instead of the real DOM.</w:t>
       </w:r>
     </w:p>
     <w:p>
@@ -782,99 +726,51 @@
           <w:bCs/>
           <w:sz w:val="24"/>
         </w:rPr>
-        <w:t xml:space="preserve">### 1. **Code Splitting and Lazy </w:t>
-      </w:r>
-      <w:proofErr w:type="gramStart"/>
-      <w:r>
-        <w:rPr>
-          <w:bCs/>
-          <w:sz w:val="24"/>
-        </w:rPr>
-        <w:t>Loading:*</w:t>
-      </w:r>
-      <w:proofErr w:type="gramEnd"/>
-      <w:r>
-        <w:rPr>
-          <w:bCs/>
-          <w:sz w:val="24"/>
-        </w:rPr>
-        <w:t>*</w:t>
-      </w:r>
-    </w:p>
-    <w:p>
-      <w:pPr>
-        <w:pStyle w:val="ListParagraph"/>
-        <w:spacing w:line="240" w:lineRule="auto"/>
-        <w:rPr>
-          <w:bCs/>
-          <w:sz w:val="24"/>
-        </w:rPr>
-      </w:pPr>
-      <w:r>
-        <w:rPr>
-          <w:bCs/>
-          <w:sz w:val="24"/>
-        </w:rPr>
-        <w:t xml:space="preserve">   - Use dynamic imports or </w:t>
-      </w:r>
-      <w:proofErr w:type="spellStart"/>
-      <w:r>
-        <w:rPr>
-          <w:bCs/>
-          <w:sz w:val="24"/>
-        </w:rPr>
-        <w:t>React's</w:t>
-      </w:r>
-      <w:proofErr w:type="spellEnd"/>
-      <w:r>
-        <w:rPr>
-          <w:bCs/>
-          <w:sz w:val="24"/>
-        </w:rPr>
-        <w:t xml:space="preserve"> `lazy` and `Suspense` for loading components only when necessary. This reduces the initial bundle size and speeds up the initial load time.</w:t>
-      </w:r>
-    </w:p>
-    <w:p>
-      <w:pPr>
-        <w:pStyle w:val="ListParagraph"/>
-        <w:spacing w:line="240" w:lineRule="auto"/>
-        <w:rPr>
-          <w:bCs/>
-          <w:sz w:val="24"/>
-        </w:rPr>
-      </w:pPr>
-    </w:p>
-    <w:p>
-      <w:pPr>
-        <w:pStyle w:val="ListParagraph"/>
-        <w:spacing w:line="240" w:lineRule="auto"/>
-        <w:rPr>
-          <w:bCs/>
-          <w:sz w:val="24"/>
-        </w:rPr>
-      </w:pPr>
-      <w:r>
-        <w:rPr>
-          <w:bCs/>
-          <w:sz w:val="24"/>
-        </w:rPr>
-        <w:t xml:space="preserve">### 2. **Bundle Size </w:t>
-      </w:r>
-      <w:proofErr w:type="gramStart"/>
-      <w:r>
-        <w:rPr>
-          <w:bCs/>
-          <w:sz w:val="24"/>
-        </w:rPr>
-        <w:t>Optimization:*</w:t>
-      </w:r>
-      <w:proofErr w:type="gramEnd"/>
-      <w:r>
-        <w:rPr>
-          <w:bCs/>
-          <w:sz w:val="24"/>
-        </w:rPr>
-        <w:t>*</w:t>
+        <w:t>### 1. **Code Splitting and Lazy Loading:**</w:t>
+      </w:r>
+    </w:p>
+    <w:p>
+      <w:pPr>
+        <w:pStyle w:val="ListParagraph"/>
+        <w:spacing w:line="240" w:lineRule="auto"/>
+        <w:rPr>
+          <w:bCs/>
+          <w:sz w:val="24"/>
+        </w:rPr>
+      </w:pPr>
+      <w:r>
+        <w:rPr>
+          <w:bCs/>
+          <w:sz w:val="24"/>
+        </w:rPr>
+        <w:t xml:space="preserve">   - Use dynamic imports or React's `lazy` and `Suspense` for loading components only when necessary. This reduces the initial bundle size and speeds up the initial load time.</w:t>
+      </w:r>
+    </w:p>
+    <w:p>
+      <w:pPr>
+        <w:pStyle w:val="ListParagraph"/>
+        <w:spacing w:line="240" w:lineRule="auto"/>
+        <w:rPr>
+          <w:bCs/>
+          <w:sz w:val="24"/>
+        </w:rPr>
+      </w:pPr>
+    </w:p>
+    <w:p>
+      <w:pPr>
+        <w:pStyle w:val="ListParagraph"/>
+        <w:spacing w:line="240" w:lineRule="auto"/>
+        <w:rPr>
+          <w:bCs/>
+          <w:sz w:val="24"/>
+        </w:rPr>
+      </w:pPr>
+      <w:r>
+        <w:rPr>
+          <w:bCs/>
+          <w:sz w:val="24"/>
+        </w:rPr>
+        <w:t>### 2. **Bundle Size Optimization:**</w:t>
       </w:r>
     </w:p>
     <w:p>
@@ -952,223 +848,95 @@
           <w:bCs/>
           <w:sz w:val="24"/>
         </w:rPr>
-        <w:t>### 3. **</w:t>
-      </w:r>
-      <w:proofErr w:type="spellStart"/>
-      <w:r>
-        <w:rPr>
-          <w:bCs/>
-          <w:sz w:val="24"/>
-        </w:rPr>
-        <w:t>Memoization</w:t>
-      </w:r>
-      <w:proofErr w:type="spellEnd"/>
-      <w:r>
-        <w:rPr>
-          <w:bCs/>
-          <w:sz w:val="24"/>
-        </w:rPr>
-        <w:t xml:space="preserve"> and Pure </w:t>
-      </w:r>
-      <w:proofErr w:type="gramStart"/>
-      <w:r>
-        <w:rPr>
-          <w:bCs/>
-          <w:sz w:val="24"/>
-        </w:rPr>
-        <w:t>Components:*</w:t>
-      </w:r>
-      <w:proofErr w:type="gramEnd"/>
-      <w:r>
-        <w:rPr>
-          <w:bCs/>
-          <w:sz w:val="24"/>
-        </w:rPr>
-        <w:t>*</w:t>
-      </w:r>
-    </w:p>
-    <w:p>
-      <w:pPr>
-        <w:pStyle w:val="ListParagraph"/>
-        <w:spacing w:line="240" w:lineRule="auto"/>
-        <w:rPr>
-          <w:bCs/>
-          <w:sz w:val="24"/>
-        </w:rPr>
-      </w:pPr>
-      <w:r>
-        <w:rPr>
-          <w:bCs/>
-          <w:sz w:val="24"/>
-        </w:rPr>
-        <w:t xml:space="preserve">   - Utilize </w:t>
-      </w:r>
-      <w:proofErr w:type="spellStart"/>
-      <w:r>
-        <w:rPr>
-          <w:bCs/>
-          <w:sz w:val="24"/>
-        </w:rPr>
-        <w:t>React's</w:t>
-      </w:r>
-      <w:proofErr w:type="spellEnd"/>
-      <w:r>
-        <w:rPr>
-          <w:bCs/>
-          <w:sz w:val="24"/>
-        </w:rPr>
-        <w:t xml:space="preserve"> `memo` or `</w:t>
-      </w:r>
-      <w:proofErr w:type="spellStart"/>
-      <w:r>
-        <w:rPr>
-          <w:bCs/>
-          <w:sz w:val="24"/>
-        </w:rPr>
-        <w:t>PureComponent</w:t>
-      </w:r>
-      <w:proofErr w:type="spellEnd"/>
-      <w:r>
-        <w:rPr>
-          <w:bCs/>
-          <w:sz w:val="24"/>
-        </w:rPr>
-        <w:t>` to prevent unnecessary re-rendering of components by caching results and reducing calculations.</w:t>
-      </w:r>
-    </w:p>
-    <w:p>
-      <w:pPr>
-        <w:pStyle w:val="ListParagraph"/>
-        <w:spacing w:line="240" w:lineRule="auto"/>
-        <w:rPr>
-          <w:bCs/>
-          <w:sz w:val="24"/>
-        </w:rPr>
-      </w:pPr>
-    </w:p>
-    <w:p>
-      <w:pPr>
-        <w:pStyle w:val="ListParagraph"/>
-        <w:spacing w:line="240" w:lineRule="auto"/>
-        <w:rPr>
-          <w:bCs/>
-          <w:sz w:val="24"/>
-        </w:rPr>
-      </w:pPr>
-      <w:r>
-        <w:rPr>
-          <w:bCs/>
-          <w:sz w:val="24"/>
-        </w:rPr>
-        <w:t xml:space="preserve">### 4. **Performance </w:t>
-      </w:r>
-      <w:proofErr w:type="gramStart"/>
-      <w:r>
-        <w:rPr>
-          <w:bCs/>
-          <w:sz w:val="24"/>
-        </w:rPr>
-        <w:t>Monitoring:*</w:t>
-      </w:r>
-      <w:proofErr w:type="gramEnd"/>
-      <w:r>
-        <w:rPr>
-          <w:bCs/>
-          <w:sz w:val="24"/>
-        </w:rPr>
-        <w:t>*</w:t>
-      </w:r>
-    </w:p>
-    <w:p>
-      <w:pPr>
-        <w:pStyle w:val="ListParagraph"/>
-        <w:spacing w:line="240" w:lineRule="auto"/>
-        <w:rPr>
-          <w:bCs/>
-          <w:sz w:val="24"/>
-        </w:rPr>
-      </w:pPr>
-      <w:r>
-        <w:rPr>
-          <w:bCs/>
-          <w:sz w:val="24"/>
-        </w:rPr>
-        <w:t xml:space="preserve">   - Use tools like Chrome </w:t>
-      </w:r>
-      <w:proofErr w:type="spellStart"/>
-      <w:r>
-        <w:rPr>
-          <w:bCs/>
-          <w:sz w:val="24"/>
-        </w:rPr>
-        <w:t>DevTools</w:t>
-      </w:r>
-      <w:proofErr w:type="spellEnd"/>
-      <w:r>
-        <w:rPr>
-          <w:bCs/>
-          <w:sz w:val="24"/>
-        </w:rPr>
-        <w:t xml:space="preserve">, React </w:t>
-      </w:r>
-      <w:proofErr w:type="spellStart"/>
-      <w:r>
-        <w:rPr>
-          <w:bCs/>
-          <w:sz w:val="24"/>
-        </w:rPr>
-        <w:t>DevTools</w:t>
-      </w:r>
-      <w:proofErr w:type="spellEnd"/>
-      <w:r>
-        <w:rPr>
-          <w:bCs/>
-          <w:sz w:val="24"/>
-        </w:rPr>
-        <w:t>, or performance profiling libraries (e.g., Lighthouse, Web Vitals) to identify performance bottlenecks and optimize accordingly.</w:t>
-      </w:r>
-    </w:p>
-    <w:p>
-      <w:pPr>
-        <w:pStyle w:val="ListParagraph"/>
-        <w:spacing w:line="240" w:lineRule="auto"/>
-        <w:rPr>
-          <w:bCs/>
-          <w:sz w:val="24"/>
-        </w:rPr>
-      </w:pPr>
-    </w:p>
-    <w:p>
-      <w:pPr>
-        <w:pStyle w:val="ListParagraph"/>
-        <w:spacing w:line="240" w:lineRule="auto"/>
-        <w:rPr>
-          <w:bCs/>
-          <w:sz w:val="24"/>
-        </w:rPr>
-      </w:pPr>
-      <w:r>
-        <w:rPr>
-          <w:bCs/>
-          <w:sz w:val="24"/>
-        </w:rPr>
-        <w:t xml:space="preserve">### 5. **Virtualization and </w:t>
-      </w:r>
-      <w:proofErr w:type="gramStart"/>
-      <w:r>
-        <w:rPr>
-          <w:bCs/>
-          <w:sz w:val="24"/>
-        </w:rPr>
-        <w:t>Pagination:*</w:t>
-      </w:r>
-      <w:proofErr w:type="gramEnd"/>
-      <w:r>
-        <w:rPr>
-          <w:bCs/>
-          <w:sz w:val="24"/>
-        </w:rPr>
-        <w:t>*</w:t>
+        <w:t>### 3. **Memoization and Pure Components:**</w:t>
+      </w:r>
+    </w:p>
+    <w:p>
+      <w:pPr>
+        <w:pStyle w:val="ListParagraph"/>
+        <w:spacing w:line="240" w:lineRule="auto"/>
+        <w:rPr>
+          <w:bCs/>
+          <w:sz w:val="24"/>
+        </w:rPr>
+      </w:pPr>
+      <w:r>
+        <w:rPr>
+          <w:bCs/>
+          <w:sz w:val="24"/>
+        </w:rPr>
+        <w:t xml:space="preserve">   - Utilize React's `memo` or `PureComponent` to prevent unnecessary re-rendering of components by caching results and reducing calculations.</w:t>
+      </w:r>
+    </w:p>
+    <w:p>
+      <w:pPr>
+        <w:pStyle w:val="ListParagraph"/>
+        <w:spacing w:line="240" w:lineRule="auto"/>
+        <w:rPr>
+          <w:bCs/>
+          <w:sz w:val="24"/>
+        </w:rPr>
+      </w:pPr>
+    </w:p>
+    <w:p>
+      <w:pPr>
+        <w:pStyle w:val="ListParagraph"/>
+        <w:spacing w:line="240" w:lineRule="auto"/>
+        <w:rPr>
+          <w:bCs/>
+          <w:sz w:val="24"/>
+        </w:rPr>
+      </w:pPr>
+      <w:r>
+        <w:rPr>
+          <w:bCs/>
+          <w:sz w:val="24"/>
+        </w:rPr>
+        <w:t>### 4. **Performance Monitoring:**</w:t>
+      </w:r>
+    </w:p>
+    <w:p>
+      <w:pPr>
+        <w:pStyle w:val="ListParagraph"/>
+        <w:spacing w:line="240" w:lineRule="auto"/>
+        <w:rPr>
+          <w:bCs/>
+          <w:sz w:val="24"/>
+        </w:rPr>
+      </w:pPr>
+      <w:r>
+        <w:rPr>
+          <w:bCs/>
+          <w:sz w:val="24"/>
+        </w:rPr>
+        <w:t xml:space="preserve">   - Use tools like Chrome DevTools, React DevTools, or performance profiling libraries (e.g., Lighthouse, Web Vitals) to identify performance bottlenecks and optimize accordingly.</w:t>
+      </w:r>
+    </w:p>
+    <w:p>
+      <w:pPr>
+        <w:pStyle w:val="ListParagraph"/>
+        <w:spacing w:line="240" w:lineRule="auto"/>
+        <w:rPr>
+          <w:bCs/>
+          <w:sz w:val="24"/>
+        </w:rPr>
+      </w:pPr>
+    </w:p>
+    <w:p>
+      <w:pPr>
+        <w:pStyle w:val="ListParagraph"/>
+        <w:spacing w:line="240" w:lineRule="auto"/>
+        <w:rPr>
+          <w:bCs/>
+          <w:sz w:val="24"/>
+        </w:rPr>
+      </w:pPr>
+      <w:r>
+        <w:rPr>
+          <w:bCs/>
+          <w:sz w:val="24"/>
+        </w:rPr>
+        <w:t>### 5. **Virtualization and Pagination:**</w:t>
       </w:r>
     </w:p>
     <w:p>
@@ -1229,72 +997,24 @@
           <w:bCs/>
           <w:sz w:val="24"/>
         </w:rPr>
-        <w:t xml:space="preserve">### 6. **Optimizing </w:t>
-      </w:r>
-      <w:proofErr w:type="gramStart"/>
-      <w:r>
-        <w:rPr>
-          <w:bCs/>
-          <w:sz w:val="24"/>
-        </w:rPr>
-        <w:t>Renders:*</w:t>
-      </w:r>
-      <w:proofErr w:type="gramEnd"/>
-      <w:r>
-        <w:rPr>
-          <w:bCs/>
-          <w:sz w:val="24"/>
-        </w:rPr>
-        <w:t>*</w:t>
-      </w:r>
-    </w:p>
-    <w:p>
-      <w:pPr>
-        <w:pStyle w:val="ListParagraph"/>
-        <w:spacing w:line="240" w:lineRule="auto"/>
-        <w:rPr>
-          <w:bCs/>
-          <w:sz w:val="24"/>
-        </w:rPr>
-      </w:pPr>
-      <w:r>
-        <w:rPr>
-          <w:bCs/>
-          <w:sz w:val="24"/>
-        </w:rPr>
-        <w:t xml:space="preserve">   - Avoid unnecessary re-renders by using `</w:t>
-      </w:r>
-      <w:proofErr w:type="spellStart"/>
-      <w:r>
-        <w:rPr>
-          <w:bCs/>
-          <w:sz w:val="24"/>
-        </w:rPr>
-        <w:t>shouldComponentUpdate</w:t>
-      </w:r>
-      <w:proofErr w:type="spellEnd"/>
-      <w:r>
-        <w:rPr>
-          <w:bCs/>
-          <w:sz w:val="24"/>
-        </w:rPr>
-        <w:t>` or `</w:t>
-      </w:r>
-      <w:proofErr w:type="spellStart"/>
-      <w:r>
-        <w:rPr>
-          <w:bCs/>
-          <w:sz w:val="24"/>
-        </w:rPr>
-        <w:t>React.memo</w:t>
-      </w:r>
-      <w:proofErr w:type="spellEnd"/>
-      <w:r>
-        <w:rPr>
-          <w:bCs/>
-          <w:sz w:val="24"/>
-        </w:rPr>
-        <w:t>` to optimize functional components.</w:t>
+        <w:t>### 6. **Optimizing Renders:**</w:t>
+      </w:r>
+    </w:p>
+    <w:p>
+      <w:pPr>
+        <w:pStyle w:val="ListParagraph"/>
+        <w:spacing w:line="240" w:lineRule="auto"/>
+        <w:rPr>
+          <w:bCs/>
+          <w:sz w:val="24"/>
+        </w:rPr>
+      </w:pPr>
+      <w:r>
+        <w:rPr>
+          <w:bCs/>
+          <w:sz w:val="24"/>
+        </w:rPr>
+        <w:t xml:space="preserve">   - Avoid unnecessary re-renders by using `shouldComponentUpdate` or `React.memo` to optimize functional components.</w:t>
       </w:r>
     </w:p>
     <w:p>
@@ -1338,108 +1058,51 @@
           <w:bCs/>
           <w:sz w:val="24"/>
         </w:rPr>
-        <w:t xml:space="preserve">### 7. **Caching and </w:t>
-      </w:r>
-      <w:proofErr w:type="spellStart"/>
-      <w:proofErr w:type="gramStart"/>
-      <w:r>
-        <w:rPr>
-          <w:bCs/>
-          <w:sz w:val="24"/>
-        </w:rPr>
-        <w:t>Memoization</w:t>
-      </w:r>
-      <w:proofErr w:type="spellEnd"/>
-      <w:r>
-        <w:rPr>
-          <w:bCs/>
-          <w:sz w:val="24"/>
-        </w:rPr>
-        <w:t>:*</w:t>
-      </w:r>
-      <w:proofErr w:type="gramEnd"/>
-      <w:r>
-        <w:rPr>
-          <w:bCs/>
-          <w:sz w:val="24"/>
-        </w:rPr>
-        <w:t>*</w:t>
-      </w:r>
-    </w:p>
-    <w:p>
-      <w:pPr>
-        <w:pStyle w:val="ListParagraph"/>
-        <w:spacing w:line="240" w:lineRule="auto"/>
-        <w:rPr>
-          <w:bCs/>
-          <w:sz w:val="24"/>
-        </w:rPr>
-      </w:pPr>
-      <w:r>
-        <w:rPr>
-          <w:bCs/>
-          <w:sz w:val="24"/>
-        </w:rPr>
-        <w:t xml:space="preserve">   - Cache data using techniques like </w:t>
-      </w:r>
-      <w:proofErr w:type="spellStart"/>
-      <w:r>
-        <w:rPr>
-          <w:bCs/>
-          <w:sz w:val="24"/>
-        </w:rPr>
-        <w:t>memoization</w:t>
-      </w:r>
-      <w:proofErr w:type="spellEnd"/>
-      <w:r>
-        <w:rPr>
-          <w:bCs/>
-          <w:sz w:val="24"/>
-        </w:rPr>
-        <w:t>, client-side caching (local storage, session storage), or service workers for offline capabilities.</w:t>
-      </w:r>
-    </w:p>
-    <w:p>
-      <w:pPr>
-        <w:pStyle w:val="ListParagraph"/>
-        <w:spacing w:line="240" w:lineRule="auto"/>
-        <w:rPr>
-          <w:bCs/>
-          <w:sz w:val="24"/>
-        </w:rPr>
-      </w:pPr>
-    </w:p>
-    <w:p>
-      <w:pPr>
-        <w:pStyle w:val="ListParagraph"/>
-        <w:spacing w:line="240" w:lineRule="auto"/>
-        <w:rPr>
-          <w:bCs/>
-          <w:sz w:val="24"/>
-        </w:rPr>
-      </w:pPr>
-      <w:r>
-        <w:rPr>
-          <w:bCs/>
-          <w:sz w:val="24"/>
-        </w:rPr>
-        <w:t xml:space="preserve">### 8. **Code Profiling and </w:t>
-      </w:r>
-      <w:proofErr w:type="gramStart"/>
-      <w:r>
-        <w:rPr>
-          <w:bCs/>
-          <w:sz w:val="24"/>
-        </w:rPr>
-        <w:t>Optimization:*</w:t>
-      </w:r>
-      <w:proofErr w:type="gramEnd"/>
-      <w:r>
-        <w:rPr>
-          <w:bCs/>
-          <w:sz w:val="24"/>
-        </w:rPr>
-        <w:t>*</w:t>
+        <w:t>### 7. **Caching and Memoization:**</w:t>
+      </w:r>
+    </w:p>
+    <w:p>
+      <w:pPr>
+        <w:pStyle w:val="ListParagraph"/>
+        <w:spacing w:line="240" w:lineRule="auto"/>
+        <w:rPr>
+          <w:bCs/>
+          <w:sz w:val="24"/>
+        </w:rPr>
+      </w:pPr>
+      <w:r>
+        <w:rPr>
+          <w:bCs/>
+          <w:sz w:val="24"/>
+        </w:rPr>
+        <w:t xml:space="preserve">   - Cache data using techniques like memoization, client-side caching (local storage, session storage), or service workers for offline capabilities.</w:t>
+      </w:r>
+    </w:p>
+    <w:p>
+      <w:pPr>
+        <w:pStyle w:val="ListParagraph"/>
+        <w:spacing w:line="240" w:lineRule="auto"/>
+        <w:rPr>
+          <w:bCs/>
+          <w:sz w:val="24"/>
+        </w:rPr>
+      </w:pPr>
+    </w:p>
+    <w:p>
+      <w:pPr>
+        <w:pStyle w:val="ListParagraph"/>
+        <w:spacing w:line="240" w:lineRule="auto"/>
+        <w:rPr>
+          <w:bCs/>
+          <w:sz w:val="24"/>
+        </w:rPr>
+      </w:pPr>
+      <w:r>
+        <w:rPr>
+          <w:bCs/>
+          <w:sz w:val="24"/>
+        </w:rPr>
+        <w:t>### 8. **Code Profiling and Optimization:**</w:t>
       </w:r>
     </w:p>
     <w:p>
@@ -1483,23 +1146,7 @@
           <w:bCs/>
           <w:sz w:val="24"/>
         </w:rPr>
-        <w:t>### 9. **Server-Side Rendering (SSR) and Pre-</w:t>
-      </w:r>
-      <w:proofErr w:type="gramStart"/>
-      <w:r>
-        <w:rPr>
-          <w:bCs/>
-          <w:sz w:val="24"/>
-        </w:rPr>
-        <w:t>rendering:*</w:t>
-      </w:r>
-      <w:proofErr w:type="gramEnd"/>
-      <w:r>
-        <w:rPr>
-          <w:bCs/>
-          <w:sz w:val="24"/>
-        </w:rPr>
-        <w:t>*</w:t>
+        <w:t>### 9. **Server-Side Rendering (SSR) and Pre-rendering:**</w:t>
       </w:r>
     </w:p>
     <w:p>
@@ -1544,23 +1191,7 @@
           <w:sz w:val="24"/>
         </w:rPr>
         <w:lastRenderedPageBreak/>
-        <w:t xml:space="preserve">### 10. **Bundle Compression and </w:t>
-      </w:r>
-      <w:proofErr w:type="gramStart"/>
-      <w:r>
-        <w:rPr>
-          <w:bCs/>
-          <w:sz w:val="24"/>
-        </w:rPr>
-        <w:t>Gzipping:*</w:t>
-      </w:r>
-      <w:proofErr w:type="gramEnd"/>
-      <w:r>
-        <w:rPr>
-          <w:bCs/>
-          <w:sz w:val="24"/>
-        </w:rPr>
-        <w:t>*</w:t>
+        <w:t>### 10. **Bundle Compression and Gzipping:**</w:t>
       </w:r>
     </w:p>
     <w:p>
@@ -1604,23 +1235,7 @@
           <w:bCs/>
           <w:sz w:val="24"/>
         </w:rPr>
-        <w:t xml:space="preserve">### 11. **Network </w:t>
-      </w:r>
-      <w:proofErr w:type="gramStart"/>
-      <w:r>
-        <w:rPr>
-          <w:bCs/>
-          <w:sz w:val="24"/>
-        </w:rPr>
-        <w:t>Optimization:*</w:t>
-      </w:r>
-      <w:proofErr w:type="gramEnd"/>
-      <w:r>
-        <w:rPr>
-          <w:bCs/>
-          <w:sz w:val="24"/>
-        </w:rPr>
-        <w:t>*</w:t>
+        <w:t>### 11. **Network Optimization:**</w:t>
       </w:r>
     </w:p>
     <w:p>
@@ -1664,99 +1279,51 @@
           <w:bCs/>
           <w:sz w:val="24"/>
         </w:rPr>
-        <w:t xml:space="preserve">### 12. **React Performance </w:t>
-      </w:r>
-      <w:proofErr w:type="gramStart"/>
-      <w:r>
-        <w:rPr>
-          <w:bCs/>
-          <w:sz w:val="24"/>
-        </w:rPr>
-        <w:t>Tools:*</w:t>
-      </w:r>
-      <w:proofErr w:type="gramEnd"/>
-      <w:r>
-        <w:rPr>
-          <w:bCs/>
-          <w:sz w:val="24"/>
-        </w:rPr>
-        <w:t>*</w:t>
-      </w:r>
-    </w:p>
-    <w:p>
-      <w:pPr>
-        <w:pStyle w:val="ListParagraph"/>
-        <w:spacing w:line="240" w:lineRule="auto"/>
-        <w:rPr>
-          <w:bCs/>
-          <w:sz w:val="24"/>
-        </w:rPr>
-      </w:pPr>
-      <w:r>
-        <w:rPr>
-          <w:bCs/>
-          <w:sz w:val="24"/>
-        </w:rPr>
-        <w:t xml:space="preserve">   - Leverage tools like React Profiler, React </w:t>
-      </w:r>
-      <w:proofErr w:type="spellStart"/>
-      <w:r>
-        <w:rPr>
-          <w:bCs/>
-          <w:sz w:val="24"/>
-        </w:rPr>
-        <w:t>DevTools</w:t>
-      </w:r>
-      <w:proofErr w:type="spellEnd"/>
-      <w:r>
-        <w:rPr>
-          <w:bCs/>
-          <w:sz w:val="24"/>
-        </w:rPr>
-        <w:t>, and browser extensions to identify and address performance issues in specific React components.</w:t>
-      </w:r>
-    </w:p>
-    <w:p>
-      <w:pPr>
-        <w:pStyle w:val="ListParagraph"/>
-        <w:spacing w:line="240" w:lineRule="auto"/>
-        <w:rPr>
-          <w:bCs/>
-          <w:sz w:val="24"/>
-        </w:rPr>
-      </w:pPr>
-    </w:p>
-    <w:p>
-      <w:pPr>
-        <w:pStyle w:val="ListParagraph"/>
-        <w:spacing w:line="240" w:lineRule="auto"/>
-        <w:rPr>
-          <w:bCs/>
-          <w:sz w:val="24"/>
-        </w:rPr>
-      </w:pPr>
-      <w:r>
-        <w:rPr>
-          <w:bCs/>
-          <w:sz w:val="24"/>
-        </w:rPr>
-        <w:t xml:space="preserve">### 13. **CDN (Content Delivery Network) </w:t>
-      </w:r>
-      <w:proofErr w:type="gramStart"/>
-      <w:r>
-        <w:rPr>
-          <w:bCs/>
-          <w:sz w:val="24"/>
-        </w:rPr>
-        <w:t>Usage:*</w:t>
-      </w:r>
-      <w:proofErr w:type="gramEnd"/>
-      <w:r>
-        <w:rPr>
-          <w:bCs/>
-          <w:sz w:val="24"/>
-        </w:rPr>
-        <w:t>*</w:t>
+        <w:t>### 12. **React Performance Tools:**</w:t>
+      </w:r>
+    </w:p>
+    <w:p>
+      <w:pPr>
+        <w:pStyle w:val="ListParagraph"/>
+        <w:spacing w:line="240" w:lineRule="auto"/>
+        <w:rPr>
+          <w:bCs/>
+          <w:sz w:val="24"/>
+        </w:rPr>
+      </w:pPr>
+      <w:r>
+        <w:rPr>
+          <w:bCs/>
+          <w:sz w:val="24"/>
+        </w:rPr>
+        <w:t xml:space="preserve">   - Leverage tools like React Profiler, React DevTools, and browser extensions to identify and address performance issues in specific React components.</w:t>
+      </w:r>
+    </w:p>
+    <w:p>
+      <w:pPr>
+        <w:pStyle w:val="ListParagraph"/>
+        <w:spacing w:line="240" w:lineRule="auto"/>
+        <w:rPr>
+          <w:bCs/>
+          <w:sz w:val="24"/>
+        </w:rPr>
+      </w:pPr>
+    </w:p>
+    <w:p>
+      <w:pPr>
+        <w:pStyle w:val="ListParagraph"/>
+        <w:spacing w:line="240" w:lineRule="auto"/>
+        <w:rPr>
+          <w:bCs/>
+          <w:sz w:val="24"/>
+        </w:rPr>
+      </w:pPr>
+      <w:r>
+        <w:rPr>
+          <w:bCs/>
+          <w:sz w:val="24"/>
+        </w:rPr>
+        <w:t>### 13. **CDN (Content Delivery Network) Usage:**</w:t>
       </w:r>
     </w:p>
     <w:p>
@@ -1800,23 +1367,7 @@
           <w:bCs/>
           <w:sz w:val="24"/>
         </w:rPr>
-        <w:t xml:space="preserve">### 14. **Bundle Splitting and Dynamic </w:t>
-      </w:r>
-      <w:proofErr w:type="gramStart"/>
-      <w:r>
-        <w:rPr>
-          <w:bCs/>
-          <w:sz w:val="24"/>
-        </w:rPr>
-        <w:t>Imports:*</w:t>
-      </w:r>
-      <w:proofErr w:type="gramEnd"/>
-      <w:r>
-        <w:rPr>
-          <w:bCs/>
-          <w:sz w:val="24"/>
-        </w:rPr>
-        <w:t>*</w:t>
+        <w:t>### 14. **Bundle Splitting and Dynamic Imports:**</w:t>
       </w:r>
     </w:p>
     <w:p>
@@ -1927,21 +1478,7 @@
         <w:rPr>
           <w:rStyle w:val="SubtleEmphasis"/>
         </w:rPr>
-        <w:t xml:space="preserve">import React, </w:t>
-      </w:r>
-      <w:proofErr w:type="gramStart"/>
-      <w:r>
-        <w:rPr>
-          <w:rStyle w:val="SubtleEmphasis"/>
-        </w:rPr>
-        <w:t>{ lazy</w:t>
-      </w:r>
-      <w:proofErr w:type="gramEnd"/>
-      <w:r>
-        <w:rPr>
-          <w:rStyle w:val="SubtleEmphasis"/>
-        </w:rPr>
-        <w:t>, Suspense } from 'react';</w:t>
+        <w:t>import React, { lazy, Suspense } from 'react';</w:t>
       </w:r>
     </w:p>
     <w:p>
@@ -1962,49 +1499,7 @@
         <w:rPr>
           <w:rStyle w:val="SubtleEmphasis"/>
         </w:rPr>
-        <w:t xml:space="preserve">const </w:t>
-      </w:r>
-      <w:proofErr w:type="spellStart"/>
-      <w:r>
-        <w:rPr>
-          <w:rStyle w:val="SubtleEmphasis"/>
-        </w:rPr>
-        <w:t>ExpensiveComponent</w:t>
-      </w:r>
-      <w:proofErr w:type="spellEnd"/>
-      <w:r>
-        <w:rPr>
-          <w:rStyle w:val="SubtleEmphasis"/>
-        </w:rPr>
-        <w:t xml:space="preserve"> = </w:t>
-      </w:r>
-      <w:proofErr w:type="gramStart"/>
-      <w:r>
-        <w:rPr>
-          <w:rStyle w:val="SubtleEmphasis"/>
-        </w:rPr>
-        <w:t>lazy(</w:t>
-      </w:r>
-      <w:proofErr w:type="gramEnd"/>
-      <w:r>
-        <w:rPr>
-          <w:rStyle w:val="SubtleEmphasis"/>
-        </w:rPr>
-        <w:t>() =&gt; import('./</w:t>
-      </w:r>
-      <w:proofErr w:type="spellStart"/>
-      <w:r>
-        <w:rPr>
-          <w:rStyle w:val="SubtleEmphasis"/>
-        </w:rPr>
-        <w:t>ExpensiveComponent</w:t>
-      </w:r>
-      <w:proofErr w:type="spellEnd"/>
-      <w:r>
-        <w:rPr>
-          <w:rStyle w:val="SubtleEmphasis"/>
-        </w:rPr>
-        <w:t>'));</w:t>
+        <w:t>const ExpensiveComponent = lazy(() =&gt; import('./ExpensiveComponent'));</w:t>
       </w:r>
     </w:p>
     <w:p>
@@ -2025,21 +1520,7 @@
         <w:rPr>
           <w:rStyle w:val="SubtleEmphasis"/>
         </w:rPr>
-        <w:t xml:space="preserve">function </w:t>
-      </w:r>
-      <w:proofErr w:type="gramStart"/>
-      <w:r>
-        <w:rPr>
-          <w:rStyle w:val="SubtleEmphasis"/>
-        </w:rPr>
-        <w:t>App(</w:t>
-      </w:r>
-      <w:proofErr w:type="gramEnd"/>
-      <w:r>
-        <w:rPr>
-          <w:rStyle w:val="SubtleEmphasis"/>
-        </w:rPr>
-        <w:t>) {</w:t>
+        <w:t>function App() {</w:t>
       </w:r>
     </w:p>
     <w:p>
@@ -2081,21 +1562,7 @@
         <w:rPr>
           <w:rStyle w:val="SubtleEmphasis"/>
         </w:rPr>
-        <w:t xml:space="preserve">    &lt;div </w:t>
-      </w:r>
-      <w:proofErr w:type="spellStart"/>
-      <w:r>
-        <w:rPr>
-          <w:rStyle w:val="SubtleEmphasis"/>
-        </w:rPr>
-        <w:t>className</w:t>
-      </w:r>
-      <w:proofErr w:type="spellEnd"/>
-      <w:r>
-        <w:rPr>
-          <w:rStyle w:val="SubtleEmphasis"/>
-        </w:rPr>
-        <w:t>="App"&gt;</w:t>
+        <w:t xml:space="preserve">    &lt;div className="App"&gt;</w:t>
       </w:r>
     </w:p>
     <w:p>
@@ -2137,21 +1604,7 @@
         <w:rPr>
           <w:rStyle w:val="SubtleEmphasis"/>
         </w:rPr>
-        <w:t xml:space="preserve">        &lt;</w:t>
-      </w:r>
-      <w:proofErr w:type="spellStart"/>
-      <w:r>
-        <w:rPr>
-          <w:rStyle w:val="SubtleEmphasis"/>
-        </w:rPr>
-        <w:t>ExpensiveComponent</w:t>
-      </w:r>
-      <w:proofErr w:type="spellEnd"/>
-      <w:r>
-        <w:rPr>
-          <w:rStyle w:val="SubtleEmphasis"/>
-        </w:rPr>
-        <w:t xml:space="preserve"> /&gt;</w:t>
+        <w:t xml:space="preserve">        &lt;ExpensiveComponent /&gt;</w:t>
       </w:r>
     </w:p>
     <w:p>
@@ -2271,21 +1724,7 @@
         <w:rPr>
           <w:rStyle w:val="Emphasis"/>
         </w:rPr>
-        <w:t xml:space="preserve">The </w:t>
-      </w:r>
-      <w:proofErr w:type="gramStart"/>
-      <w:r>
-        <w:rPr>
-          <w:rStyle w:val="Emphasis"/>
-        </w:rPr>
-        <w:t>import(</w:t>
-      </w:r>
-      <w:proofErr w:type="gramEnd"/>
-      <w:r>
-        <w:rPr>
-          <w:rStyle w:val="Emphasis"/>
-        </w:rPr>
-        <w:t>) statement points to the component we want to lazy load. Wrap the component with Suspense and provide a fallback prop to display a loading message while the component is being fetched.</w:t>
+        <w:t>The import() statement points to the component we want to lazy load. Wrap the component with Suspense and provide a fallback prop to display a loading message while the component is being fetched.</w:t>
       </w:r>
     </w:p>
     <w:p>
@@ -2460,35 +1899,7 @@
         <w:rPr>
           <w:rStyle w:val="Emphasis"/>
         </w:rPr>
-        <w:t xml:space="preserve">Event delegation in JavaScript is a pattern that efficiently handles events - </w:t>
-      </w:r>
-      <w:proofErr w:type="spellStart"/>
-      <w:r>
-        <w:rPr>
-          <w:rStyle w:val="Emphasis"/>
-        </w:rPr>
-        <w:t>querySelectorAll</w:t>
-      </w:r>
-      <w:proofErr w:type="spellEnd"/>
-      <w:r>
-        <w:rPr>
-          <w:rStyle w:val="Emphasis"/>
-        </w:rPr>
-        <w:t xml:space="preserve">, </w:t>
-      </w:r>
-      <w:proofErr w:type="spellStart"/>
-      <w:r>
-        <w:rPr>
-          <w:rStyle w:val="Emphasis"/>
-        </w:rPr>
-        <w:t>addEventListener</w:t>
-      </w:r>
-      <w:proofErr w:type="spellEnd"/>
-      <w:r>
-        <w:rPr>
-          <w:rStyle w:val="Emphasis"/>
-        </w:rPr>
-        <w:t xml:space="preserve"> like this.</w:t>
+        <w:t>Event delegation in JavaScript is a pattern that efficiently handles events - querySelectorAll, addEventListener like this.</w:t>
       </w:r>
     </w:p>
     <w:p>
@@ -2628,21 +2039,7 @@
         <w:rPr>
           <w:rStyle w:val="Emphasis"/>
         </w:rPr>
-        <w:t xml:space="preserve">Promises are the foundation of asynchronous programming in modern JavaScript. A promise is an object returned by an asynchronous function, which represents the current state of the </w:t>
-      </w:r>
-      <w:proofErr w:type="spellStart"/>
-      <w:r>
-        <w:rPr>
-          <w:rStyle w:val="Emphasis"/>
-        </w:rPr>
-        <w:t>operation.In</w:t>
-      </w:r>
-      <w:proofErr w:type="spellEnd"/>
-      <w:r>
-        <w:rPr>
-          <w:rStyle w:val="Emphasis"/>
-        </w:rPr>
-        <w:t xml:space="preserve"> JavaScript, there are two common ways to work with asynchronous operations: then/catch method chaining and async/await . Both methods can be used to handle promises, which are objects that represent the eventual completion (or failure) of an asynchronous operation.</w:t>
+        <w:t>Promises are the foundation of asynchronous programming in modern JavaScript. A promise is an object returned by an asynchronous function, which represents the current state of the operation.In JavaScript, there are two common ways to work with asynchronous operations: then/catch method chaining and async/await . Both methods can be used to handle promises, which are objects that represent the eventual completion (or failure) of an asynchronous operation.</w:t>
       </w:r>
     </w:p>
     <w:p>
@@ -2734,21 +2131,7 @@
         <w:rPr>
           <w:rStyle w:val="Emphasis"/>
         </w:rPr>
-        <w:t xml:space="preserve">Props are used to pass data from a parent component to a child component, while state is used to manage data within a component. Props are immutable and cannot be changed within a component, while state is mutable and can be updated using the </w:t>
-      </w:r>
-      <w:proofErr w:type="spellStart"/>
-      <w:r>
-        <w:rPr>
-          <w:rStyle w:val="Emphasis"/>
-        </w:rPr>
-        <w:t>setState</w:t>
-      </w:r>
-      <w:proofErr w:type="spellEnd"/>
-      <w:r>
-        <w:rPr>
-          <w:rStyle w:val="Emphasis"/>
-        </w:rPr>
-        <w:t xml:space="preserve"> function</w:t>
+        <w:t>Props are used to pass data from a parent component to a child component, while state is used to manage data within a component. Props are immutable and cannot be changed within a component, while state is mutable and can be updated using the setState function</w:t>
       </w:r>
       <w:r>
         <w:rPr>
@@ -2875,21 +2258,7 @@
         <w:rPr>
           <w:rStyle w:val="Emphasis"/>
         </w:rPr>
-        <w:t xml:space="preserve">Pure functions are functions that accept an input and returns a value without modifying any data outside its </w:t>
-      </w:r>
-      <w:proofErr w:type="gramStart"/>
-      <w:r>
-        <w:rPr>
-          <w:rStyle w:val="Emphasis"/>
-        </w:rPr>
-        <w:t>scope(</w:t>
-      </w:r>
-      <w:proofErr w:type="gramEnd"/>
-      <w:r>
-        <w:rPr>
-          <w:rStyle w:val="Emphasis"/>
-        </w:rPr>
-        <w:t>Side Effects). Its output or return value must depend on the input/arguments and pure functions must return a value.</w:t>
+        <w:t>Pure functions are functions that accept an input and returns a value without modifying any data outside its scope(Side Effects). Its output or return value must depend on the input/arguments and pure functions must return a value.</w:t>
       </w:r>
       <w:r>
         <w:rPr>
@@ -2905,21 +2274,7 @@
         <w:rPr>
           <w:rStyle w:val="Emphasis"/>
         </w:rPr>
-        <w:t xml:space="preserve">Memoized values are stored in memory, so overusing </w:t>
-      </w:r>
-      <w:proofErr w:type="spellStart"/>
-      <w:r>
-        <w:rPr>
-          <w:rStyle w:val="Emphasis"/>
-        </w:rPr>
-        <w:t>useMemo</w:t>
-      </w:r>
-      <w:proofErr w:type="spellEnd"/>
-      <w:r>
-        <w:rPr>
-          <w:rStyle w:val="Emphasis"/>
-        </w:rPr>
-        <w:t xml:space="preserve"> can lead to an increase in memory usage.</w:t>
+        <w:t>Memoized values are stored in memory, so overusing useMemo can lead to an increase in memory usage.</w:t>
       </w:r>
     </w:p>
     <w:p>
@@ -2950,32 +2305,7 @@
           <w:b/>
           <w:sz w:val="24"/>
         </w:rPr>
-        <w:t xml:space="preserve">In which situation would you use </w:t>
-      </w:r>
-      <w:proofErr w:type="spellStart"/>
-      <w:proofErr w:type="gramStart"/>
-      <w:r>
-        <w:rPr>
-          <w:b/>
-          <w:sz w:val="24"/>
-        </w:rPr>
-        <w:t>useMemo</w:t>
-      </w:r>
-      <w:proofErr w:type="spellEnd"/>
-      <w:r>
-        <w:rPr>
-          <w:b/>
-          <w:sz w:val="24"/>
-        </w:rPr>
-        <w:t>(</w:t>
-      </w:r>
-      <w:proofErr w:type="gramEnd"/>
-      <w:r>
-        <w:rPr>
-          <w:b/>
-          <w:sz w:val="24"/>
-        </w:rPr>
-        <w:t>) in React?</w:t>
+        <w:t>In which situation would you use useMemo() in React?</w:t>
       </w:r>
     </w:p>
     <w:p>
@@ -3032,23 +2362,7 @@
           <w:sz w:val="24"/>
         </w:rPr>
         <w:lastRenderedPageBreak/>
-        <w:t xml:space="preserve">Difference between </w:t>
-      </w:r>
-      <w:proofErr w:type="gramStart"/>
-      <w:r>
-        <w:rPr>
-          <w:b/>
-          <w:sz w:val="24"/>
-        </w:rPr>
-        <w:t>call(</w:t>
-      </w:r>
-      <w:proofErr w:type="gramEnd"/>
-      <w:r>
-        <w:rPr>
-          <w:b/>
-          <w:sz w:val="24"/>
-        </w:rPr>
-        <w:t>), bind(), apply().</w:t>
+        <w:t>Difference between call(), bind(), apply().</w:t>
       </w:r>
     </w:p>
     <w:p>
@@ -3224,21 +2538,7 @@
         <w:rPr>
           <w:rStyle w:val="Emphasis"/>
         </w:rPr>
-        <w:t xml:space="preserve">A closure is the combination of a function and the lexical environment within which that function was declared. </w:t>
-      </w:r>
-      <w:proofErr w:type="spellStart"/>
-      <w:r>
-        <w:rPr>
-          <w:rStyle w:val="Emphasis"/>
-        </w:rPr>
-        <w:t>i.e</w:t>
-      </w:r>
-      <w:proofErr w:type="spellEnd"/>
-      <w:r>
-        <w:rPr>
-          <w:rStyle w:val="Emphasis"/>
-        </w:rPr>
-        <w:t>, it is an inner function that has access to the outer or enclosing function's variables.</w:t>
+        <w:t>A closure is the combination of a function and the lexical environment within which that function was declared. i.e, it is an inner function that has access to the outer or enclosing function's variables.</w:t>
       </w:r>
     </w:p>
     <w:p>
@@ -3482,13 +2782,71 @@
         <w:spacing w:line="240" w:lineRule="auto"/>
         <w:rPr>
           <w:rStyle w:val="Emphasis"/>
-        </w:rPr>
-      </w:pPr>
-      <w:r>
-        <w:rPr>
-          <w:rStyle w:val="Emphasis"/>
-        </w:rPr>
-        <w:t>Web accessibility means that websites, tools, and technologies are designed and developed so that people with disabilities can use them</w:t>
+          <w:i w:val="0"/>
+          <w:iCs w:val="0"/>
+        </w:rPr>
+      </w:pPr>
+      <w:r>
+        <w:rPr>
+          <w:rStyle w:val="Emphasis"/>
+          <w:i w:val="0"/>
+          <w:iCs w:val="0"/>
+        </w:rPr>
+        <w:t>Web accessibility means that websites, tools, and technologies are designed and developed so that people with disabilities can use them.</w:t>
+      </w:r>
+    </w:p>
+    <w:p>
+      <w:pPr>
+        <w:pStyle w:val="ListParagraph"/>
+        <w:spacing w:line="240" w:lineRule="auto"/>
+        <w:rPr>
+          <w:b/>
+          <w:sz w:val="24"/>
+        </w:rPr>
+      </w:pPr>
+    </w:p>
+    <w:p>
+      <w:pPr>
+        <w:pStyle w:val="ListParagraph"/>
+        <w:numPr>
+          <w:ilvl w:val="0"/>
+          <w:numId w:val="1"/>
+        </w:numPr>
+        <w:spacing w:line="240" w:lineRule="auto"/>
+        <w:rPr>
+          <w:b/>
+          <w:sz w:val="24"/>
+        </w:rPr>
+      </w:pPr>
+      <w:r>
+        <w:rPr>
+          <w:b/>
+          <w:sz w:val="24"/>
+        </w:rPr>
+        <w:t xml:space="preserve">  Why React use strict Mode?</w:t>
+      </w:r>
+    </w:p>
+    <w:p>
+      <w:pPr>
+        <w:spacing w:line="240" w:lineRule="auto"/>
+        <w:ind w:left="360"/>
+        <w:rPr>
+          <w:i/>
+          <w:iCs/>
+        </w:rPr>
+      </w:pPr>
+      <w:r>
+        <w:rPr>
+          <w:b/>
+          <w:sz w:val="24"/>
+        </w:rPr>
+        <w:t xml:space="preserve">Ans. </w:t>
+      </w:r>
+      <w:r>
+        <w:rPr>
+          <w:rStyle w:val="Emphasis"/>
+        </w:rPr>
+        <w:t>The React Strict Mode helps to identify and detect various warnings/errors during the development phase</w:t>
       </w:r>
       <w:r>
         <w:rPr>
@@ -3496,25 +2854,6 @@
         </w:rPr>
         <w:t>.</w:t>
       </w:r>
-    </w:p>
-    <w:p>
-      <w:pPr>
-        <w:pStyle w:val="ListParagraph"/>
-        <w:spacing w:line="240" w:lineRule="auto"/>
-        <w:rPr>
-          <w:rStyle w:val="Emphasis"/>
-        </w:rPr>
-      </w:pPr>
-    </w:p>
-    <w:p>
-      <w:pPr>
-        <w:pStyle w:val="ListParagraph"/>
-        <w:spacing w:line="240" w:lineRule="auto"/>
-        <w:rPr>
-          <w:b/>
-          <w:sz w:val="24"/>
-        </w:rPr>
-      </w:pPr>
     </w:p>
     <w:sectPr>
       <w:pgSz w:w="12240" w:h="15840"/>
@@ -3527,7 +2866,7 @@
 </file>
 
 <file path=word/numbering.xml><?xml version="1.0" encoding="utf-8"?>
-<w:numbering xmlns:wpc="http://schemas.microsoft.com/office/word/2010/wordprocessingCanvas" xmlns:cx="http://schemas.microsoft.com/office/drawing/2014/chartex" xmlns:cx1="http://schemas.microsoft.com/office/drawing/2015/9/8/chartex" xmlns:cx2="http://schemas.microsoft.com/office/drawing/2015/10/21/chartex" xmlns:cx3="http://schemas.microsoft.com/office/drawing/2016/5/9/chartex" xmlns:cx4="http://schemas.microsoft.com/office/drawing/2016/5/10/chartex" xmlns:cx5="http://schemas.microsoft.com/office/drawing/2016/5/11/chartex" xmlns:cx6="http://schemas.microsoft.com/office/drawing/2016/5/12/chartex" xmlns:cx7="http://schemas.microsoft.com/office/drawing/2016/5/13/chartex" xmlns:cx8="http://schemas.microsoft.com/office/drawing/2016/5/14/chartex" xmlns:mc="http://schemas.openxmlformats.org/markup-compatibility/2006" xmlns:aink="http://schemas.microsoft.com/office/drawing/2016/ink" xmlns:am3d="http://schemas.microsoft.com/office/drawing/2017/model3d" xmlns:o="urn:schemas-microsoft-com:office:office" xmlns:oel="http://schemas.microsoft.com/office/2019/extlst" xmlns:r="http://schemas.openxmlformats.org/officeDocument/2006/relationships" xmlns:m="http://schemas.openxmlformats.org/officeDocument/2006/math" xmlns:v="urn:schemas-microsoft-com:vml" xmlns:wp14="http://schemas.microsoft.com/office/word/2010/wordprocessingDrawing" xmlns:wp="http://schemas.openxmlformats.org/drawingml/2006/wordprocessingDrawing" xmlns:w10="urn:schemas-microsoft-com:office:word" xmlns:w="http://schemas.openxmlformats.org/wordprocessingml/2006/main" xmlns:w14="http://schemas.microsoft.com/office/word/2010/wordml" xmlns:w15="http://schemas.microsoft.com/office/word/2012/wordml" xmlns:w16cex="http://schemas.microsoft.com/office/word/2018/wordml/cex" xmlns:w16cid="http://schemas.microsoft.com/office/word/2016/wordml/cid" xmlns:w16="http://schemas.microsoft.com/office/word/2018/wordml" xmlns:w16sdtdh="http://schemas.microsoft.com/office/word/2020/wordml/sdtdatahash" xmlns:w16se="http://schemas.microsoft.com/office/word/2015/wordml/symex" xmlns:wpg="http://schemas.microsoft.com/office/word/2010/wordprocessingGroup" xmlns:wpi="http://schemas.microsoft.com/office/word/2010/wordprocessingInk" xmlns:wne="http://schemas.microsoft.com/office/word/2006/wordml" xmlns:wps="http://schemas.microsoft.com/office/word/2010/wordprocessingShape" mc:Ignorable="w14 w15 w16se w16cid w16 w16cex w16sdtdh wp14">
+<w:numbering xmlns:wpc="http://schemas.microsoft.com/office/word/2010/wordprocessingCanvas" xmlns:cx="http://schemas.microsoft.com/office/drawing/2014/chartex" xmlns:cx1="http://schemas.microsoft.com/office/drawing/2015/9/8/chartex" xmlns:cx2="http://schemas.microsoft.com/office/drawing/2015/10/21/chartex" xmlns:cx3="http://schemas.microsoft.com/office/drawing/2016/5/9/chartex" xmlns:cx4="http://schemas.microsoft.com/office/drawing/2016/5/10/chartex" xmlns:cx5="http://schemas.microsoft.com/office/drawing/2016/5/11/chartex" xmlns:cx6="http://schemas.microsoft.com/office/drawing/2016/5/12/chartex" xmlns:cx7="http://schemas.microsoft.com/office/drawing/2016/5/13/chartex" xmlns:cx8="http://schemas.microsoft.com/office/drawing/2016/5/14/chartex" xmlns:mc="http://schemas.openxmlformats.org/markup-compatibility/2006" xmlns:aink="http://schemas.microsoft.com/office/drawing/2016/ink" xmlns:am3d="http://schemas.microsoft.com/office/drawing/2017/model3d" xmlns:o="urn:schemas-microsoft-com:office:office" xmlns:oel="http://schemas.microsoft.com/office/2019/extlst" xmlns:r="http://schemas.openxmlformats.org/officeDocument/2006/relationships" xmlns:m="http://schemas.openxmlformats.org/officeDocument/2006/math" xmlns:v="urn:schemas-microsoft-com:vml" xmlns:wp14="http://schemas.microsoft.com/office/word/2010/wordprocessingDrawing" xmlns:wp="http://schemas.openxmlformats.org/drawingml/2006/wordprocessingDrawing" xmlns:w10="urn:schemas-microsoft-com:office:word" xmlns:w="http://schemas.openxmlformats.org/wordprocessingml/2006/main" xmlns:w14="http://schemas.microsoft.com/office/word/2010/wordml" xmlns:w15="http://schemas.microsoft.com/office/word/2012/wordml" xmlns:w16cex="http://schemas.microsoft.com/office/word/2018/wordml/cex" xmlns:w16cid="http://schemas.microsoft.com/office/word/2016/wordml/cid" xmlns:w16="http://schemas.microsoft.com/office/word/2018/wordml" xmlns:w16du="http://schemas.microsoft.com/office/word/2023/wordml/word16du" xmlns:w16sdtdh="http://schemas.microsoft.com/office/word/2020/wordml/sdtdatahash" xmlns:w16se="http://schemas.microsoft.com/office/word/2015/wordml/symex" xmlns:wpg="http://schemas.microsoft.com/office/word/2010/wordprocessingGroup" xmlns:wpi="http://schemas.microsoft.com/office/word/2010/wordprocessingInk" xmlns:wne="http://schemas.microsoft.com/office/word/2006/wordml" xmlns:wps="http://schemas.microsoft.com/office/word/2010/wordprocessingShape" mc:Ignorable="w14 w15 w16se w16cid w16 w16cex w16sdtdh w16du wp14">
   <w:abstractNum w:abstractNumId="0" w15:restartNumberingAfterBreak="0">
     <w:nsid w:val="7C2D205E"/>
     <w:multiLevelType w:val="hybridMultilevel"/>
@@ -3621,7 +2960,7 @@
 </file>
 
 <file path=word/styles.xml><?xml version="1.0" encoding="utf-8"?>
-<w:styles xmlns:mc="http://schemas.openxmlformats.org/markup-compatibility/2006" xmlns:r="http://schemas.openxmlformats.org/officeDocument/2006/relationships" xmlns:w="http://schemas.openxmlformats.org/wordprocessingml/2006/main" xmlns:w14="http://schemas.microsoft.com/office/word/2010/wordml" xmlns:w15="http://schemas.microsoft.com/office/word/2012/wordml" xmlns:w16cex="http://schemas.microsoft.com/office/word/2018/wordml/cex" xmlns:w16cid="http://schemas.microsoft.com/office/word/2016/wordml/cid" xmlns:w16="http://schemas.microsoft.com/office/word/2018/wordml" xmlns:w16sdtdh="http://schemas.microsoft.com/office/word/2020/wordml/sdtdatahash" xmlns:w16se="http://schemas.microsoft.com/office/word/2015/wordml/symex" mc:Ignorable="w14 w15 w16se w16cid w16 w16cex w16sdtdh">
+<w:styles xmlns:mc="http://schemas.openxmlformats.org/markup-compatibility/2006" xmlns:r="http://schemas.openxmlformats.org/officeDocument/2006/relationships" xmlns:w="http://schemas.openxmlformats.org/wordprocessingml/2006/main" xmlns:w14="http://schemas.microsoft.com/office/word/2010/wordml" xmlns:w15="http://schemas.microsoft.com/office/word/2012/wordml" xmlns:w16cex="http://schemas.microsoft.com/office/word/2018/wordml/cex" xmlns:w16cid="http://schemas.microsoft.com/office/word/2016/wordml/cid" xmlns:w16="http://schemas.microsoft.com/office/word/2018/wordml" xmlns:w16du="http://schemas.microsoft.com/office/word/2023/wordml/word16du" xmlns:w16sdtdh="http://schemas.microsoft.com/office/word/2020/wordml/sdtdatahash" xmlns:w16se="http://schemas.microsoft.com/office/word/2015/wordml/symex" mc:Ignorable="w14 w15 w16se w16cid w16 w16cex w16sdtdh w16du">
   <w:docDefaults>
     <w:rPrDefault>
       <w:rPr>

</xml_diff>